<commit_message>
No changes detected in the diff. Unable to generate a meaningful commit message.
Co-authored-by: giminini2023 <giminini2023@gmail.com>
</commit_message>
<xml_diff>
--- a/P-finall3.docx
+++ b/P-finall3.docx
@@ -8961,6 +8961,1954 @@
           <w:szCs w:val="32"/>
         </w:rPr>
       </w:pPr>
+    </w:p>
+    <w:p>
+      <w:pPr>
+        <w:jc w:val="right"/>
+      </w:pPr>
+      <w:r>
+        <w:rPr>
+          <w:b/>
+          <w:sz w:val="28"/>
+        </w:rPr>
+        <w:t>نتایج قسمت A</w:t>
+      </w:r>
+    </w:p>
+    <w:tbl>
+      <w:tblPr>
+        <w:tblStyle w:val="TableGrid"/>
+        <w:tblW w:type="auto" w:w="0"/>
+        <w:tblLook w:firstColumn="1" w:firstRow="1" w:lastColumn="0" w:lastRow="0" w:noHBand="0" w:noVBand="1" w:val="04A0"/>
+      </w:tblPr>
+      <w:tblGrid>
+        <w:gridCol w:w="2610"/>
+        <w:gridCol w:w="2610"/>
+        <w:gridCol w:w="2610"/>
+        <w:gridCol w:w="2610"/>
+      </w:tblGrid>
+      <w:tr>
+        <w:tc>
+          <w:tcPr>
+            <w:tcW w:type="dxa" w:w="2610"/>
+          </w:tcPr>
+          <w:p>
+            <w:r>
+              <w:t>Spec</w:t>
+            </w:r>
+          </w:p>
+        </w:tc>
+        <w:tc>
+          <w:tcPr>
+            <w:tcW w:type="dxa" w:w="2610"/>
+          </w:tcPr>
+          <w:p>
+            <w:r>
+              <w:t>Hysys</w:t>
+            </w:r>
+          </w:p>
+        </w:tc>
+        <w:tc>
+          <w:tcPr>
+            <w:tcW w:type="dxa" w:w="2610"/>
+          </w:tcPr>
+          <w:p>
+            <w:r>
+              <w:t>GAMS</w:t>
+            </w:r>
+          </w:p>
+        </w:tc>
+        <w:tc>
+          <w:tcPr>
+            <w:tcW w:type="dxa" w:w="2610"/>
+          </w:tcPr>
+          <w:p>
+            <w:r>
+              <w:t>Error%</w:t>
+            </w:r>
+          </w:p>
+        </w:tc>
+      </w:tr>
+      <w:tr>
+        <w:tc>
+          <w:tcPr>
+            <w:tcW w:type="dxa" w:w="2610"/>
+          </w:tcPr>
+          <w:p>
+            <w:r>
+              <w:t>Heat Flow [kJ/s]</w:t>
+            </w:r>
+          </w:p>
+        </w:tc>
+        <w:tc>
+          <w:tcPr>
+            <w:tcW w:type="dxa" w:w="2610"/>
+          </w:tcPr>
+          <w:p>
+            <w:r/>
+          </w:p>
+        </w:tc>
+        <w:tc>
+          <w:tcPr>
+            <w:tcW w:type="dxa" w:w="2610"/>
+          </w:tcPr>
+          <w:p>
+            <w:r/>
+          </w:p>
+        </w:tc>
+        <w:tc>
+          <w:tcPr>
+            <w:tcW w:type="dxa" w:w="2610"/>
+          </w:tcPr>
+          <w:p>
+            <w:r/>
+          </w:p>
+        </w:tc>
+      </w:tr>
+      <w:tr>
+        <w:tc>
+          <w:tcPr>
+            <w:tcW w:type="dxa" w:w="2610"/>
+          </w:tcPr>
+          <w:p>
+            <w:r>
+              <w:t>Wt</w:t>
+            </w:r>
+          </w:p>
+        </w:tc>
+        <w:tc>
+          <w:tcPr>
+            <w:tcW w:type="dxa" w:w="2610"/>
+          </w:tcPr>
+          <w:p>
+            <w:r>
+              <w:t>8699.53699449815</w:t>
+            </w:r>
+          </w:p>
+        </w:tc>
+        <w:tc>
+          <w:tcPr>
+            <w:tcW w:type="dxa" w:w="2610"/>
+          </w:tcPr>
+          <w:p>
+            <w:r>
+              <w:t>44853.498</w:t>
+            </w:r>
+          </w:p>
+        </w:tc>
+        <w:tc>
+          <w:tcPr>
+            <w:tcW w:type="dxa" w:w="2610"/>
+          </w:tcPr>
+          <w:p>
+            <w:r>
+              <w:t>-415.58488719993613</w:t>
+            </w:r>
+          </w:p>
+        </w:tc>
+      </w:tr>
+      <w:tr>
+        <w:tc>
+          <w:tcPr>
+            <w:tcW w:type="dxa" w:w="2610"/>
+          </w:tcPr>
+          <w:p>
+            <w:r>
+              <w:t>Wp</w:t>
+            </w:r>
+          </w:p>
+        </w:tc>
+        <w:tc>
+          <w:tcPr>
+            <w:tcW w:type="dxa" w:w="2610"/>
+          </w:tcPr>
+          <w:p>
+            <w:r>
+              <w:t>242.706879678328</w:t>
+            </w:r>
+          </w:p>
+        </w:tc>
+        <w:tc>
+          <w:tcPr>
+            <w:tcW w:type="dxa" w:w="2610"/>
+          </w:tcPr>
+          <w:p>
+            <w:r>
+              <w:t>242.803</w:t>
+            </w:r>
+          </w:p>
+        </w:tc>
+        <w:tc>
+          <w:tcPr>
+            <w:tcW w:type="dxa" w:w="2610"/>
+          </w:tcPr>
+          <w:p>
+            <w:r>
+              <w:t>-0.039603459860469106</w:t>
+            </w:r>
+          </w:p>
+        </w:tc>
+      </w:tr>
+      <w:tr>
+        <w:tc>
+          <w:tcPr>
+            <w:tcW w:type="dxa" w:w="2610"/>
+          </w:tcPr>
+          <w:p>
+            <w:r>
+              <w:t>Molar Flow [kgmole/s]</w:t>
+            </w:r>
+          </w:p>
+        </w:tc>
+        <w:tc>
+          <w:tcPr>
+            <w:tcW w:type="dxa" w:w="2610"/>
+          </w:tcPr>
+          <w:p>
+            <w:r>
+              <w:t>1.38980431520049</w:t>
+            </w:r>
+          </w:p>
+        </w:tc>
+        <w:tc>
+          <w:tcPr>
+            <w:tcW w:type="dxa" w:w="2610"/>
+          </w:tcPr>
+          <w:p>
+            <w:r>
+              <w:t>1.39</w:t>
+            </w:r>
+          </w:p>
+        </w:tc>
+        <w:tc>
+          <w:tcPr>
+            <w:tcW w:type="dxa" w:w="2610"/>
+          </w:tcPr>
+          <w:p>
+            <w:r>
+              <w:t>-0.014080025322248547</w:t>
+            </w:r>
+          </w:p>
+        </w:tc>
+      </w:tr>
+      <w:tr>
+        <w:tc>
+          <w:tcPr>
+            <w:tcW w:type="dxa" w:w="2610"/>
+          </w:tcPr>
+          <w:p>
+            <w:r>
+              <w:t>Molar Enthalpy [kJ/kgmole]</w:t>
+            </w:r>
+          </w:p>
+        </w:tc>
+        <w:tc>
+          <w:tcPr>
+            <w:tcW w:type="dxa" w:w="2610"/>
+          </w:tcPr>
+          <w:p>
+            <w:r/>
+          </w:p>
+        </w:tc>
+        <w:tc>
+          <w:tcPr>
+            <w:tcW w:type="dxa" w:w="2610"/>
+          </w:tcPr>
+          <w:p>
+            <w:r/>
+          </w:p>
+        </w:tc>
+        <w:tc>
+          <w:tcPr>
+            <w:tcW w:type="dxa" w:w="2610"/>
+          </w:tcPr>
+          <w:p>
+            <w:r/>
+          </w:p>
+        </w:tc>
+      </w:tr>
+      <w:tr>
+        <w:tc>
+          <w:tcPr>
+            <w:tcW w:type="dxa" w:w="2610"/>
+          </w:tcPr>
+          <w:p>
+            <w:r>
+              <w:t>H1</w:t>
+            </w:r>
+          </w:p>
+        </w:tc>
+        <w:tc>
+          <w:tcPr>
+            <w:tcW w:type="dxa" w:w="2610"/>
+          </w:tcPr>
+          <w:p>
+            <w:r>
+              <w:t>-90102.2680931651</w:t>
+            </w:r>
+          </w:p>
+        </w:tc>
+        <w:tc>
+          <w:tcPr>
+            <w:tcW w:type="dxa" w:w="2610"/>
+          </w:tcPr>
+          <w:p>
+            <w:r>
+              <w:t>-90025.21</w:t>
+            </w:r>
+          </w:p>
+        </w:tc>
+        <w:tc>
+          <w:tcPr>
+            <w:tcW w:type="dxa" w:w="2610"/>
+          </w:tcPr>
+          <w:p>
+            <w:r>
+              <w:t>0.0855229227808268</w:t>
+            </w:r>
+          </w:p>
+        </w:tc>
+      </w:tr>
+      <w:tr>
+        <w:tc>
+          <w:tcPr>
+            <w:tcW w:type="dxa" w:w="2610"/>
+          </w:tcPr>
+          <w:p>
+            <w:r>
+              <w:t>H2</w:t>
+            </w:r>
+          </w:p>
+        </w:tc>
+        <w:tc>
+          <w:tcPr>
+            <w:tcW w:type="dxa" w:w="2610"/>
+          </w:tcPr>
+          <w:p>
+            <w:r>
+              <w:t>-96361.8090223089</w:t>
+            </w:r>
+          </w:p>
+        </w:tc>
+        <w:tc>
+          <w:tcPr>
+            <w:tcW w:type="dxa" w:w="2610"/>
+          </w:tcPr>
+          <w:p>
+            <w:r>
+              <w:t>-122292.276</w:t>
+            </w:r>
+          </w:p>
+        </w:tc>
+        <w:tc>
+          <w:tcPr>
+            <w:tcW w:type="dxa" w:w="2610"/>
+          </w:tcPr>
+          <w:p>
+            <w:r>
+              <w:t>-26.909485449456323</w:t>
+            </w:r>
+          </w:p>
+        </w:tc>
+      </w:tr>
+      <w:tr>
+        <w:tc>
+          <w:tcPr>
+            <w:tcW w:type="dxa" w:w="2610"/>
+          </w:tcPr>
+          <w:p>
+            <w:r>
+              <w:t>H4</w:t>
+            </w:r>
+          </w:p>
+        </w:tc>
+        <w:tc>
+          <w:tcPr>
+            <w:tcW w:type="dxa" w:w="2610"/>
+          </w:tcPr>
+          <w:p>
+            <w:r>
+              <w:t>-122262.933019647</w:t>
+            </w:r>
+          </w:p>
+        </w:tc>
+        <w:tc>
+          <w:tcPr>
+            <w:tcW w:type="dxa" w:w="2610"/>
+          </w:tcPr>
+          <w:p>
+            <w:r>
+              <w:t>-121975.027</w:t>
+            </w:r>
+          </w:p>
+        </w:tc>
+        <w:tc>
+          <w:tcPr>
+            <w:tcW w:type="dxa" w:w="2610"/>
+          </w:tcPr>
+          <w:p>
+            <w:r>
+              <w:t>0.23548103463273662</w:t>
+            </w:r>
+          </w:p>
+        </w:tc>
+      </w:tr>
+      <w:tr>
+        <w:tc>
+          <w:tcPr>
+            <w:tcW w:type="dxa" w:w="2610"/>
+          </w:tcPr>
+          <w:p>
+            <w:r>
+              <w:t>Pressure [bar]</w:t>
+            </w:r>
+          </w:p>
+        </w:tc>
+        <w:tc>
+          <w:tcPr>
+            <w:tcW w:type="dxa" w:w="2610"/>
+          </w:tcPr>
+          <w:p>
+            <w:r/>
+          </w:p>
+        </w:tc>
+        <w:tc>
+          <w:tcPr>
+            <w:tcW w:type="dxa" w:w="2610"/>
+          </w:tcPr>
+          <w:p>
+            <w:r/>
+          </w:p>
+        </w:tc>
+        <w:tc>
+          <w:tcPr>
+            <w:tcW w:type="dxa" w:w="2610"/>
+          </w:tcPr>
+          <w:p>
+            <w:r/>
+          </w:p>
+        </w:tc>
+      </w:tr>
+      <w:tr>
+        <w:tc>
+          <w:tcPr>
+            <w:tcW w:type="dxa" w:w="2610"/>
+          </w:tcPr>
+          <w:p>
+            <w:r>
+              <w:t>P1</w:t>
+            </w:r>
+          </w:p>
+        </w:tc>
+        <w:tc>
+          <w:tcPr>
+            <w:tcW w:type="dxa" w:w="2610"/>
+          </w:tcPr>
+          <w:p>
+            <w:r>
+              <w:t>20.9594270215521</w:t>
+            </w:r>
+          </w:p>
+        </w:tc>
+        <w:tc>
+          <w:tcPr>
+            <w:tcW w:type="dxa" w:w="2610"/>
+          </w:tcPr>
+          <w:p>
+            <w:r>
+              <w:t>20.985</w:t>
+            </w:r>
+          </w:p>
+        </w:tc>
+        <w:tc>
+          <w:tcPr>
+            <w:tcW w:type="dxa" w:w="2610"/>
+          </w:tcPr>
+          <w:p>
+            <w:r>
+              <w:t>-0.12201182036896688</w:t>
+            </w:r>
+          </w:p>
+        </w:tc>
+      </w:tr>
+      <w:tr>
+        <w:tc>
+          <w:tcPr>
+            <w:tcW w:type="dxa" w:w="2610"/>
+          </w:tcPr>
+          <w:p>
+            <w:r>
+              <w:t>Temperature [K]</w:t>
+            </w:r>
+          </w:p>
+        </w:tc>
+        <w:tc>
+          <w:tcPr>
+            <w:tcW w:type="dxa" w:w="2610"/>
+          </w:tcPr>
+          <w:p>
+            <w:r/>
+          </w:p>
+        </w:tc>
+        <w:tc>
+          <w:tcPr>
+            <w:tcW w:type="dxa" w:w="2610"/>
+          </w:tcPr>
+          <w:p>
+            <w:r/>
+          </w:p>
+        </w:tc>
+        <w:tc>
+          <w:tcPr>
+            <w:tcW w:type="dxa" w:w="2610"/>
+          </w:tcPr>
+          <w:p>
+            <w:r/>
+          </w:p>
+        </w:tc>
+      </w:tr>
+      <w:tr>
+        <w:tc>
+          <w:tcPr>
+            <w:tcW w:type="dxa" w:w="2610"/>
+          </w:tcPr>
+          <w:p>
+            <w:r>
+              <w:t>T2</w:t>
+            </w:r>
+          </w:p>
+        </w:tc>
+        <w:tc>
+          <w:tcPr>
+            <w:tcW w:type="dxa" w:w="2610"/>
+          </w:tcPr>
+          <w:p>
+            <w:r>
+              <w:t>312.405927030251</w:t>
+            </w:r>
+          </w:p>
+        </w:tc>
+        <w:tc>
+          <w:tcPr>
+            <w:tcW w:type="dxa" w:w="2610"/>
+          </w:tcPr>
+          <w:p>
+            <w:r>
+              <w:t>312.409</w:t>
+            </w:r>
+          </w:p>
+        </w:tc>
+        <w:tc>
+          <w:tcPr>
+            <w:tcW w:type="dxa" w:w="2610"/>
+          </w:tcPr>
+          <w:p>
+            <w:r>
+              <w:t>-0.0009836464302058745</w:t>
+            </w:r>
+          </w:p>
+        </w:tc>
+      </w:tr>
+      <w:tr>
+        <w:tc>
+          <w:tcPr>
+            <w:tcW w:type="dxa" w:w="2610"/>
+          </w:tcPr>
+          <w:p>
+            <w:r>
+              <w:t>T4</w:t>
+            </w:r>
+          </w:p>
+        </w:tc>
+        <w:tc>
+          <w:tcPr>
+            <w:tcW w:type="dxa" w:w="2610"/>
+          </w:tcPr>
+          <w:p>
+            <w:r>
+              <w:t>313.248780540099</w:t>
+            </w:r>
+          </w:p>
+        </w:tc>
+        <w:tc>
+          <w:tcPr>
+            <w:tcW w:type="dxa" w:w="2610"/>
+          </w:tcPr>
+          <w:p>
+            <w:r>
+              <w:t>313.151</w:t>
+            </w:r>
+          </w:p>
+        </w:tc>
+        <w:tc>
+          <w:tcPr>
+            <w:tcW w:type="dxa" w:w="2610"/>
+          </w:tcPr>
+          <w:p>
+            <w:r>
+              <w:t>0.031214978692144714</w:t>
+            </w:r>
+          </w:p>
+        </w:tc>
+      </w:tr>
+      <w:tr>
+        <w:tc>
+          <w:tcPr>
+            <w:tcW w:type="dxa" w:w="2610"/>
+          </w:tcPr>
+          <w:p>
+            <w:r/>
+          </w:p>
+        </w:tc>
+        <w:tc>
+          <w:tcPr>
+            <w:tcW w:type="dxa" w:w="2610"/>
+          </w:tcPr>
+          <w:p>
+            <w:r/>
+          </w:p>
+        </w:tc>
+        <w:tc>
+          <w:tcPr>
+            <w:tcW w:type="dxa" w:w="2610"/>
+          </w:tcPr>
+          <w:p>
+            <w:r/>
+          </w:p>
+        </w:tc>
+        <w:tc>
+          <w:tcPr>
+            <w:tcW w:type="dxa" w:w="2610"/>
+          </w:tcPr>
+          <w:p>
+            <w:r/>
+          </w:p>
+        </w:tc>
+      </w:tr>
+      <w:tr>
+        <w:tc>
+          <w:tcPr>
+            <w:tcW w:type="dxa" w:w="2610"/>
+          </w:tcPr>
+          <w:p>
+            <w:r/>
+          </w:p>
+        </w:tc>
+        <w:tc>
+          <w:tcPr>
+            <w:tcW w:type="dxa" w:w="2610"/>
+          </w:tcPr>
+          <w:p>
+            <w:r/>
+          </w:p>
+        </w:tc>
+        <w:tc>
+          <w:tcPr>
+            <w:tcW w:type="dxa" w:w="2610"/>
+          </w:tcPr>
+          <w:p>
+            <w:r/>
+          </w:p>
+        </w:tc>
+        <w:tc>
+          <w:tcPr>
+            <w:tcW w:type="dxa" w:w="2610"/>
+          </w:tcPr>
+          <w:p>
+            <w:r/>
+          </w:p>
+        </w:tc>
+      </w:tr>
+      <w:tr>
+        <w:tc>
+          <w:tcPr>
+            <w:tcW w:type="dxa" w:w="2610"/>
+          </w:tcPr>
+          <w:p>
+            <w:r/>
+          </w:p>
+        </w:tc>
+        <w:tc>
+          <w:tcPr>
+            <w:tcW w:type="dxa" w:w="2610"/>
+          </w:tcPr>
+          <w:p>
+            <w:r/>
+          </w:p>
+        </w:tc>
+        <w:tc>
+          <w:tcPr>
+            <w:tcW w:type="dxa" w:w="2610"/>
+          </w:tcPr>
+          <w:p>
+            <w:r/>
+          </w:p>
+        </w:tc>
+        <w:tc>
+          <w:tcPr>
+            <w:tcW w:type="dxa" w:w="2610"/>
+          </w:tcPr>
+          <w:p>
+            <w:r/>
+          </w:p>
+        </w:tc>
+      </w:tr>
+    </w:tbl>
+    <w:p/>
+    <w:tbl>
+      <w:tblPr>
+        <w:tblStyle w:val="TableGrid"/>
+        <w:tblW w:type="auto" w:w="0"/>
+        <w:tblLook w:firstColumn="1" w:firstRow="1" w:lastColumn="0" w:lastRow="0" w:noHBand="0" w:noVBand="1" w:val="04A0"/>
+      </w:tblPr>
+      <w:tblGrid>
+        <w:gridCol w:w="2088"/>
+        <w:gridCol w:w="2088"/>
+        <w:gridCol w:w="2088"/>
+        <w:gridCol w:w="2088"/>
+        <w:gridCol w:w="2088"/>
+      </w:tblGrid>
+      <w:tr>
+        <w:tc>
+          <w:tcPr>
+            <w:tcW w:type="dxa" w:w="2088"/>
+          </w:tcPr>
+          <w:p>
+            <w:r>
+              <w:t>Hysys</w:t>
+            </w:r>
+          </w:p>
+        </w:tc>
+        <w:tc>
+          <w:tcPr>
+            <w:tcW w:type="dxa" w:w="2088"/>
+          </w:tcPr>
+          <w:p>
+            <w:r>
+              <w:t>Name</w:t>
+            </w:r>
+          </w:p>
+        </w:tc>
+        <w:tc>
+          <w:tcPr>
+            <w:tcW w:type="dxa" w:w="2088"/>
+          </w:tcPr>
+          <w:p>
+            <w:r>
+              <w:t>Wp</w:t>
+            </w:r>
+          </w:p>
+        </w:tc>
+        <w:tc>
+          <w:tcPr>
+            <w:tcW w:type="dxa" w:w="2088"/>
+          </w:tcPr>
+          <w:p>
+            <w:r>
+              <w:t>Wt</w:t>
+            </w:r>
+          </w:p>
+        </w:tc>
+        <w:tc>
+          <w:tcPr>
+            <w:tcW w:type="dxa" w:w="2088"/>
+          </w:tcPr>
+          <w:p>
+            <w:r>
+              <w:t>Wnet(Kj/s)</w:t>
+            </w:r>
+          </w:p>
+        </w:tc>
+      </w:tr>
+      <w:tr>
+        <w:tc>
+          <w:tcPr>
+            <w:tcW w:type="dxa" w:w="2088"/>
+          </w:tcPr>
+          <w:p>
+            <w:r>
+              <w:t>1</w:t>
+            </w:r>
+          </w:p>
+        </w:tc>
+        <w:tc>
+          <w:tcPr>
+            <w:tcW w:type="dxa" w:w="2088"/>
+          </w:tcPr>
+          <w:p>
+            <w:r>
+              <w:t>2,2-dimethylbutane</w:t>
+            </w:r>
+          </w:p>
+        </w:tc>
+        <w:tc>
+          <w:tcPr>
+            <w:tcW w:type="dxa" w:w="2088"/>
+          </w:tcPr>
+          <w:p>
+            <w:r>
+              <w:t>258.134798992661</w:t>
+            </w:r>
+          </w:p>
+        </w:tc>
+        <w:tc>
+          <w:tcPr>
+            <w:tcW w:type="dxa" w:w="2088"/>
+          </w:tcPr>
+          <w:p>
+            <w:r>
+              <w:t>6839.56390520252</w:t>
+            </w:r>
+          </w:p>
+        </w:tc>
+        <w:tc>
+          <w:tcPr>
+            <w:tcW w:type="dxa" w:w="2088"/>
+          </w:tcPr>
+          <w:p>
+            <w:r>
+              <w:t>5213.516325169356</w:t>
+            </w:r>
+          </w:p>
+        </w:tc>
+      </w:tr>
+      <w:tr>
+        <w:tc>
+          <w:tcPr>
+            <w:tcW w:type="dxa" w:w="2088"/>
+          </w:tcPr>
+          <w:p>
+            <w:r>
+              <w:t>2</w:t>
+            </w:r>
+          </w:p>
+        </w:tc>
+        <w:tc>
+          <w:tcPr>
+            <w:tcW w:type="dxa" w:w="2088"/>
+          </w:tcPr>
+          <w:p>
+            <w:r>
+              <w:t>4-methyl-2-pentene</w:t>
+            </w:r>
+          </w:p>
+        </w:tc>
+        <w:tc>
+          <w:tcPr>
+            <w:tcW w:type="dxa" w:w="2088"/>
+          </w:tcPr>
+          <w:p>
+            <w:r>
+              <w:t>219.578002132373</w:t>
+            </w:r>
+          </w:p>
+        </w:tc>
+        <w:tc>
+          <w:tcPr>
+            <w:tcW w:type="dxa" w:w="2088"/>
+          </w:tcPr>
+          <w:p>
+            <w:r>
+              <w:t>6365.12413403249</w:t>
+            </w:r>
+          </w:p>
+        </w:tc>
+        <w:tc>
+          <w:tcPr>
+            <w:tcW w:type="dxa" w:w="2088"/>
+          </w:tcPr>
+          <w:p>
+            <w:r>
+              <w:t>4872.521305093619</w:t>
+            </w:r>
+          </w:p>
+        </w:tc>
+      </w:tr>
+      <w:tr>
+        <w:tc>
+          <w:tcPr>
+            <w:tcW w:type="dxa" w:w="2088"/>
+          </w:tcPr>
+          <w:p>
+            <w:r>
+              <w:t>3</w:t>
+            </w:r>
+          </w:p>
+        </w:tc>
+        <w:tc>
+          <w:tcPr>
+            <w:tcW w:type="dxa" w:w="2088"/>
+          </w:tcPr>
+          <w:p>
+            <w:r>
+              <w:t>Acetone</w:t>
+            </w:r>
+          </w:p>
+        </w:tc>
+        <w:tc>
+          <w:tcPr>
+            <w:tcW w:type="dxa" w:w="2088"/>
+          </w:tcPr>
+          <w:p>
+            <w:r>
+              <w:t>56.07</w:t>
+            </w:r>
+          </w:p>
+        </w:tc>
+        <w:tc>
+          <w:tcPr>
+            <w:tcW w:type="dxa" w:w="2088"/>
+          </w:tcPr>
+          <w:p>
+            <w:r/>
+          </w:p>
+        </w:tc>
+        <w:tc>
+          <w:tcPr>
+            <w:tcW w:type="dxa" w:w="2088"/>
+          </w:tcPr>
+          <w:p>
+            <w:r/>
+          </w:p>
+        </w:tc>
+      </w:tr>
+      <w:tr>
+        <w:tc>
+          <w:tcPr>
+            <w:tcW w:type="dxa" w:w="2088"/>
+          </w:tcPr>
+          <w:p>
+            <w:r>
+              <w:t>4</w:t>
+            </w:r>
+          </w:p>
+        </w:tc>
+        <w:tc>
+          <w:tcPr>
+            <w:tcW w:type="dxa" w:w="2088"/>
+          </w:tcPr>
+          <w:p>
+            <w:r>
+              <w:t>Benzene</w:t>
+            </w:r>
+          </w:p>
+        </w:tc>
+        <w:tc>
+          <w:tcPr>
+            <w:tcW w:type="dxa" w:w="2088"/>
+          </w:tcPr>
+          <w:p>
+            <w:r>
+              <w:t>92.1740428672436</w:t>
+            </w:r>
+          </w:p>
+        </w:tc>
+        <w:tc>
+          <w:tcPr>
+            <w:tcW w:type="dxa" w:w="2088"/>
+          </w:tcPr>
+          <w:p>
+            <w:r>
+              <w:t>5588.06479414762</w:t>
+            </w:r>
+          </w:p>
+        </w:tc>
+        <w:tc>
+          <w:tcPr>
+            <w:tcW w:type="dxa" w:w="2088"/>
+          </w:tcPr>
+          <w:p>
+            <w:r>
+              <w:t>4378.277792450853</w:t>
+            </w:r>
+          </w:p>
+        </w:tc>
+      </w:tr>
+      <w:tr>
+        <w:tc>
+          <w:tcPr>
+            <w:tcW w:type="dxa" w:w="2088"/>
+          </w:tcPr>
+          <w:p>
+            <w:r>
+              <w:t>5</w:t>
+            </w:r>
+          </w:p>
+        </w:tc>
+        <w:tc>
+          <w:tcPr>
+            <w:tcW w:type="dxa" w:w="2088"/>
+          </w:tcPr>
+          <w:p>
+            <w:r>
+              <w:t>Cyclopentane</w:t>
+            </w:r>
+          </w:p>
+        </w:tc>
+        <w:tc>
+          <w:tcPr>
+            <w:tcW w:type="dxa" w:w="2088"/>
+          </w:tcPr>
+          <w:p>
+            <w:r>
+              <w:t>221.392008258446</w:t>
+            </w:r>
+          </w:p>
+        </w:tc>
+        <w:tc>
+          <w:tcPr>
+            <w:tcW w:type="dxa" w:w="2088"/>
+          </w:tcPr>
+          <w:p>
+            <w:r>
+              <w:t>7617.75626351363</w:t>
+            </w:r>
+          </w:p>
+        </w:tc>
+        <w:tc>
+          <w:tcPr>
+            <w:tcW w:type="dxa" w:w="2088"/>
+          </w:tcPr>
+          <w:p>
+            <w:r>
+              <w:t>5872.813002552458</w:t>
+            </w:r>
+          </w:p>
+        </w:tc>
+      </w:tr>
+      <w:tr>
+        <w:tc>
+          <w:tcPr>
+            <w:tcW w:type="dxa" w:w="2088"/>
+          </w:tcPr>
+          <w:p>
+            <w:r>
+              <w:t>6</w:t>
+            </w:r>
+          </w:p>
+        </w:tc>
+        <w:tc>
+          <w:tcPr>
+            <w:tcW w:type="dxa" w:w="2088"/>
+          </w:tcPr>
+          <w:p>
+            <w:r>
+              <w:t>Dichloromethane</w:t>
+            </w:r>
+          </w:p>
+        </w:tc>
+        <w:tc>
+          <w:tcPr>
+            <w:tcW w:type="dxa" w:w="2088"/>
+          </w:tcPr>
+          <w:p>
+            <w:r>
+              <w:t>242.706879678328</w:t>
+            </w:r>
+          </w:p>
+        </w:tc>
+        <w:tc>
+          <w:tcPr>
+            <w:tcW w:type="dxa" w:w="2088"/>
+          </w:tcPr>
+          <w:p>
+            <w:r>
+              <w:t>8699.53699449815</w:t>
+            </w:r>
+          </w:p>
+        </w:tc>
+        <w:tc>
+          <w:tcPr>
+            <w:tcW w:type="dxa" w:w="2088"/>
+          </w:tcPr>
+          <w:p>
+            <w:r>
+              <w:t>6716.922715920193</w:t>
+            </w:r>
+          </w:p>
+        </w:tc>
+      </w:tr>
+      <w:tr>
+        <w:tc>
+          <w:tcPr>
+            <w:tcW w:type="dxa" w:w="2088"/>
+          </w:tcPr>
+          <w:p>
+            <w:r>
+              <w:t>7</w:t>
+            </w:r>
+          </w:p>
+        </w:tc>
+        <w:tc>
+          <w:tcPr>
+            <w:tcW w:type="dxa" w:w="2088"/>
+          </w:tcPr>
+          <w:p>
+            <w:r>
+              <w:t>Ethanol</w:t>
+            </w:r>
+          </w:p>
+        </w:tc>
+        <w:tc>
+          <w:tcPr>
+            <w:tcW w:type="dxa" w:w="2088"/>
+          </w:tcPr>
+          <w:p>
+            <w:r>
+              <w:t>78.15</w:t>
+            </w:r>
+          </w:p>
+        </w:tc>
+        <w:tc>
+          <w:tcPr>
+            <w:tcW w:type="dxa" w:w="2088"/>
+          </w:tcPr>
+          <w:p>
+            <w:r/>
+          </w:p>
+        </w:tc>
+        <w:tc>
+          <w:tcPr>
+            <w:tcW w:type="dxa" w:w="2088"/>
+          </w:tcPr>
+          <w:p>
+            <w:r/>
+          </w:p>
+        </w:tc>
+      </w:tr>
+      <w:tr>
+        <w:tc>
+          <w:tcPr>
+            <w:tcW w:type="dxa" w:w="2088"/>
+          </w:tcPr>
+          <w:p>
+            <w:r>
+              <w:t>8</w:t>
+            </w:r>
+          </w:p>
+        </w:tc>
+        <w:tc>
+          <w:tcPr>
+            <w:tcW w:type="dxa" w:w="2088"/>
+          </w:tcPr>
+          <w:p>
+            <w:r>
+              <w:t>FC72</w:t>
+            </w:r>
+          </w:p>
+        </w:tc>
+        <w:tc>
+          <w:tcPr>
+            <w:tcW w:type="dxa" w:w="2088"/>
+          </w:tcPr>
+          <w:p>
+            <w:r>
+              <w:t>55.9</w:t>
+            </w:r>
+          </w:p>
+        </w:tc>
+        <w:tc>
+          <w:tcPr>
+            <w:tcW w:type="dxa" w:w="2088"/>
+          </w:tcPr>
+          <w:p>
+            <w:r/>
+          </w:p>
+        </w:tc>
+        <w:tc>
+          <w:tcPr>
+            <w:tcW w:type="dxa" w:w="2088"/>
+          </w:tcPr>
+          <w:p>
+            <w:r/>
+          </w:p>
+        </w:tc>
+      </w:tr>
+      <w:tr>
+        <w:tc>
+          <w:tcPr>
+            <w:tcW w:type="dxa" w:w="2088"/>
+          </w:tcPr>
+          <w:p>
+            <w:r>
+              <w:t>9</w:t>
+            </w:r>
+          </w:p>
+        </w:tc>
+        <w:tc>
+          <w:tcPr>
+            <w:tcW w:type="dxa" w:w="2088"/>
+          </w:tcPr>
+          <w:p>
+            <w:r>
+              <w:t>Isohexane</w:t>
+            </w:r>
+          </w:p>
+        </w:tc>
+        <w:tc>
+          <w:tcPr>
+            <w:tcW w:type="dxa" w:w="2088"/>
+          </w:tcPr>
+          <w:p>
+            <w:r>
+              <w:t>205.801239376266</w:t>
+            </w:r>
+          </w:p>
+        </w:tc>
+        <w:tc>
+          <w:tcPr>
+            <w:tcW w:type="dxa" w:w="2088"/>
+          </w:tcPr>
+          <w:p>
+            <w:r>
+              <w:t>6114.50257921469</w:t>
+            </w:r>
+          </w:p>
+        </w:tc>
+        <w:tc>
+          <w:tcPr>
+            <w:tcW w:type="dxa" w:w="2088"/>
+          </w:tcPr>
+          <w:p>
+            <w:r>
+              <w:t>4685.800823995486</w:t>
+            </w:r>
+          </w:p>
+        </w:tc>
+      </w:tr>
+      <w:tr>
+        <w:tc>
+          <w:tcPr>
+            <w:tcW w:type="dxa" w:w="2088"/>
+          </w:tcPr>
+          <w:p>
+            <w:r>
+              <w:t>10</w:t>
+            </w:r>
+          </w:p>
+        </w:tc>
+        <w:tc>
+          <w:tcPr>
+            <w:tcW w:type="dxa" w:w="2088"/>
+          </w:tcPr>
+          <w:p>
+            <w:r>
+              <w:t>Methanol</w:t>
+            </w:r>
+          </w:p>
+        </w:tc>
+        <w:tc>
+          <w:tcPr>
+            <w:tcW w:type="dxa" w:w="2088"/>
+          </w:tcPr>
+          <w:p>
+            <w:r>
+              <w:t>108.91622422299</w:t>
+            </w:r>
+          </w:p>
+        </w:tc>
+        <w:tc>
+          <w:tcPr>
+            <w:tcW w:type="dxa" w:w="2088"/>
+          </w:tcPr>
+          <w:p>
+            <w:r>
+              <w:t>6929.14265262801</w:t>
+            </w:r>
+          </w:p>
+        </w:tc>
+        <w:tc>
+          <w:tcPr>
+            <w:tcW w:type="dxa" w:w="2088"/>
+          </w:tcPr>
+          <w:p>
+            <w:r>
+              <w:t>5434.397897879418</w:t>
+            </w:r>
+          </w:p>
+        </w:tc>
+      </w:tr>
+      <w:tr>
+        <w:tc>
+          <w:tcPr>
+            <w:tcW w:type="dxa" w:w="2088"/>
+          </w:tcPr>
+          <w:p>
+            <w:r>
+              <w:t>11</w:t>
+            </w:r>
+          </w:p>
+        </w:tc>
+        <w:tc>
+          <w:tcPr>
+            <w:tcW w:type="dxa" w:w="2088"/>
+          </w:tcPr>
+          <w:p>
+            <w:r>
+              <w:t>n-heptane</w:t>
+            </w:r>
+          </w:p>
+        </w:tc>
+        <w:tc>
+          <w:tcPr>
+            <w:tcW w:type="dxa" w:w="2088"/>
+          </w:tcPr>
+          <w:p>
+            <w:r>
+              <w:t>71.8033667753881</w:t>
+            </w:r>
+          </w:p>
+        </w:tc>
+        <w:tc>
+          <w:tcPr>
+            <w:tcW w:type="dxa" w:w="2088"/>
+          </w:tcPr>
+          <w:p>
+            <w:r>
+              <w:t>3557.27307445335</w:t>
+            </w:r>
+          </w:p>
+        </w:tc>
+        <w:tc>
+          <w:tcPr>
+            <w:tcW w:type="dxa" w:w="2088"/>
+          </w:tcPr>
+          <w:p>
+            <w:r>
+              <w:t>2774.0150927872924</w:t>
+            </w:r>
+          </w:p>
+        </w:tc>
+      </w:tr>
+      <w:tr>
+        <w:tc>
+          <w:tcPr>
+            <w:tcW w:type="dxa" w:w="2088"/>
+          </w:tcPr>
+          <w:p>
+            <w:r>
+              <w:t>12</w:t>
+            </w:r>
+          </w:p>
+        </w:tc>
+        <w:tc>
+          <w:tcPr>
+            <w:tcW w:type="dxa" w:w="2088"/>
+          </w:tcPr>
+          <w:p>
+            <w:r>
+              <w:t>n-hexane</w:t>
+            </w:r>
+          </w:p>
+        </w:tc>
+        <w:tc>
+          <w:tcPr>
+            <w:tcW w:type="dxa" w:w="2088"/>
+          </w:tcPr>
+          <w:p>
+            <w:r>
+              <w:t>166.290891082781</w:t>
+            </w:r>
+          </w:p>
+        </w:tc>
+        <w:tc>
+          <w:tcPr>
+            <w:tcW w:type="dxa" w:w="2088"/>
+          </w:tcPr>
+          <w:p>
+            <w:r>
+              <w:t>5674.16456956847</w:t>
+            </w:r>
+          </w:p>
+        </w:tc>
+        <w:tc>
+          <w:tcPr>
+            <w:tcW w:type="dxa" w:w="2088"/>
+          </w:tcPr>
+          <w:p>
+            <w:r>
+              <w:t>4373.040764571995</w:t>
+            </w:r>
+          </w:p>
+        </w:tc>
+      </w:tr>
+      <w:tr>
+        <w:tc>
+          <w:tcPr>
+            <w:tcW w:type="dxa" w:w="2088"/>
+          </w:tcPr>
+          <w:p>
+            <w:r>
+              <w:t>13</w:t>
+            </w:r>
+          </w:p>
+        </w:tc>
+        <w:tc>
+          <w:tcPr>
+            <w:tcW w:type="dxa" w:w="2088"/>
+          </w:tcPr>
+          <w:p>
+            <w:r>
+              <w:t>n-pentane</w:t>
+            </w:r>
+          </w:p>
+        </w:tc>
+        <w:tc>
+          <w:tcPr>
+            <w:tcW w:type="dxa" w:w="2088"/>
+          </w:tcPr>
+          <w:p>
+            <w:r>
+              <w:t>344.478656975776</w:t>
+            </w:r>
+          </w:p>
+        </w:tc>
+        <w:tc>
+          <w:tcPr>
+            <w:tcW w:type="dxa" w:w="2088"/>
+          </w:tcPr>
+          <w:p>
+            <w:r>
+              <w:t>7579.13664304343</w:t>
+            </w:r>
+          </w:p>
+        </w:tc>
+        <w:tc>
+          <w:tcPr>
+            <w:tcW w:type="dxa" w:w="2088"/>
+          </w:tcPr>
+          <w:p>
+            <w:r>
+              <w:t>5718.830657458968</w:t>
+            </w:r>
+          </w:p>
+        </w:tc>
+      </w:tr>
+      <w:tr>
+        <w:tc>
+          <w:tcPr>
+            <w:tcW w:type="dxa" w:w="2088"/>
+          </w:tcPr>
+          <w:p>
+            <w:r>
+              <w:t>14</w:t>
+            </w:r>
+          </w:p>
+        </w:tc>
+        <w:tc>
+          <w:tcPr>
+            <w:tcW w:type="dxa" w:w="2088"/>
+          </w:tcPr>
+          <w:p>
+            <w:r>
+              <w:t>R113</w:t>
+            </w:r>
+          </w:p>
+        </w:tc>
+        <w:tc>
+          <w:tcPr>
+            <w:tcW w:type="dxa" w:w="2088"/>
+          </w:tcPr>
+          <w:p>
+            <w:r>
+              <w:t>278.931853843808</w:t>
+            </w:r>
+          </w:p>
+        </w:tc>
+        <w:tc>
+          <w:tcPr>
+            <w:tcW w:type="dxa" w:w="2088"/>
+          </w:tcPr>
+          <w:p>
+            <w:r>
+              <w:t>7197.70034597616</w:t>
+            </w:r>
+          </w:p>
+        </w:tc>
+        <w:tc>
+          <w:tcPr>
+            <w:tcW w:type="dxa" w:w="2088"/>
+          </w:tcPr>
+          <w:p>
+            <w:r>
+              <w:t>5479.22842293712</w:t>
+            </w:r>
+          </w:p>
+        </w:tc>
+      </w:tr>
+      <w:tr>
+        <w:tc>
+          <w:tcPr>
+            <w:tcW w:type="dxa" w:w="2088"/>
+          </w:tcPr>
+          <w:p>
+            <w:r>
+              <w:t>15</w:t>
+            </w:r>
+          </w:p>
+        </w:tc>
+        <w:tc>
+          <w:tcPr>
+            <w:tcW w:type="dxa" w:w="2088"/>
+          </w:tcPr>
+          <w:p>
+            <w:r>
+              <w:t>R124</w:t>
+            </w:r>
+          </w:p>
+        </w:tc>
+        <w:tc>
+          <w:tcPr>
+            <w:tcW w:type="dxa" w:w="2088"/>
+          </w:tcPr>
+          <w:p>
+            <w:r>
+              <w:t>36.1</w:t>
+            </w:r>
+          </w:p>
+        </w:tc>
+        <w:tc>
+          <w:tcPr>
+            <w:tcW w:type="dxa" w:w="2088"/>
+          </w:tcPr>
+          <w:p>
+            <w:r/>
+          </w:p>
+        </w:tc>
+        <w:tc>
+          <w:tcPr>
+            <w:tcW w:type="dxa" w:w="2088"/>
+          </w:tcPr>
+          <w:p>
+            <w:r/>
+          </w:p>
+        </w:tc>
+      </w:tr>
+      <w:tr>
+        <w:tc>
+          <w:tcPr>
+            <w:tcW w:type="dxa" w:w="2088"/>
+          </w:tcPr>
+          <w:p>
+            <w:r>
+              <w:t>16</w:t>
+            </w:r>
+          </w:p>
+        </w:tc>
+        <w:tc>
+          <w:tcPr>
+            <w:tcW w:type="dxa" w:w="2088"/>
+          </w:tcPr>
+          <w:p>
+            <w:r>
+              <w:t>R141b</w:t>
+            </w:r>
+          </w:p>
+        </w:tc>
+        <w:tc>
+          <w:tcPr>
+            <w:tcW w:type="dxa" w:w="2088"/>
+          </w:tcPr>
+          <w:p>
+            <w:r>
+              <w:t>362.521329097756</w:t>
+            </w:r>
+          </w:p>
+        </w:tc>
+        <w:tc>
+          <w:tcPr>
+            <w:tcW w:type="dxa" w:w="2088"/>
+          </w:tcPr>
+          <w:p>
+            <w:r>
+              <w:t>8510.27151780267</w:t>
+            </w:r>
+          </w:p>
+        </w:tc>
+        <w:tc>
+          <w:tcPr>
+            <w:tcW w:type="dxa" w:w="2088"/>
+          </w:tcPr>
+          <w:p>
+            <w:r>
+              <w:t>6445.695885144381</w:t>
+            </w:r>
+          </w:p>
+        </w:tc>
+      </w:tr>
+    </w:tbl>
+    <w:p>
+      <w:pPr>
+        <w:ind w:right="0"/>
+        <w:jc w:val="right"/>
+      </w:pPr>
+      <w:r>
+        <w:t>نتایج</w:t>
+        <w:br/>
+        <w:t>با توجه به جواب مدلسازی سیال انتخاب شده همان سیالی هست که در شبیه‌سازی HYSYS به آن رسیدیم. خطای مدلسازی نسبت به شبیه‌سازی در اکثر متغیرها نیز درصد خوبی گزارش شده و تنها مدل در محاسبات کار توربین و آنتالپی جریان ۲ به خوبی عمل نکرده است.</w:t>
+        <w:br/>
+        <w:br/>
+        <w:t>نتیجه</w:t>
+        <w:br/>
+        <w:t>با توجه به ۵ سیال انتخاب‌شده متوجه می‌شویم سیالی که جرم مولکولی بزرگ‌تری داشته بتواند Wnet بزرگ‌تری ایجاد کند. با توجه به مقالاتی که ذکر کرده بودند سیالاتی که دماهای بحرانی بالایی داشته باشند برای این چرخه مناسب هستند، می‌توان بزرگ بودن جرم مولکولی را نیز به این ویژگی افزود. 1) Song C, Gu M, Miao Z, Liu C, Xu J. Effect of fluid dryness and critical temperature on trans-critical organic Rankine cycle. Energy 2019;174:97–109. https://doi.org/10.1016/j.energy.2019.02.171. 2) Xu J, Yu C. Critical temperature criterion for selection of working fluids for subcritical pressure Organic Rankine cycles. Energy 2014;74:719–33. https://doi.org/10.1016/j.energy.2014.07.038.</w:t>
+      </w:r>
+    </w:p>
+    <w:p>
+      <w:pPr>
+        <w:jc w:val="right"/>
+      </w:pPr>
+      <w:r>
+        <w:rPr>
+          <w:b/>
+          <w:sz w:val="28"/>
+        </w:rPr>
+        <w:t>نتایج قسمت B</w:t>
+      </w:r>
+    </w:p>
+    <w:p>
+      <w:pPr>
+        <w:jc w:val="right"/>
+      </w:pPr>
+      <w:r>
+        <w:rPr>
+          <w:b/>
+          <w:sz w:val="24"/>
+        </w:rPr>
+        <w:t>نتایج خروجی شبیه‌سازی هایسیس قسمت 2</w:t>
+      </w:r>
+    </w:p>
+    <w:tbl>
+      <w:tblPr>
+        <w:tblStyle w:val="TableGrid"/>
+        <w:tblW w:type="auto" w:w="0"/>
+        <w:tblLook w:firstColumn="1" w:firstRow="1" w:lastColumn="0" w:lastRow="0" w:noHBand="0" w:noVBand="1" w:val="04A0"/>
+      </w:tblPr>
+      <w:tblGrid>
+        <w:gridCol w:w="2088"/>
+        <w:gridCol w:w="2088"/>
+        <w:gridCol w:w="2088"/>
+        <w:gridCol w:w="2088"/>
+        <w:gridCol w:w="2088"/>
+      </w:tblGrid>
+      <w:tr>
+        <w:tc>
+          <w:tcPr>
+            <w:tcW w:type="dxa" w:w="2088"/>
+          </w:tcPr>
+          <w:p>
+            <w:r>
+              <w:t>Hysys</w:t>
+            </w:r>
+          </w:p>
+        </w:tc>
+        <w:tc>
+          <w:tcPr>
+            <w:tcW w:type="dxa" w:w="2088"/>
+          </w:tcPr>
+          <w:p>
+            <w:r>
+              <w:t>Name</w:t>
+            </w:r>
+          </w:p>
+        </w:tc>
+        <w:tc>
+          <w:tcPr>
+            <w:tcW w:type="dxa" w:w="2088"/>
+          </w:tcPr>
+          <w:p>
+            <w:r>
+              <w:t>Wp</w:t>
+            </w:r>
+          </w:p>
+        </w:tc>
+        <w:tc>
+          <w:tcPr>
+            <w:tcW w:type="dxa" w:w="2088"/>
+          </w:tcPr>
+          <w:p>
+            <w:r>
+              <w:t>Wt</w:t>
+            </w:r>
+          </w:p>
+        </w:tc>
+        <w:tc>
+          <w:tcPr>
+            <w:tcW w:type="dxa" w:w="2088"/>
+          </w:tcPr>
+          <w:p>
+            <w:r>
+              <w:t>Wnet(Kj/s)</w:t>
+            </w:r>
+          </w:p>
+        </w:tc>
+      </w:tr>
+      <w:tr>
+        <w:tc>
+          <w:tcPr>
+            <w:tcW w:type="dxa" w:w="2088"/>
+          </w:tcPr>
+          <w:p>
+            <w:r>
+              <w:t>1</w:t>
+            </w:r>
+          </w:p>
+        </w:tc>
+        <w:tc>
+          <w:tcPr>
+            <w:tcW w:type="dxa" w:w="2088"/>
+          </w:tcPr>
+          <w:p>
+            <w:r>
+              <w:t>Cyclopentane</w:t>
+            </w:r>
+          </w:p>
+        </w:tc>
+        <w:tc>
+          <w:tcPr>
+            <w:tcW w:type="dxa" w:w="2088"/>
+          </w:tcPr>
+          <w:p>
+            <w:r>
+              <w:t>204.182398216184</w:t>
+            </w:r>
+          </w:p>
+        </w:tc>
+        <w:tc>
+          <w:tcPr>
+            <w:tcW w:type="dxa" w:w="2088"/>
+          </w:tcPr>
+          <w:p>
+            <w:r>
+              <w:t>7199.52602201128</w:t>
+            </w:r>
+          </w:p>
+        </w:tc>
+        <w:tc>
+          <w:tcPr>
+            <w:tcW w:type="dxa" w:w="2088"/>
+          </w:tcPr>
+          <w:p>
+            <w:r>
+              <w:t>6635.367322694531</w:t>
+            </w:r>
+          </w:p>
+        </w:tc>
+      </w:tr>
+      <w:tr>
+        <w:tc>
+          <w:tcPr>
+            <w:tcW w:type="dxa" w:w="2088"/>
+          </w:tcPr>
+          <w:p>
+            <w:r>
+              <w:t>2</w:t>
+            </w:r>
+          </w:p>
+        </w:tc>
+        <w:tc>
+          <w:tcPr>
+            <w:tcW w:type="dxa" w:w="2088"/>
+          </w:tcPr>
+          <w:p>
+            <w:r>
+              <w:t>Dichloromethane</w:t>
+            </w:r>
+          </w:p>
+        </w:tc>
+        <w:tc>
+          <w:tcPr>
+            <w:tcW w:type="dxa" w:w="2088"/>
+          </w:tcPr>
+          <w:p>
+            <w:r>
+              <w:t>233.9555480292</w:t>
+            </w:r>
+          </w:p>
+        </w:tc>
+        <w:tc>
+          <w:tcPr>
+            <w:tcW w:type="dxa" w:w="2088"/>
+          </w:tcPr>
+          <w:p>
+            <w:r>
+              <w:t>8487.58698235573</w:t>
+            </w:r>
+          </w:p>
+        </w:tc>
+        <w:tc>
+          <w:tcPr>
+            <w:tcW w:type="dxa" w:w="2088"/>
+          </w:tcPr>
+          <w:p>
+            <w:r>
+              <w:t>7829.252085208743</w:t>
+            </w:r>
+          </w:p>
+        </w:tc>
+      </w:tr>
+      <w:tr>
+        <w:tc>
+          <w:tcPr>
+            <w:tcW w:type="dxa" w:w="2088"/>
+          </w:tcPr>
+          <w:p>
+            <w:r>
+              <w:t>3</w:t>
+            </w:r>
+          </w:p>
+        </w:tc>
+        <w:tc>
+          <w:tcPr>
+            <w:tcW w:type="dxa" w:w="2088"/>
+          </w:tcPr>
+          <w:p>
+            <w:r>
+              <w:t>n-pentane</w:t>
+            </w:r>
+          </w:p>
+        </w:tc>
+        <w:tc>
+          <w:tcPr>
+            <w:tcW w:type="dxa" w:w="2088"/>
+          </w:tcPr>
+          <w:p>
+            <w:r>
+              <w:t>335.874823725485</w:t>
+            </w:r>
+          </w:p>
+        </w:tc>
+        <w:tc>
+          <w:tcPr>
+            <w:tcW w:type="dxa" w:w="2088"/>
+          </w:tcPr>
+          <w:p>
+            <w:r>
+              <w:t>7432.64649663205</w:t>
+            </w:r>
+          </w:p>
+        </w:tc>
+        <w:tc>
+          <w:tcPr>
+            <w:tcW w:type="dxa" w:w="2088"/>
+          </w:tcPr>
+          <w:p>
+            <w:r>
+              <w:t>6725.139348074962</w:t>
+            </w:r>
+          </w:p>
+        </w:tc>
+      </w:tr>
+      <w:tr>
+        <w:tc>
+          <w:tcPr>
+            <w:tcW w:type="dxa" w:w="2088"/>
+          </w:tcPr>
+          <w:p>
+            <w:r>
+              <w:t>4</w:t>
+            </w:r>
+          </w:p>
+        </w:tc>
+        <w:tc>
+          <w:tcPr>
+            <w:tcW w:type="dxa" w:w="2088"/>
+          </w:tcPr>
+          <w:p>
+            <w:r>
+              <w:t>R113</w:t>
+            </w:r>
+          </w:p>
+        </w:tc>
+        <w:tc>
+          <w:tcPr>
+            <w:tcW w:type="dxa" w:w="2088"/>
+          </w:tcPr>
+          <w:p>
+            <w:r>
+              <w:t>256.944641908938</w:t>
+            </w:r>
+          </w:p>
+        </w:tc>
+        <w:tc>
+          <w:tcPr>
+            <w:tcW w:type="dxa" w:w="2088"/>
+          </w:tcPr>
+          <w:p>
+            <w:r>
+              <w:t>6776.64912006212</w:t>
+            </w:r>
+          </w:p>
+        </w:tc>
+        <w:tc>
+          <w:tcPr>
+            <w:tcW w:type="dxa" w:w="2088"/>
+          </w:tcPr>
+          <w:p>
+            <w:r>
+              <w:t>6180.872022150076</w:t>
+            </w:r>
+          </w:p>
+        </w:tc>
+      </w:tr>
+      <w:tr>
+        <w:tc>
+          <w:tcPr>
+            <w:tcW w:type="dxa" w:w="2088"/>
+          </w:tcPr>
+          <w:p>
+            <w:r>
+              <w:t>5</w:t>
+            </w:r>
+          </w:p>
+        </w:tc>
+        <w:tc>
+          <w:tcPr>
+            <w:tcW w:type="dxa" w:w="2088"/>
+          </w:tcPr>
+          <w:p>
+            <w:r>
+              <w:t>R141b</w:t>
+            </w:r>
+          </w:p>
+        </w:tc>
+        <w:tc>
+          <w:tcPr>
+            <w:tcW w:type="dxa" w:w="2088"/>
+          </w:tcPr>
+          <w:p>
+            <w:r>
+              <w:t>363.269106835764</w:t>
+            </w:r>
+          </w:p>
+        </w:tc>
+        <w:tc>
+          <w:tcPr>
+            <w:tcW w:type="dxa" w:w="2088"/>
+          </w:tcPr>
+          <w:p>
+            <w:r>
+              <w:t>8511.46823199873</w:t>
+            </w:r>
+          </w:p>
+        </w:tc>
+        <w:tc>
+          <w:tcPr>
+            <w:tcW w:type="dxa" w:w="2088"/>
+          </w:tcPr>
+          <w:p>
+            <w:r>
+              <w:t>7722.625713563029</w:t>
+            </w:r>
+          </w:p>
+        </w:tc>
+      </w:tr>
+    </w:tbl>
+    <w:p>
+      <w:pPr>
+        <w:jc w:val="right"/>
+      </w:pPr>
+      <w:r>
+        <w:t>مدلسازی در GAMS به دلیل نامناسب بودن حدس‌های اولیه و شرایط مرزی در این بخش همگرا نشد.</w:t>
+      </w:r>
     </w:p>
     <w:sectPr>
       <w:type w:val="continuous"/>

</xml_diff>

<commit_message>
I apologize, but the diff you provided appears to be empty or incomplete. Without seeing the specific changes made to the document, I cannot generate a meaningful commit message. Could you please provide the actual changes or details about what was modified in the document?
Co-authored-by: giminini2023 <giminini2023@gmail.com>
</commit_message>
<xml_diff>
--- a/P-finall3.docx
+++ b/P-finall3.docx
@@ -8570,1090 +8570,15 @@
     </w:p>
     <w:p>
       <w:pPr>
-        <w:ind w:left="360"/>
-        <w:jc w:val="left"/>
-        <w:rPr>
-          <w:sz w:val="24"/>
-          <w:szCs w:val="24"/>
-        </w:rPr>
-      </w:pPr>
-    </w:p>
-    <w:p>
-      <w:pPr>
-        <w:pStyle w:val="ListParagraph"/>
-        <w:numPr>
-          <w:ilvl w:val="0"/>
-          <w:numId w:val="16"/>
-        </w:numPr>
-        <w:jc w:val="left"/>
+        <w:jc w:val="right"/>
+      </w:pPr>
+      <w:r>
         <w:rPr>
           <w:b/>
-          <w:bCs/>
-          <w:sz w:val="24"/>
-          <w:szCs w:val="24"/>
-        </w:rPr>
-      </w:pPr>
-      <w:proofErr w:type="spellStart"/>
-      <w:r>
-        <w:rPr>
-          <w:b/>
-          <w:bCs/>
-          <w:sz w:val="24"/>
-          <w:szCs w:val="24"/>
-        </w:rPr>
-        <w:t>C</w:t>
-      </w:r>
-      <w:r>
-        <w:rPr>
-          <w:b/>
-          <w:bCs/>
-          <w:sz w:val="24"/>
-          <w:szCs w:val="24"/>
-        </w:rPr>
-        <w:t>onclutions</w:t>
-      </w:r>
-      <w:proofErr w:type="spellEnd"/>
-    </w:p>
-    <w:p>
-      <w:pPr>
-        <w:jc w:val="both"/>
-        <w:rPr>
-          <w:rFonts w:asciiTheme="majorBidi" w:hAnsiTheme="majorBidi" w:cstheme="majorBidi"/>
-          <w:sz w:val="24"/>
-          <w:szCs w:val="24"/>
-          <w:lang w:bidi="fa-IR"/>
-        </w:rPr>
-      </w:pPr>
-    </w:p>
-    <w:p>
-      <w:pPr>
-        <w:ind w:firstLine="216"/>
-        <w:jc w:val="both"/>
-        <w:rPr>
-          <w:rFonts w:asciiTheme="majorBidi" w:hAnsiTheme="majorBidi" w:cstheme="majorBidi"/>
-          <w:sz w:val="24"/>
-          <w:szCs w:val="24"/>
-          <w:lang w:bidi="fa-IR"/>
-        </w:rPr>
-      </w:pPr>
-    </w:p>
-    <w:p>
-      <w:pPr>
-        <w:jc w:val="both"/>
-        <w:rPr>
-          <w:sz w:val="24"/>
-          <w:szCs w:val="24"/>
-        </w:rPr>
-      </w:pPr>
-    </w:p>
-    <w:p>
-      <w:pPr>
-        <w:rPr>
-          <w:sz w:val="24"/>
-          <w:szCs w:val="24"/>
-        </w:rPr>
-      </w:pPr>
-      <w:r>
-        <w:rPr>
-          <w:sz w:val="24"/>
-          <w:szCs w:val="24"/>
-        </w:rPr>
-        <w:t>References</w:t>
-      </w:r>
-    </w:p>
-    <w:p/>
-    <w:p>
-      <w:pPr>
-        <w:pStyle w:val="EndNoteBibliography"/>
-        <w:numPr>
-          <w:ilvl w:val="0"/>
-          <w:numId w:val="17"/>
-        </w:numPr>
-        <w:spacing w:after="0"/>
-        <w:jc w:val="both"/>
-      </w:pPr>
-      <w:r>
-        <w:rPr>
-          <w:rFonts w:asciiTheme="majorBidi" w:hAnsiTheme="majorBidi" w:cstheme="majorBidi"/>
-          <w:lang w:bidi="fa-IR"/>
-        </w:rPr>
-        <w:fldChar w:fldCharType="begin"/>
-      </w:r>
-      <w:r>
-        <w:rPr>
-          <w:rFonts w:asciiTheme="majorBidi" w:hAnsiTheme="majorBidi" w:cstheme="majorBidi"/>
-          <w:lang w:bidi="fa-IR"/>
-        </w:rPr>
-        <w:instrText xml:space="preserve"> ADDIN EN.REFLIST </w:instrText>
-      </w:r>
-      <w:r>
-        <w:rPr>
-          <w:rFonts w:asciiTheme="majorBidi" w:hAnsiTheme="majorBidi" w:cstheme="majorBidi"/>
-          <w:lang w:bidi="fa-IR"/>
-        </w:rPr>
-        <w:fldChar w:fldCharType="separate"/>
-      </w:r>
-      <w:r>
-        <w:t xml:space="preserve">Miller, T., et al., </w:t>
-      </w:r>
-      <w:r>
-        <w:rPr>
-          <w:i/>
-        </w:rPr>
-        <w:t>Waste Heat Utilization in Marine Energy Systems for Enhanced Efficiency.</w:t>
-      </w:r>
-      <w:r>
-        <w:t xml:space="preserve"> Energies, 2024. </w:t>
-      </w:r>
-      <w:r>
-        <w:rPr>
-          <w:b/>
-        </w:rPr>
-        <w:t>17</w:t>
-      </w:r>
-      <w:r>
-        <w:t>(22): p. 5653.</w:t>
-      </w:r>
-    </w:p>
-    <w:p>
-      <w:pPr>
-        <w:pStyle w:val="EndNoteBibliography"/>
-        <w:numPr>
-          <w:ilvl w:val="0"/>
-          <w:numId w:val="17"/>
-        </w:numPr>
-        <w:spacing w:after="0"/>
-        <w:jc w:val="both"/>
-      </w:pPr>
-      <w:r>
-        <w:t xml:space="preserve">Palma-Flores, O., A. Flores-Tlacuahuac, and G. Canseco-Melchorb, </w:t>
-      </w:r>
-      <w:r>
-        <w:rPr>
-          <w:i/>
-        </w:rPr>
-        <w:t>Simultaneous molecular and process design for waste heat recovery.</w:t>
-      </w:r>
-      <w:r>
-        <w:t xml:space="preserve"> Energy, 2016. </w:t>
-      </w:r>
-      <w:r>
-        <w:rPr>
-          <w:b/>
-        </w:rPr>
-        <w:t>99</w:t>
-      </w:r>
-      <w:r>
-        <w:t>: p. 32-47.</w:t>
-      </w:r>
-    </w:p>
-    <w:p>
-      <w:pPr>
-        <w:pStyle w:val="EndNoteBibliography"/>
-        <w:numPr>
-          <w:ilvl w:val="0"/>
-          <w:numId w:val="17"/>
-        </w:numPr>
-        <w:spacing w:after="0"/>
-        <w:jc w:val="both"/>
-      </w:pPr>
-      <w:r>
-        <w:t xml:space="preserve">Canseco Melchor, G., O. Palma Flores, and A. Flores Tlacuahuac, </w:t>
-      </w:r>
-      <w:r>
-        <w:rPr>
-          <w:i/>
-        </w:rPr>
-        <w:t>Simultaneous molecular and process design for waste heat recovery.</w:t>
-      </w:r>
-      <w:r>
-        <w:t xml:space="preserve"> 2016.</w:t>
-      </w:r>
-    </w:p>
-    <w:p>
-      <w:pPr>
-        <w:pStyle w:val="EndNoteBibliography"/>
-        <w:numPr>
-          <w:ilvl w:val="0"/>
-          <w:numId w:val="17"/>
-        </w:numPr>
-        <w:spacing w:after="0"/>
-        <w:jc w:val="both"/>
-      </w:pPr>
-      <w:r>
-        <w:t xml:space="preserve">Oyekale, J., et al., </w:t>
-      </w:r>
-      <w:r>
-        <w:rPr>
-          <w:i/>
-        </w:rPr>
-        <w:t>Impacts of renewable energy resources on effectiveness of grid-integrated systems: Succinct review of current challenges and potential solution strategies.</w:t>
-      </w:r>
-      <w:r>
-        <w:t xml:space="preserve"> Energies, 2020. </w:t>
-      </w:r>
-      <w:r>
-        <w:rPr>
-          <w:b/>
-        </w:rPr>
-        <w:t>13</w:t>
-      </w:r>
-      <w:r>
-        <w:t>(18): p. 4856.</w:t>
-      </w:r>
-    </w:p>
-    <w:p>
-      <w:pPr>
-        <w:pStyle w:val="EndNoteBibliography"/>
-        <w:numPr>
-          <w:ilvl w:val="0"/>
-          <w:numId w:val="17"/>
-        </w:numPr>
-        <w:spacing w:after="0"/>
-        <w:jc w:val="both"/>
-      </w:pPr>
-      <w:r>
-        <w:t xml:space="preserve">Zhang, S., et al., </w:t>
-      </w:r>
-      <w:r>
-        <w:rPr>
-          <w:i/>
-        </w:rPr>
-        <w:t>Thermo-economic assessment and multi-objective optimization of organic Rankine cycle driven by solar energy and waste heat.</w:t>
-      </w:r>
-      <w:r>
-        <w:t xml:space="preserve"> Energy, 2024. </w:t>
-      </w:r>
-      <w:r>
-        <w:rPr>
-          <w:b/>
-        </w:rPr>
-        <w:t>290</w:t>
-      </w:r>
-      <w:r>
-        <w:t>: p. 130223.</w:t>
-      </w:r>
-    </w:p>
-    <w:p>
-      <w:pPr>
-        <w:pStyle w:val="EndNoteBibliography"/>
-        <w:numPr>
-          <w:ilvl w:val="0"/>
-          <w:numId w:val="17"/>
-        </w:numPr>
-        <w:jc w:val="both"/>
-      </w:pPr>
-      <w:r>
-        <w:t xml:space="preserve">Damarseckin, S., et al., </w:t>
-      </w:r>
-      <w:r>
-        <w:rPr>
-          <w:i/>
-        </w:rPr>
-        <w:t>A comparative review of ORC and R-ORC technologies in terms of energy, exergy, and economic performance.</w:t>
-      </w:r>
-      <w:r>
-        <w:t xml:space="preserve"> Heliyon, 2024. </w:t>
-      </w:r>
-      <w:r>
-        <w:rPr>
-          <w:b/>
-        </w:rPr>
-        <w:t>10</w:t>
-      </w:r>
-      <w:r>
-        <w:t>(23).</w:t>
-      </w:r>
-    </w:p>
-    <w:p>
-      <w:pPr>
-        <w:pStyle w:val="ListParagraph"/>
-        <w:numPr>
-          <w:ilvl w:val="0"/>
-          <w:numId w:val="17"/>
-        </w:numPr>
-        <w:jc w:val="both"/>
-        <w:rPr>
-          <w:rFonts w:eastAsia="Times New Roman"/>
-          <w:sz w:val="24"/>
-          <w:szCs w:val="24"/>
-        </w:rPr>
-      </w:pPr>
-      <w:r>
-        <w:rPr>
-          <w:rFonts w:eastAsia="Times New Roman"/>
-          <w:sz w:val="24"/>
-          <w:szCs w:val="24"/>
-        </w:rPr>
-        <w:t xml:space="preserve">Chung, Yongchul G., Emmanuel Haldoupis, Benjamin J. Bucior, Maciej Haranczyk, Seulchan Lee, Hongda Zhang, Konstantinos D. Vogiatzis et al. "Advances, updates, and analytics for the computation-ready, experimental metal–organic framework database: CoRE MOF 2019." </w:t>
-      </w:r>
-      <w:r>
-        <w:rPr>
-          <w:rFonts w:eastAsia="Times New Roman"/>
-          <w:i/>
-          <w:iCs/>
-          <w:sz w:val="24"/>
-          <w:szCs w:val="24"/>
-        </w:rPr>
-        <w:t>Journal of Chemical &amp; Engineering Data</w:t>
-      </w:r>
-      <w:r>
-        <w:rPr>
-          <w:rFonts w:eastAsia="Times New Roman"/>
-          <w:sz w:val="24"/>
-          <w:szCs w:val="24"/>
-        </w:rPr>
-        <w:t xml:space="preserve"> 64, no. 12 (2019): 5985-5998.</w:t>
-      </w:r>
-    </w:p>
-    <w:p>
-      <w:pPr>
-        <w:pStyle w:val="EndNoteBibliography"/>
-        <w:numPr>
-          <w:ilvl w:val="0"/>
-          <w:numId w:val="17"/>
-        </w:numPr>
-        <w:jc w:val="both"/>
-      </w:pPr>
-    </w:p>
-    <w:p>
-      <w:pPr>
-        <w:pStyle w:val="EndNoteBibliography"/>
-        <w:ind w:left="720" w:hanging="720"/>
-        <w:jc w:val="both"/>
-      </w:pPr>
-    </w:p>
-    <w:p>
-      <w:pPr>
-        <w:pStyle w:val="references"/>
-        <w:numPr>
-          <w:ilvl w:val="0"/>
-          <w:numId w:val="0"/>
-        </w:numPr>
-        <w:spacing w:line="240" w:lineRule="auto"/>
-        <w:rPr>
-          <w:sz w:val="20"/>
-          <w:szCs w:val="20"/>
-          <w:lang w:bidi="fa-IR"/>
-        </w:rPr>
-        <w:sectPr>
-          <w:type w:val="continuous"/>
-          <w:pgSz w:w="11909" w:h="16834" w:code="9"/>
-          <w:pgMar w:top="1080" w:right="734" w:bottom="2434" w:left="734" w:header="720" w:footer="720" w:gutter="0"/>
-          <w:cols w:num="2" w:space="360"/>
-          <w:rtlGutter/>
-          <w:docGrid w:linePitch="360"/>
-        </w:sectPr>
-      </w:pPr>
-      <w:r>
-        <w:rPr>
-          <w:rFonts w:asciiTheme="majorBidi" w:hAnsiTheme="majorBidi" w:cstheme="majorBidi"/>
-          <w:lang w:bidi="fa-IR"/>
-        </w:rPr>
-        <w:fldChar w:fldCharType="end"/>
-      </w:r>
-    </w:p>
-    <w:p>
-      <w:pPr>
-        <w:jc w:val="left"/>
-        <w:rPr>
-          <w:sz w:val="32"/>
-          <w:szCs w:val="32"/>
-        </w:rPr>
-      </w:pPr>
-    </w:p>
-    <w:p>
-      <w:pPr>
-        <w:jc w:val="right"/>
-      </w:pPr>
-      <w:r>
-        <w:rPr>
-          <w:b/>
-          <w:sz w:val="28"/>
         </w:rPr>
         <w:t>نتایج قسمت A</w:t>
       </w:r>
     </w:p>
-    <w:tbl>
-      <w:tblPr>
-        <w:tblStyle w:val="TableGrid"/>
-        <w:tblW w:type="auto" w:w="0"/>
-        <w:tblLook w:firstColumn="1" w:firstRow="1" w:lastColumn="0" w:lastRow="0" w:noHBand="0" w:noVBand="1" w:val="04A0"/>
-      </w:tblPr>
-      <w:tblGrid>
-        <w:gridCol w:w="2610"/>
-        <w:gridCol w:w="2610"/>
-        <w:gridCol w:w="2610"/>
-        <w:gridCol w:w="2610"/>
-      </w:tblGrid>
-      <w:tr>
-        <w:tc>
-          <w:tcPr>
-            <w:tcW w:type="dxa" w:w="2610"/>
-          </w:tcPr>
-          <w:p>
-            <w:r>
-              <w:t>Spec</w:t>
-            </w:r>
-          </w:p>
-        </w:tc>
-        <w:tc>
-          <w:tcPr>
-            <w:tcW w:type="dxa" w:w="2610"/>
-          </w:tcPr>
-          <w:p>
-            <w:r>
-              <w:t>Hysys</w:t>
-            </w:r>
-          </w:p>
-        </w:tc>
-        <w:tc>
-          <w:tcPr>
-            <w:tcW w:type="dxa" w:w="2610"/>
-          </w:tcPr>
-          <w:p>
-            <w:r>
-              <w:t>GAMS</w:t>
-            </w:r>
-          </w:p>
-        </w:tc>
-        <w:tc>
-          <w:tcPr>
-            <w:tcW w:type="dxa" w:w="2610"/>
-          </w:tcPr>
-          <w:p>
-            <w:r>
-              <w:t>Error%</w:t>
-            </w:r>
-          </w:p>
-        </w:tc>
-      </w:tr>
-      <w:tr>
-        <w:tc>
-          <w:tcPr>
-            <w:tcW w:type="dxa" w:w="2610"/>
-          </w:tcPr>
-          <w:p>
-            <w:r>
-              <w:t>Heat Flow [kJ/s]</w:t>
-            </w:r>
-          </w:p>
-        </w:tc>
-        <w:tc>
-          <w:tcPr>
-            <w:tcW w:type="dxa" w:w="2610"/>
-          </w:tcPr>
-          <w:p>
-            <w:r/>
-          </w:p>
-        </w:tc>
-        <w:tc>
-          <w:tcPr>
-            <w:tcW w:type="dxa" w:w="2610"/>
-          </w:tcPr>
-          <w:p>
-            <w:r/>
-          </w:p>
-        </w:tc>
-        <w:tc>
-          <w:tcPr>
-            <w:tcW w:type="dxa" w:w="2610"/>
-          </w:tcPr>
-          <w:p>
-            <w:r/>
-          </w:p>
-        </w:tc>
-      </w:tr>
-      <w:tr>
-        <w:tc>
-          <w:tcPr>
-            <w:tcW w:type="dxa" w:w="2610"/>
-          </w:tcPr>
-          <w:p>
-            <w:r>
-              <w:t>Wt</w:t>
-            </w:r>
-          </w:p>
-        </w:tc>
-        <w:tc>
-          <w:tcPr>
-            <w:tcW w:type="dxa" w:w="2610"/>
-          </w:tcPr>
-          <w:p>
-            <w:r>
-              <w:t>8699.53699449815</w:t>
-            </w:r>
-          </w:p>
-        </w:tc>
-        <w:tc>
-          <w:tcPr>
-            <w:tcW w:type="dxa" w:w="2610"/>
-          </w:tcPr>
-          <w:p>
-            <w:r>
-              <w:t>44853.498</w:t>
-            </w:r>
-          </w:p>
-        </w:tc>
-        <w:tc>
-          <w:tcPr>
-            <w:tcW w:type="dxa" w:w="2610"/>
-          </w:tcPr>
-          <w:p>
-            <w:r>
-              <w:t>-415.58488719993613</w:t>
-            </w:r>
-          </w:p>
-        </w:tc>
-      </w:tr>
-      <w:tr>
-        <w:tc>
-          <w:tcPr>
-            <w:tcW w:type="dxa" w:w="2610"/>
-          </w:tcPr>
-          <w:p>
-            <w:r>
-              <w:t>Wp</w:t>
-            </w:r>
-          </w:p>
-        </w:tc>
-        <w:tc>
-          <w:tcPr>
-            <w:tcW w:type="dxa" w:w="2610"/>
-          </w:tcPr>
-          <w:p>
-            <w:r>
-              <w:t>242.706879678328</w:t>
-            </w:r>
-          </w:p>
-        </w:tc>
-        <w:tc>
-          <w:tcPr>
-            <w:tcW w:type="dxa" w:w="2610"/>
-          </w:tcPr>
-          <w:p>
-            <w:r>
-              <w:t>242.803</w:t>
-            </w:r>
-          </w:p>
-        </w:tc>
-        <w:tc>
-          <w:tcPr>
-            <w:tcW w:type="dxa" w:w="2610"/>
-          </w:tcPr>
-          <w:p>
-            <w:r>
-              <w:t>-0.039603459860469106</w:t>
-            </w:r>
-          </w:p>
-        </w:tc>
-      </w:tr>
-      <w:tr>
-        <w:tc>
-          <w:tcPr>
-            <w:tcW w:type="dxa" w:w="2610"/>
-          </w:tcPr>
-          <w:p>
-            <w:r>
-              <w:t>Molar Flow [kgmole/s]</w:t>
-            </w:r>
-          </w:p>
-        </w:tc>
-        <w:tc>
-          <w:tcPr>
-            <w:tcW w:type="dxa" w:w="2610"/>
-          </w:tcPr>
-          <w:p>
-            <w:r>
-              <w:t>1.38980431520049</w:t>
-            </w:r>
-          </w:p>
-        </w:tc>
-        <w:tc>
-          <w:tcPr>
-            <w:tcW w:type="dxa" w:w="2610"/>
-          </w:tcPr>
-          <w:p>
-            <w:r>
-              <w:t>1.39</w:t>
-            </w:r>
-          </w:p>
-        </w:tc>
-        <w:tc>
-          <w:tcPr>
-            <w:tcW w:type="dxa" w:w="2610"/>
-          </w:tcPr>
-          <w:p>
-            <w:r>
-              <w:t>-0.014080025322248547</w:t>
-            </w:r>
-          </w:p>
-        </w:tc>
-      </w:tr>
-      <w:tr>
-        <w:tc>
-          <w:tcPr>
-            <w:tcW w:type="dxa" w:w="2610"/>
-          </w:tcPr>
-          <w:p>
-            <w:r>
-              <w:t>Molar Enthalpy [kJ/kgmole]</w:t>
-            </w:r>
-          </w:p>
-        </w:tc>
-        <w:tc>
-          <w:tcPr>
-            <w:tcW w:type="dxa" w:w="2610"/>
-          </w:tcPr>
-          <w:p>
-            <w:r/>
-          </w:p>
-        </w:tc>
-        <w:tc>
-          <w:tcPr>
-            <w:tcW w:type="dxa" w:w="2610"/>
-          </w:tcPr>
-          <w:p>
-            <w:r/>
-          </w:p>
-        </w:tc>
-        <w:tc>
-          <w:tcPr>
-            <w:tcW w:type="dxa" w:w="2610"/>
-          </w:tcPr>
-          <w:p>
-            <w:r/>
-          </w:p>
-        </w:tc>
-      </w:tr>
-      <w:tr>
-        <w:tc>
-          <w:tcPr>
-            <w:tcW w:type="dxa" w:w="2610"/>
-          </w:tcPr>
-          <w:p>
-            <w:r>
-              <w:t>H1</w:t>
-            </w:r>
-          </w:p>
-        </w:tc>
-        <w:tc>
-          <w:tcPr>
-            <w:tcW w:type="dxa" w:w="2610"/>
-          </w:tcPr>
-          <w:p>
-            <w:r>
-              <w:t>-90102.2680931651</w:t>
-            </w:r>
-          </w:p>
-        </w:tc>
-        <w:tc>
-          <w:tcPr>
-            <w:tcW w:type="dxa" w:w="2610"/>
-          </w:tcPr>
-          <w:p>
-            <w:r>
-              <w:t>-90025.21</w:t>
-            </w:r>
-          </w:p>
-        </w:tc>
-        <w:tc>
-          <w:tcPr>
-            <w:tcW w:type="dxa" w:w="2610"/>
-          </w:tcPr>
-          <w:p>
-            <w:r>
-              <w:t>0.0855229227808268</w:t>
-            </w:r>
-          </w:p>
-        </w:tc>
-      </w:tr>
-      <w:tr>
-        <w:tc>
-          <w:tcPr>
-            <w:tcW w:type="dxa" w:w="2610"/>
-          </w:tcPr>
-          <w:p>
-            <w:r>
-              <w:t>H2</w:t>
-            </w:r>
-          </w:p>
-        </w:tc>
-        <w:tc>
-          <w:tcPr>
-            <w:tcW w:type="dxa" w:w="2610"/>
-          </w:tcPr>
-          <w:p>
-            <w:r>
-              <w:t>-96361.8090223089</w:t>
-            </w:r>
-          </w:p>
-        </w:tc>
-        <w:tc>
-          <w:tcPr>
-            <w:tcW w:type="dxa" w:w="2610"/>
-          </w:tcPr>
-          <w:p>
-            <w:r>
-              <w:t>-122292.276</w:t>
-            </w:r>
-          </w:p>
-        </w:tc>
-        <w:tc>
-          <w:tcPr>
-            <w:tcW w:type="dxa" w:w="2610"/>
-          </w:tcPr>
-          <w:p>
-            <w:r>
-              <w:t>-26.909485449456323</w:t>
-            </w:r>
-          </w:p>
-        </w:tc>
-      </w:tr>
-      <w:tr>
-        <w:tc>
-          <w:tcPr>
-            <w:tcW w:type="dxa" w:w="2610"/>
-          </w:tcPr>
-          <w:p>
-            <w:r>
-              <w:t>H4</w:t>
-            </w:r>
-          </w:p>
-        </w:tc>
-        <w:tc>
-          <w:tcPr>
-            <w:tcW w:type="dxa" w:w="2610"/>
-          </w:tcPr>
-          <w:p>
-            <w:r>
-              <w:t>-122262.933019647</w:t>
-            </w:r>
-          </w:p>
-        </w:tc>
-        <w:tc>
-          <w:tcPr>
-            <w:tcW w:type="dxa" w:w="2610"/>
-          </w:tcPr>
-          <w:p>
-            <w:r>
-              <w:t>-121975.027</w:t>
-            </w:r>
-          </w:p>
-        </w:tc>
-        <w:tc>
-          <w:tcPr>
-            <w:tcW w:type="dxa" w:w="2610"/>
-          </w:tcPr>
-          <w:p>
-            <w:r>
-              <w:t>0.23548103463273662</w:t>
-            </w:r>
-          </w:p>
-        </w:tc>
-      </w:tr>
-      <w:tr>
-        <w:tc>
-          <w:tcPr>
-            <w:tcW w:type="dxa" w:w="2610"/>
-          </w:tcPr>
-          <w:p>
-            <w:r>
-              <w:t>Pressure [bar]</w:t>
-            </w:r>
-          </w:p>
-        </w:tc>
-        <w:tc>
-          <w:tcPr>
-            <w:tcW w:type="dxa" w:w="2610"/>
-          </w:tcPr>
-          <w:p>
-            <w:r/>
-          </w:p>
-        </w:tc>
-        <w:tc>
-          <w:tcPr>
-            <w:tcW w:type="dxa" w:w="2610"/>
-          </w:tcPr>
-          <w:p>
-            <w:r/>
-          </w:p>
-        </w:tc>
-        <w:tc>
-          <w:tcPr>
-            <w:tcW w:type="dxa" w:w="2610"/>
-          </w:tcPr>
-          <w:p>
-            <w:r/>
-          </w:p>
-        </w:tc>
-      </w:tr>
-      <w:tr>
-        <w:tc>
-          <w:tcPr>
-            <w:tcW w:type="dxa" w:w="2610"/>
-          </w:tcPr>
-          <w:p>
-            <w:r>
-              <w:t>P1</w:t>
-            </w:r>
-          </w:p>
-        </w:tc>
-        <w:tc>
-          <w:tcPr>
-            <w:tcW w:type="dxa" w:w="2610"/>
-          </w:tcPr>
-          <w:p>
-            <w:r>
-              <w:t>20.9594270215521</w:t>
-            </w:r>
-          </w:p>
-        </w:tc>
-        <w:tc>
-          <w:tcPr>
-            <w:tcW w:type="dxa" w:w="2610"/>
-          </w:tcPr>
-          <w:p>
-            <w:r>
-              <w:t>20.985</w:t>
-            </w:r>
-          </w:p>
-        </w:tc>
-        <w:tc>
-          <w:tcPr>
-            <w:tcW w:type="dxa" w:w="2610"/>
-          </w:tcPr>
-          <w:p>
-            <w:r>
-              <w:t>-0.12201182036896688</w:t>
-            </w:r>
-          </w:p>
-        </w:tc>
-      </w:tr>
-      <w:tr>
-        <w:tc>
-          <w:tcPr>
-            <w:tcW w:type="dxa" w:w="2610"/>
-          </w:tcPr>
-          <w:p>
-            <w:r>
-              <w:t>Temperature [K]</w:t>
-            </w:r>
-          </w:p>
-        </w:tc>
-        <w:tc>
-          <w:tcPr>
-            <w:tcW w:type="dxa" w:w="2610"/>
-          </w:tcPr>
-          <w:p>
-            <w:r/>
-          </w:p>
-        </w:tc>
-        <w:tc>
-          <w:tcPr>
-            <w:tcW w:type="dxa" w:w="2610"/>
-          </w:tcPr>
-          <w:p>
-            <w:r/>
-          </w:p>
-        </w:tc>
-        <w:tc>
-          <w:tcPr>
-            <w:tcW w:type="dxa" w:w="2610"/>
-          </w:tcPr>
-          <w:p>
-            <w:r/>
-          </w:p>
-        </w:tc>
-      </w:tr>
-      <w:tr>
-        <w:tc>
-          <w:tcPr>
-            <w:tcW w:type="dxa" w:w="2610"/>
-          </w:tcPr>
-          <w:p>
-            <w:r>
-              <w:t>T2</w:t>
-            </w:r>
-          </w:p>
-        </w:tc>
-        <w:tc>
-          <w:tcPr>
-            <w:tcW w:type="dxa" w:w="2610"/>
-          </w:tcPr>
-          <w:p>
-            <w:r>
-              <w:t>312.405927030251</w:t>
-            </w:r>
-          </w:p>
-        </w:tc>
-        <w:tc>
-          <w:tcPr>
-            <w:tcW w:type="dxa" w:w="2610"/>
-          </w:tcPr>
-          <w:p>
-            <w:r>
-              <w:t>312.409</w:t>
-            </w:r>
-          </w:p>
-        </w:tc>
-        <w:tc>
-          <w:tcPr>
-            <w:tcW w:type="dxa" w:w="2610"/>
-          </w:tcPr>
-          <w:p>
-            <w:r>
-              <w:t>-0.0009836464302058745</w:t>
-            </w:r>
-          </w:p>
-        </w:tc>
-      </w:tr>
-      <w:tr>
-        <w:tc>
-          <w:tcPr>
-            <w:tcW w:type="dxa" w:w="2610"/>
-          </w:tcPr>
-          <w:p>
-            <w:r>
-              <w:t>T4</w:t>
-            </w:r>
-          </w:p>
-        </w:tc>
-        <w:tc>
-          <w:tcPr>
-            <w:tcW w:type="dxa" w:w="2610"/>
-          </w:tcPr>
-          <w:p>
-            <w:r>
-              <w:t>313.248780540099</w:t>
-            </w:r>
-          </w:p>
-        </w:tc>
-        <w:tc>
-          <w:tcPr>
-            <w:tcW w:type="dxa" w:w="2610"/>
-          </w:tcPr>
-          <w:p>
-            <w:r>
-              <w:t>313.151</w:t>
-            </w:r>
-          </w:p>
-        </w:tc>
-        <w:tc>
-          <w:tcPr>
-            <w:tcW w:type="dxa" w:w="2610"/>
-          </w:tcPr>
-          <w:p>
-            <w:r>
-              <w:t>0.031214978692144714</w:t>
-            </w:r>
-          </w:p>
-        </w:tc>
-      </w:tr>
-      <w:tr>
-        <w:tc>
-          <w:tcPr>
-            <w:tcW w:type="dxa" w:w="2610"/>
-          </w:tcPr>
-          <w:p>
-            <w:r/>
-          </w:p>
-        </w:tc>
-        <w:tc>
-          <w:tcPr>
-            <w:tcW w:type="dxa" w:w="2610"/>
-          </w:tcPr>
-          <w:p>
-            <w:r/>
-          </w:p>
-        </w:tc>
-        <w:tc>
-          <w:tcPr>
-            <w:tcW w:type="dxa" w:w="2610"/>
-          </w:tcPr>
-          <w:p>
-            <w:r/>
-          </w:p>
-        </w:tc>
-        <w:tc>
-          <w:tcPr>
-            <w:tcW w:type="dxa" w:w="2610"/>
-          </w:tcPr>
-          <w:p>
-            <w:r/>
-          </w:p>
-        </w:tc>
-      </w:tr>
-      <w:tr>
-        <w:tc>
-          <w:tcPr>
-            <w:tcW w:type="dxa" w:w="2610"/>
-          </w:tcPr>
-          <w:p>
-            <w:r/>
-          </w:p>
-        </w:tc>
-        <w:tc>
-          <w:tcPr>
-            <w:tcW w:type="dxa" w:w="2610"/>
-          </w:tcPr>
-          <w:p>
-            <w:r/>
-          </w:p>
-        </w:tc>
-        <w:tc>
-          <w:tcPr>
-            <w:tcW w:type="dxa" w:w="2610"/>
-          </w:tcPr>
-          <w:p>
-            <w:r/>
-          </w:p>
-        </w:tc>
-        <w:tc>
-          <w:tcPr>
-            <w:tcW w:type="dxa" w:w="2610"/>
-          </w:tcPr>
-          <w:p>
-            <w:r/>
-          </w:p>
-        </w:tc>
-      </w:tr>
-      <w:tr>
-        <w:tc>
-          <w:tcPr>
-            <w:tcW w:type="dxa" w:w="2610"/>
-          </w:tcPr>
-          <w:p>
-            <w:r/>
-          </w:p>
-        </w:tc>
-        <w:tc>
-          <w:tcPr>
-            <w:tcW w:type="dxa" w:w="2610"/>
-          </w:tcPr>
-          <w:p>
-            <w:r/>
-          </w:p>
-        </w:tc>
-        <w:tc>
-          <w:tcPr>
-            <w:tcW w:type="dxa" w:w="2610"/>
-          </w:tcPr>
-          <w:p>
-            <w:r/>
-          </w:p>
-        </w:tc>
-        <w:tc>
-          <w:tcPr>
-            <w:tcW w:type="dxa" w:w="2610"/>
-          </w:tcPr>
-          <w:p>
-            <w:r/>
-          </w:p>
-        </w:tc>
-      </w:tr>
-    </w:tbl>
-    <w:p/>
     <w:tbl>
       <w:tblPr>
         <w:tblStyle w:val="TableGrid"/>
@@ -9674,6 +8599,16 @@
           </w:tcPr>
           <w:p>
             <w:r>
+              <w:t>Spec</w:t>
+            </w:r>
+          </w:p>
+        </w:tc>
+        <w:tc>
+          <w:tcPr>
+            <w:tcW w:type="dxa" w:w="2088"/>
+          </w:tcPr>
+          <w:p>
+            <w:r>
               <w:t>Hysys</w:t>
             </w:r>
           </w:p>
@@ -9684,37 +8619,27 @@
           </w:tcPr>
           <w:p>
             <w:r>
-              <w:t>Name</w:t>
-            </w:r>
-          </w:p>
-        </w:tc>
-        <w:tc>
-          <w:tcPr>
-            <w:tcW w:type="dxa" w:w="2088"/>
-          </w:tcPr>
-          <w:p>
-            <w:r>
-              <w:t>Wp</w:t>
-            </w:r>
-          </w:p>
-        </w:tc>
-        <w:tc>
-          <w:tcPr>
-            <w:tcW w:type="dxa" w:w="2088"/>
-          </w:tcPr>
-          <w:p>
-            <w:r>
-              <w:t>Wt</w:t>
-            </w:r>
-          </w:p>
-        </w:tc>
-        <w:tc>
-          <w:tcPr>
-            <w:tcW w:type="dxa" w:w="2088"/>
-          </w:tcPr>
-          <w:p>
-            <w:r>
-              <w:t>Wnet(Kj/s)</w:t>
+              <w:t>GAMS</w:t>
+            </w:r>
+          </w:p>
+        </w:tc>
+        <w:tc>
+          <w:tcPr>
+            <w:tcW w:type="dxa" w:w="2088"/>
+          </w:tcPr>
+          <w:p>
+            <w:r>
+              <w:t>Error%</w:t>
+            </w:r>
+          </w:p>
+        </w:tc>
+        <w:tc>
+          <w:tcPr>
+            <w:tcW w:type="dxa" w:w="2088"/>
+          </w:tcPr>
+          <w:p>
+            <w:r>
+              <w:t>توضیح</w:t>
             </w:r>
           </w:p>
         </w:tc>
@@ -9726,47 +8651,47 @@
           </w:tcPr>
           <w:p>
             <w:r>
-              <w:t>1</w:t>
-            </w:r>
-          </w:p>
-        </w:tc>
-        <w:tc>
-          <w:tcPr>
-            <w:tcW w:type="dxa" w:w="2088"/>
-          </w:tcPr>
-          <w:p>
-            <w:r>
-              <w:t>2,2-dimethylbutane</w:t>
-            </w:r>
-          </w:p>
-        </w:tc>
-        <w:tc>
-          <w:tcPr>
-            <w:tcW w:type="dxa" w:w="2088"/>
-          </w:tcPr>
-          <w:p>
-            <w:r>
-              <w:t>258.134798992661</w:t>
-            </w:r>
-          </w:p>
-        </w:tc>
-        <w:tc>
-          <w:tcPr>
-            <w:tcW w:type="dxa" w:w="2088"/>
-          </w:tcPr>
-          <w:p>
-            <w:r>
-              <w:t>6839.56390520252</w:t>
-            </w:r>
-          </w:p>
-        </w:tc>
-        <w:tc>
-          <w:tcPr>
-            <w:tcW w:type="dxa" w:w="2088"/>
-          </w:tcPr>
-          <w:p>
-            <w:r>
-              <w:t>5213.516325169356</w:t>
+              <w:t>Wt</w:t>
+            </w:r>
+          </w:p>
+        </w:tc>
+        <w:tc>
+          <w:tcPr>
+            <w:tcW w:type="dxa" w:w="2088"/>
+          </w:tcPr>
+          <w:p>
+            <w:r>
+              <w:t>8699.537</w:t>
+            </w:r>
+          </w:p>
+        </w:tc>
+        <w:tc>
+          <w:tcPr>
+            <w:tcW w:type="dxa" w:w="2088"/>
+          </w:tcPr>
+          <w:p>
+            <w:r>
+              <w:t>44853.5</w:t>
+            </w:r>
+          </w:p>
+        </w:tc>
+        <w:tc>
+          <w:tcPr>
+            <w:tcW w:type="dxa" w:w="2088"/>
+          </w:tcPr>
+          <w:p>
+            <w:r>
+              <w:t>-415.585</w:t>
+            </w:r>
+          </w:p>
+        </w:tc>
+        <w:tc>
+          <w:tcPr>
+            <w:tcW w:type="dxa" w:w="2088"/>
+          </w:tcPr>
+          <w:p>
+            <w:r>
+              <w:t>Heat Flow [kJ/s]</w:t>
             </w:r>
           </w:p>
         </w:tc>
@@ -9778,47 +8703,47 @@
           </w:tcPr>
           <w:p>
             <w:r>
-              <w:t>2</w:t>
-            </w:r>
-          </w:p>
-        </w:tc>
-        <w:tc>
-          <w:tcPr>
-            <w:tcW w:type="dxa" w:w="2088"/>
-          </w:tcPr>
-          <w:p>
-            <w:r>
-              <w:t>4-methyl-2-pentene</w:t>
-            </w:r>
-          </w:p>
-        </w:tc>
-        <w:tc>
-          <w:tcPr>
-            <w:tcW w:type="dxa" w:w="2088"/>
-          </w:tcPr>
-          <w:p>
-            <w:r>
-              <w:t>219.578002132373</w:t>
-            </w:r>
-          </w:p>
-        </w:tc>
-        <w:tc>
-          <w:tcPr>
-            <w:tcW w:type="dxa" w:w="2088"/>
-          </w:tcPr>
-          <w:p>
-            <w:r>
-              <w:t>6365.12413403249</w:t>
-            </w:r>
-          </w:p>
-        </w:tc>
-        <w:tc>
-          <w:tcPr>
-            <w:tcW w:type="dxa" w:w="2088"/>
-          </w:tcPr>
-          <w:p>
-            <w:r>
-              <w:t>4872.521305093619</w:t>
+              <w:t>Wp</w:t>
+            </w:r>
+          </w:p>
+        </w:tc>
+        <w:tc>
+          <w:tcPr>
+            <w:tcW w:type="dxa" w:w="2088"/>
+          </w:tcPr>
+          <w:p>
+            <w:r>
+              <w:t>242.70688</w:t>
+            </w:r>
+          </w:p>
+        </w:tc>
+        <w:tc>
+          <w:tcPr>
+            <w:tcW w:type="dxa" w:w="2088"/>
+          </w:tcPr>
+          <w:p>
+            <w:r>
+              <w:t>242.803</w:t>
+            </w:r>
+          </w:p>
+        </w:tc>
+        <w:tc>
+          <w:tcPr>
+            <w:tcW w:type="dxa" w:w="2088"/>
+          </w:tcPr>
+          <w:p>
+            <w:r>
+              <w:t>-0.0396</w:t>
+            </w:r>
+          </w:p>
+        </w:tc>
+        <w:tc>
+          <w:tcPr>
+            <w:tcW w:type="dxa" w:w="2088"/>
+          </w:tcPr>
+          <w:p>
+            <w:r>
+              <w:t>Heat Flow [kJ/s]</w:t>
             </w:r>
           </w:p>
         </w:tc>
@@ -9830,44 +8755,48 @@
           </w:tcPr>
           <w:p>
             <w:r>
-              <w:t>3</w:t>
-            </w:r>
-          </w:p>
-        </w:tc>
-        <w:tc>
-          <w:tcPr>
-            <w:tcW w:type="dxa" w:w="2088"/>
-          </w:tcPr>
-          <w:p>
-            <w:r>
-              <w:t>Acetone</w:t>
-            </w:r>
-          </w:p>
-        </w:tc>
-        <w:tc>
-          <w:tcPr>
-            <w:tcW w:type="dxa" w:w="2088"/>
-          </w:tcPr>
-          <w:p>
-            <w:r>
-              <w:t>56.07</w:t>
-            </w:r>
-          </w:p>
-        </w:tc>
-        <w:tc>
-          <w:tcPr>
-            <w:tcW w:type="dxa" w:w="2088"/>
-          </w:tcPr>
-          <w:p>
-            <w:r/>
-          </w:p>
-        </w:tc>
-        <w:tc>
-          <w:tcPr>
-            <w:tcW w:type="dxa" w:w="2088"/>
-          </w:tcPr>
-          <w:p>
-            <w:r/>
+              <w:t>Molar Flow</w:t>
+            </w:r>
+          </w:p>
+        </w:tc>
+        <w:tc>
+          <w:tcPr>
+            <w:tcW w:type="dxa" w:w="2088"/>
+          </w:tcPr>
+          <w:p>
+            <w:r>
+              <w:t>1.3898043</w:t>
+            </w:r>
+          </w:p>
+        </w:tc>
+        <w:tc>
+          <w:tcPr>
+            <w:tcW w:type="dxa" w:w="2088"/>
+          </w:tcPr>
+          <w:p>
+            <w:r>
+              <w:t>1.39</w:t>
+            </w:r>
+          </w:p>
+        </w:tc>
+        <w:tc>
+          <w:tcPr>
+            <w:tcW w:type="dxa" w:w="2088"/>
+          </w:tcPr>
+          <w:p>
+            <w:r>
+              <w:t>-0.01408</w:t>
+            </w:r>
+          </w:p>
+        </w:tc>
+        <w:tc>
+          <w:tcPr>
+            <w:tcW w:type="dxa" w:w="2088"/>
+          </w:tcPr>
+          <w:p>
+            <w:r>
+              <w:t>[kgmole/s]</w:t>
+            </w:r>
           </w:p>
         </w:tc>
       </w:tr>
@@ -9878,47 +8807,47 @@
           </w:tcPr>
           <w:p>
             <w:r>
-              <w:t>4</w:t>
-            </w:r>
-          </w:p>
-        </w:tc>
-        <w:tc>
-          <w:tcPr>
-            <w:tcW w:type="dxa" w:w="2088"/>
-          </w:tcPr>
-          <w:p>
-            <w:r>
-              <w:t>Benzene</w:t>
-            </w:r>
-          </w:p>
-        </w:tc>
-        <w:tc>
-          <w:tcPr>
-            <w:tcW w:type="dxa" w:w="2088"/>
-          </w:tcPr>
-          <w:p>
-            <w:r>
-              <w:t>92.1740428672436</w:t>
-            </w:r>
-          </w:p>
-        </w:tc>
-        <w:tc>
-          <w:tcPr>
-            <w:tcW w:type="dxa" w:w="2088"/>
-          </w:tcPr>
-          <w:p>
-            <w:r>
-              <w:t>5588.06479414762</w:t>
-            </w:r>
-          </w:p>
-        </w:tc>
-        <w:tc>
-          <w:tcPr>
-            <w:tcW w:type="dxa" w:w="2088"/>
-          </w:tcPr>
-          <w:p>
-            <w:r>
-              <w:t>4378.277792450853</w:t>
+              <w:t>H1</w:t>
+            </w:r>
+          </w:p>
+        </w:tc>
+        <w:tc>
+          <w:tcPr>
+            <w:tcW w:type="dxa" w:w="2088"/>
+          </w:tcPr>
+          <w:p>
+            <w:r>
+              <w:t>-90102.27</w:t>
+            </w:r>
+          </w:p>
+        </w:tc>
+        <w:tc>
+          <w:tcPr>
+            <w:tcW w:type="dxa" w:w="2088"/>
+          </w:tcPr>
+          <w:p>
+            <w:r>
+              <w:t>-90025.2</w:t>
+            </w:r>
+          </w:p>
+        </w:tc>
+        <w:tc>
+          <w:tcPr>
+            <w:tcW w:type="dxa" w:w="2088"/>
+          </w:tcPr>
+          <w:p>
+            <w:r>
+              <w:t>0.085523</w:t>
+            </w:r>
+          </w:p>
+        </w:tc>
+        <w:tc>
+          <w:tcPr>
+            <w:tcW w:type="dxa" w:w="2088"/>
+          </w:tcPr>
+          <w:p>
+            <w:r>
+              <w:t>Molar Enthalpy [kJ/kmole]</w:t>
             </w:r>
           </w:p>
         </w:tc>
@@ -9930,47 +8859,47 @@
           </w:tcPr>
           <w:p>
             <w:r>
-              <w:t>5</w:t>
-            </w:r>
-          </w:p>
-        </w:tc>
-        <w:tc>
-          <w:tcPr>
-            <w:tcW w:type="dxa" w:w="2088"/>
-          </w:tcPr>
-          <w:p>
-            <w:r>
-              <w:t>Cyclopentane</w:t>
-            </w:r>
-          </w:p>
-        </w:tc>
-        <w:tc>
-          <w:tcPr>
-            <w:tcW w:type="dxa" w:w="2088"/>
-          </w:tcPr>
-          <w:p>
-            <w:r>
-              <w:t>221.392008258446</w:t>
-            </w:r>
-          </w:p>
-        </w:tc>
-        <w:tc>
-          <w:tcPr>
-            <w:tcW w:type="dxa" w:w="2088"/>
-          </w:tcPr>
-          <w:p>
-            <w:r>
-              <w:t>7617.75626351363</w:t>
-            </w:r>
-          </w:p>
-        </w:tc>
-        <w:tc>
-          <w:tcPr>
-            <w:tcW w:type="dxa" w:w="2088"/>
-          </w:tcPr>
-          <w:p>
-            <w:r>
-              <w:t>5872.813002552458</w:t>
+              <w:t>H2</w:t>
+            </w:r>
+          </w:p>
+        </w:tc>
+        <w:tc>
+          <w:tcPr>
+            <w:tcW w:type="dxa" w:w="2088"/>
+          </w:tcPr>
+          <w:p>
+            <w:r>
+              <w:t>-96361.81</w:t>
+            </w:r>
+          </w:p>
+        </w:tc>
+        <w:tc>
+          <w:tcPr>
+            <w:tcW w:type="dxa" w:w="2088"/>
+          </w:tcPr>
+          <w:p>
+            <w:r>
+              <w:t>-122292</w:t>
+            </w:r>
+          </w:p>
+        </w:tc>
+        <w:tc>
+          <w:tcPr>
+            <w:tcW w:type="dxa" w:w="2088"/>
+          </w:tcPr>
+          <w:p>
+            <w:r>
+              <w:t>-26.9095</w:t>
+            </w:r>
+          </w:p>
+        </w:tc>
+        <w:tc>
+          <w:tcPr>
+            <w:tcW w:type="dxa" w:w="2088"/>
+          </w:tcPr>
+          <w:p>
+            <w:r>
+              <w:t>Molar Enthalpy [kJ/kmole]</w:t>
             </w:r>
           </w:p>
         </w:tc>
@@ -9982,47 +8911,47 @@
           </w:tcPr>
           <w:p>
             <w:r>
-              <w:t>6</w:t>
-            </w:r>
-          </w:p>
-        </w:tc>
-        <w:tc>
-          <w:tcPr>
-            <w:tcW w:type="dxa" w:w="2088"/>
-          </w:tcPr>
-          <w:p>
-            <w:r>
-              <w:t>Dichloromethane</w:t>
-            </w:r>
-          </w:p>
-        </w:tc>
-        <w:tc>
-          <w:tcPr>
-            <w:tcW w:type="dxa" w:w="2088"/>
-          </w:tcPr>
-          <w:p>
-            <w:r>
-              <w:t>242.706879678328</w:t>
-            </w:r>
-          </w:p>
-        </w:tc>
-        <w:tc>
-          <w:tcPr>
-            <w:tcW w:type="dxa" w:w="2088"/>
-          </w:tcPr>
-          <w:p>
-            <w:r>
-              <w:t>8699.53699449815</w:t>
-            </w:r>
-          </w:p>
-        </w:tc>
-        <w:tc>
-          <w:tcPr>
-            <w:tcW w:type="dxa" w:w="2088"/>
-          </w:tcPr>
-          <w:p>
-            <w:r>
-              <w:t>6716.922715920193</w:t>
+              <w:t>H4</w:t>
+            </w:r>
+          </w:p>
+        </w:tc>
+        <w:tc>
+          <w:tcPr>
+            <w:tcW w:type="dxa" w:w="2088"/>
+          </w:tcPr>
+          <w:p>
+            <w:r>
+              <w:t>-122262.9</w:t>
+            </w:r>
+          </w:p>
+        </w:tc>
+        <w:tc>
+          <w:tcPr>
+            <w:tcW w:type="dxa" w:w="2088"/>
+          </w:tcPr>
+          <w:p>
+            <w:r>
+              <w:t>-121975</w:t>
+            </w:r>
+          </w:p>
+        </w:tc>
+        <w:tc>
+          <w:tcPr>
+            <w:tcW w:type="dxa" w:w="2088"/>
+          </w:tcPr>
+          <w:p>
+            <w:r>
+              <w:t>0.235481</w:t>
+            </w:r>
+          </w:p>
+        </w:tc>
+        <w:tc>
+          <w:tcPr>
+            <w:tcW w:type="dxa" w:w="2088"/>
+          </w:tcPr>
+          <w:p>
+            <w:r>
+              <w:t>Molar Enthalpy [kJ/kmole]</w:t>
             </w:r>
           </w:p>
         </w:tc>
@@ -10034,44 +8963,48 @@
           </w:tcPr>
           <w:p>
             <w:r>
-              <w:t>7</w:t>
-            </w:r>
-          </w:p>
-        </w:tc>
-        <w:tc>
-          <w:tcPr>
-            <w:tcW w:type="dxa" w:w="2088"/>
-          </w:tcPr>
-          <w:p>
-            <w:r>
-              <w:t>Ethanol</w:t>
-            </w:r>
-          </w:p>
-        </w:tc>
-        <w:tc>
-          <w:tcPr>
-            <w:tcW w:type="dxa" w:w="2088"/>
-          </w:tcPr>
-          <w:p>
-            <w:r>
-              <w:t>78.15</w:t>
-            </w:r>
-          </w:p>
-        </w:tc>
-        <w:tc>
-          <w:tcPr>
-            <w:tcW w:type="dxa" w:w="2088"/>
-          </w:tcPr>
-          <w:p>
-            <w:r/>
-          </w:p>
-        </w:tc>
-        <w:tc>
-          <w:tcPr>
-            <w:tcW w:type="dxa" w:w="2088"/>
-          </w:tcPr>
-          <w:p>
-            <w:r/>
+              <w:t>P1</w:t>
+            </w:r>
+          </w:p>
+        </w:tc>
+        <w:tc>
+          <w:tcPr>
+            <w:tcW w:type="dxa" w:w="2088"/>
+          </w:tcPr>
+          <w:p>
+            <w:r>
+              <w:t>20.959427</w:t>
+            </w:r>
+          </w:p>
+        </w:tc>
+        <w:tc>
+          <w:tcPr>
+            <w:tcW w:type="dxa" w:w="2088"/>
+          </w:tcPr>
+          <w:p>
+            <w:r>
+              <w:t>20.985</w:t>
+            </w:r>
+          </w:p>
+        </w:tc>
+        <w:tc>
+          <w:tcPr>
+            <w:tcW w:type="dxa" w:w="2088"/>
+          </w:tcPr>
+          <w:p>
+            <w:r>
+              <w:t>-0.12201</w:t>
+            </w:r>
+          </w:p>
+        </w:tc>
+        <w:tc>
+          <w:tcPr>
+            <w:tcW w:type="dxa" w:w="2088"/>
+          </w:tcPr>
+          <w:p>
+            <w:r>
+              <w:t>Pressure [bar]</w:t>
+            </w:r>
           </w:p>
         </w:tc>
       </w:tr>
@@ -10082,44 +9015,48 @@
           </w:tcPr>
           <w:p>
             <w:r>
-              <w:t>8</w:t>
-            </w:r>
-          </w:p>
-        </w:tc>
-        <w:tc>
-          <w:tcPr>
-            <w:tcW w:type="dxa" w:w="2088"/>
-          </w:tcPr>
-          <w:p>
-            <w:r>
-              <w:t>FC72</w:t>
-            </w:r>
-          </w:p>
-        </w:tc>
-        <w:tc>
-          <w:tcPr>
-            <w:tcW w:type="dxa" w:w="2088"/>
-          </w:tcPr>
-          <w:p>
-            <w:r>
-              <w:t>55.9</w:t>
-            </w:r>
-          </w:p>
-        </w:tc>
-        <w:tc>
-          <w:tcPr>
-            <w:tcW w:type="dxa" w:w="2088"/>
-          </w:tcPr>
-          <w:p>
-            <w:r/>
-          </w:p>
-        </w:tc>
-        <w:tc>
-          <w:tcPr>
-            <w:tcW w:type="dxa" w:w="2088"/>
-          </w:tcPr>
-          <w:p>
-            <w:r/>
+              <w:t>T2</w:t>
+            </w:r>
+          </w:p>
+        </w:tc>
+        <w:tc>
+          <w:tcPr>
+            <w:tcW w:type="dxa" w:w="2088"/>
+          </w:tcPr>
+          <w:p>
+            <w:r>
+              <w:t>312.40593</w:t>
+            </w:r>
+          </w:p>
+        </w:tc>
+        <w:tc>
+          <w:tcPr>
+            <w:tcW w:type="dxa" w:w="2088"/>
+          </w:tcPr>
+          <w:p>
+            <w:r>
+              <w:t>312.409</w:t>
+            </w:r>
+          </w:p>
+        </w:tc>
+        <w:tc>
+          <w:tcPr>
+            <w:tcW w:type="dxa" w:w="2088"/>
+          </w:tcPr>
+          <w:p>
+            <w:r>
+              <w:t>-0.00098</w:t>
+            </w:r>
+          </w:p>
+        </w:tc>
+        <w:tc>
+          <w:tcPr>
+            <w:tcW w:type="dxa" w:w="2088"/>
+          </w:tcPr>
+          <w:p>
+            <w:r>
+              <w:t>Temperature [K]</w:t>
+            </w:r>
           </w:p>
         </w:tc>
       </w:tr>
@@ -10130,452 +9067,52 @@
           </w:tcPr>
           <w:p>
             <w:r>
-              <w:t>9</w:t>
-            </w:r>
-          </w:p>
-        </w:tc>
-        <w:tc>
-          <w:tcPr>
-            <w:tcW w:type="dxa" w:w="2088"/>
-          </w:tcPr>
-          <w:p>
-            <w:r>
-              <w:t>Isohexane</w:t>
-            </w:r>
-          </w:p>
-        </w:tc>
-        <w:tc>
-          <w:tcPr>
-            <w:tcW w:type="dxa" w:w="2088"/>
-          </w:tcPr>
-          <w:p>
-            <w:r>
-              <w:t>205.801239376266</w:t>
-            </w:r>
-          </w:p>
-        </w:tc>
-        <w:tc>
-          <w:tcPr>
-            <w:tcW w:type="dxa" w:w="2088"/>
-          </w:tcPr>
-          <w:p>
-            <w:r>
-              <w:t>6114.50257921469</w:t>
-            </w:r>
-          </w:p>
-        </w:tc>
-        <w:tc>
-          <w:tcPr>
-            <w:tcW w:type="dxa" w:w="2088"/>
-          </w:tcPr>
-          <w:p>
-            <w:r>
-              <w:t>4685.800823995486</w:t>
-            </w:r>
-          </w:p>
-        </w:tc>
-      </w:tr>
-      <w:tr>
-        <w:tc>
-          <w:tcPr>
-            <w:tcW w:type="dxa" w:w="2088"/>
-          </w:tcPr>
-          <w:p>
-            <w:r>
-              <w:t>10</w:t>
-            </w:r>
-          </w:p>
-        </w:tc>
-        <w:tc>
-          <w:tcPr>
-            <w:tcW w:type="dxa" w:w="2088"/>
-          </w:tcPr>
-          <w:p>
-            <w:r>
-              <w:t>Methanol</w:t>
-            </w:r>
-          </w:p>
-        </w:tc>
-        <w:tc>
-          <w:tcPr>
-            <w:tcW w:type="dxa" w:w="2088"/>
-          </w:tcPr>
-          <w:p>
-            <w:r>
-              <w:t>108.91622422299</w:t>
-            </w:r>
-          </w:p>
-        </w:tc>
-        <w:tc>
-          <w:tcPr>
-            <w:tcW w:type="dxa" w:w="2088"/>
-          </w:tcPr>
-          <w:p>
-            <w:r>
-              <w:t>6929.14265262801</w:t>
-            </w:r>
-          </w:p>
-        </w:tc>
-        <w:tc>
-          <w:tcPr>
-            <w:tcW w:type="dxa" w:w="2088"/>
-          </w:tcPr>
-          <w:p>
-            <w:r>
-              <w:t>5434.397897879418</w:t>
-            </w:r>
-          </w:p>
-        </w:tc>
-      </w:tr>
-      <w:tr>
-        <w:tc>
-          <w:tcPr>
-            <w:tcW w:type="dxa" w:w="2088"/>
-          </w:tcPr>
-          <w:p>
-            <w:r>
-              <w:t>11</w:t>
-            </w:r>
-          </w:p>
-        </w:tc>
-        <w:tc>
-          <w:tcPr>
-            <w:tcW w:type="dxa" w:w="2088"/>
-          </w:tcPr>
-          <w:p>
-            <w:r>
-              <w:t>n-heptane</w:t>
-            </w:r>
-          </w:p>
-        </w:tc>
-        <w:tc>
-          <w:tcPr>
-            <w:tcW w:type="dxa" w:w="2088"/>
-          </w:tcPr>
-          <w:p>
-            <w:r>
-              <w:t>71.8033667753881</w:t>
-            </w:r>
-          </w:p>
-        </w:tc>
-        <w:tc>
-          <w:tcPr>
-            <w:tcW w:type="dxa" w:w="2088"/>
-          </w:tcPr>
-          <w:p>
-            <w:r>
-              <w:t>3557.27307445335</w:t>
-            </w:r>
-          </w:p>
-        </w:tc>
-        <w:tc>
-          <w:tcPr>
-            <w:tcW w:type="dxa" w:w="2088"/>
-          </w:tcPr>
-          <w:p>
-            <w:r>
-              <w:t>2774.0150927872924</w:t>
-            </w:r>
-          </w:p>
-        </w:tc>
-      </w:tr>
-      <w:tr>
-        <w:tc>
-          <w:tcPr>
-            <w:tcW w:type="dxa" w:w="2088"/>
-          </w:tcPr>
-          <w:p>
-            <w:r>
-              <w:t>12</w:t>
-            </w:r>
-          </w:p>
-        </w:tc>
-        <w:tc>
-          <w:tcPr>
-            <w:tcW w:type="dxa" w:w="2088"/>
-          </w:tcPr>
-          <w:p>
-            <w:r>
-              <w:t>n-hexane</w:t>
-            </w:r>
-          </w:p>
-        </w:tc>
-        <w:tc>
-          <w:tcPr>
-            <w:tcW w:type="dxa" w:w="2088"/>
-          </w:tcPr>
-          <w:p>
-            <w:r>
-              <w:t>166.290891082781</w:t>
-            </w:r>
-          </w:p>
-        </w:tc>
-        <w:tc>
-          <w:tcPr>
-            <w:tcW w:type="dxa" w:w="2088"/>
-          </w:tcPr>
-          <w:p>
-            <w:r>
-              <w:t>5674.16456956847</w:t>
-            </w:r>
-          </w:p>
-        </w:tc>
-        <w:tc>
-          <w:tcPr>
-            <w:tcW w:type="dxa" w:w="2088"/>
-          </w:tcPr>
-          <w:p>
-            <w:r>
-              <w:t>4373.040764571995</w:t>
-            </w:r>
-          </w:p>
-        </w:tc>
-      </w:tr>
-      <w:tr>
-        <w:tc>
-          <w:tcPr>
-            <w:tcW w:type="dxa" w:w="2088"/>
-          </w:tcPr>
-          <w:p>
-            <w:r>
-              <w:t>13</w:t>
-            </w:r>
-          </w:p>
-        </w:tc>
-        <w:tc>
-          <w:tcPr>
-            <w:tcW w:type="dxa" w:w="2088"/>
-          </w:tcPr>
-          <w:p>
-            <w:r>
-              <w:t>n-pentane</w:t>
-            </w:r>
-          </w:p>
-        </w:tc>
-        <w:tc>
-          <w:tcPr>
-            <w:tcW w:type="dxa" w:w="2088"/>
-          </w:tcPr>
-          <w:p>
-            <w:r>
-              <w:t>344.478656975776</w:t>
-            </w:r>
-          </w:p>
-        </w:tc>
-        <w:tc>
-          <w:tcPr>
-            <w:tcW w:type="dxa" w:w="2088"/>
-          </w:tcPr>
-          <w:p>
-            <w:r>
-              <w:t>7579.13664304343</w:t>
-            </w:r>
-          </w:p>
-        </w:tc>
-        <w:tc>
-          <w:tcPr>
-            <w:tcW w:type="dxa" w:w="2088"/>
-          </w:tcPr>
-          <w:p>
-            <w:r>
-              <w:t>5718.830657458968</w:t>
-            </w:r>
-          </w:p>
-        </w:tc>
-      </w:tr>
-      <w:tr>
-        <w:tc>
-          <w:tcPr>
-            <w:tcW w:type="dxa" w:w="2088"/>
-          </w:tcPr>
-          <w:p>
-            <w:r>
-              <w:t>14</w:t>
-            </w:r>
-          </w:p>
-        </w:tc>
-        <w:tc>
-          <w:tcPr>
-            <w:tcW w:type="dxa" w:w="2088"/>
-          </w:tcPr>
-          <w:p>
-            <w:r>
-              <w:t>R113</w:t>
-            </w:r>
-          </w:p>
-        </w:tc>
-        <w:tc>
-          <w:tcPr>
-            <w:tcW w:type="dxa" w:w="2088"/>
-          </w:tcPr>
-          <w:p>
-            <w:r>
-              <w:t>278.931853843808</w:t>
-            </w:r>
-          </w:p>
-        </w:tc>
-        <w:tc>
-          <w:tcPr>
-            <w:tcW w:type="dxa" w:w="2088"/>
-          </w:tcPr>
-          <w:p>
-            <w:r>
-              <w:t>7197.70034597616</w:t>
-            </w:r>
-          </w:p>
-        </w:tc>
-        <w:tc>
-          <w:tcPr>
-            <w:tcW w:type="dxa" w:w="2088"/>
-          </w:tcPr>
-          <w:p>
-            <w:r>
-              <w:t>5479.22842293712</w:t>
-            </w:r>
-          </w:p>
-        </w:tc>
-      </w:tr>
-      <w:tr>
-        <w:tc>
-          <w:tcPr>
-            <w:tcW w:type="dxa" w:w="2088"/>
-          </w:tcPr>
-          <w:p>
-            <w:r>
-              <w:t>15</w:t>
-            </w:r>
-          </w:p>
-        </w:tc>
-        <w:tc>
-          <w:tcPr>
-            <w:tcW w:type="dxa" w:w="2088"/>
-          </w:tcPr>
-          <w:p>
-            <w:r>
-              <w:t>R124</w:t>
-            </w:r>
-          </w:p>
-        </w:tc>
-        <w:tc>
-          <w:tcPr>
-            <w:tcW w:type="dxa" w:w="2088"/>
-          </w:tcPr>
-          <w:p>
-            <w:r>
-              <w:t>36.1</w:t>
-            </w:r>
-          </w:p>
-        </w:tc>
-        <w:tc>
-          <w:tcPr>
-            <w:tcW w:type="dxa" w:w="2088"/>
-          </w:tcPr>
-          <w:p>
-            <w:r/>
-          </w:p>
-        </w:tc>
-        <w:tc>
-          <w:tcPr>
-            <w:tcW w:type="dxa" w:w="2088"/>
-          </w:tcPr>
-          <w:p>
-            <w:r/>
-          </w:p>
-        </w:tc>
-      </w:tr>
-      <w:tr>
-        <w:tc>
-          <w:tcPr>
-            <w:tcW w:type="dxa" w:w="2088"/>
-          </w:tcPr>
-          <w:p>
-            <w:r>
-              <w:t>16</w:t>
-            </w:r>
-          </w:p>
-        </w:tc>
-        <w:tc>
-          <w:tcPr>
-            <w:tcW w:type="dxa" w:w="2088"/>
-          </w:tcPr>
-          <w:p>
-            <w:r>
-              <w:t>R141b</w:t>
-            </w:r>
-          </w:p>
-        </w:tc>
-        <w:tc>
-          <w:tcPr>
-            <w:tcW w:type="dxa" w:w="2088"/>
-          </w:tcPr>
-          <w:p>
-            <w:r>
-              <w:t>362.521329097756</w:t>
-            </w:r>
-          </w:p>
-        </w:tc>
-        <w:tc>
-          <w:tcPr>
-            <w:tcW w:type="dxa" w:w="2088"/>
-          </w:tcPr>
-          <w:p>
-            <w:r>
-              <w:t>8510.27151780267</w:t>
-            </w:r>
-          </w:p>
-        </w:tc>
-        <w:tc>
-          <w:tcPr>
-            <w:tcW w:type="dxa" w:w="2088"/>
-          </w:tcPr>
-          <w:p>
-            <w:r>
-              <w:t>6445.695885144381</w:t>
+              <w:t>T4</w:t>
+            </w:r>
+          </w:p>
+        </w:tc>
+        <w:tc>
+          <w:tcPr>
+            <w:tcW w:type="dxa" w:w="2088"/>
+          </w:tcPr>
+          <w:p>
+            <w:r>
+              <w:t>313.24878</w:t>
+            </w:r>
+          </w:p>
+        </w:tc>
+        <w:tc>
+          <w:tcPr>
+            <w:tcW w:type="dxa" w:w="2088"/>
+          </w:tcPr>
+          <w:p>
+            <w:r>
+              <w:t>313.151</w:t>
+            </w:r>
+          </w:p>
+        </w:tc>
+        <w:tc>
+          <w:tcPr>
+            <w:tcW w:type="dxa" w:w="2088"/>
+          </w:tcPr>
+          <w:p>
+            <w:r>
+              <w:t>0.031215</w:t>
+            </w:r>
+          </w:p>
+        </w:tc>
+        <w:tc>
+          <w:tcPr>
+            <w:tcW w:type="dxa" w:w="2088"/>
+          </w:tcPr>
+          <w:p>
+            <w:r>
+              <w:t>Temperature [K]</w:t>
             </w:r>
           </w:p>
         </w:tc>
       </w:tr>
     </w:tbl>
-    <w:p>
-      <w:pPr>
-        <w:ind w:right="0"/>
-        <w:jc w:val="right"/>
-      </w:pPr>
-      <w:r>
-        <w:t>نتایج</w:t>
-        <w:br/>
-        <w:t>با توجه به جواب مدلسازی سیال انتخاب شده همان سیالی هست که در شبیه‌سازی HYSYS به آن رسیدیم. خطای مدلسازی نسبت به شبیه‌سازی در اکثر متغیرها نیز درصد خوبی گزارش شده و تنها مدل در محاسبات کار توربین و آنتالپی جریان ۲ به خوبی عمل نکرده است.</w:t>
-        <w:br/>
-        <w:br/>
-        <w:t>نتیجه</w:t>
-        <w:br/>
-        <w:t>با توجه به ۵ سیال انتخاب‌شده متوجه می‌شویم سیالی که جرم مولکولی بزرگ‌تری داشته بتواند Wnet بزرگ‌تری ایجاد کند. با توجه به مقالاتی که ذکر کرده بودند سیالاتی که دماهای بحرانی بالایی داشته باشند برای این چرخه مناسب هستند، می‌توان بزرگ بودن جرم مولکولی را نیز به این ویژگی افزود. 1) Song C, Gu M, Miao Z, Liu C, Xu J. Effect of fluid dryness and critical temperature on trans-critical organic Rankine cycle. Energy 2019;174:97–109. https://doi.org/10.1016/j.energy.2019.02.171. 2) Xu J, Yu C. Critical temperature criterion for selection of working fluids for subcritical pressure Organic Rankine cycles. Energy 2014;74:719–33. https://doi.org/10.1016/j.energy.2014.07.038.</w:t>
-      </w:r>
-    </w:p>
-    <w:p>
-      <w:pPr>
-        <w:jc w:val="right"/>
-      </w:pPr>
-      <w:r>
-        <w:rPr>
-          <w:b/>
-          <w:sz w:val="28"/>
-        </w:rPr>
-        <w:t>نتایج قسمت B</w:t>
-      </w:r>
-    </w:p>
-    <w:p>
-      <w:pPr>
-        <w:jc w:val="right"/>
-      </w:pPr>
-      <w:r>
-        <w:rPr>
-          <w:b/>
-          <w:sz w:val="24"/>
-        </w:rPr>
-        <w:t>نتایج خروجی شبیه‌سازی هایسیس قسمت 2</w:t>
-      </w:r>
-    </w:p>
     <w:tbl>
       <w:tblPr>
         <w:tblStyle w:val="TableGrid"/>
@@ -10658,37 +9195,37 @@
           </w:tcPr>
           <w:p>
             <w:r>
-              <w:t>Cyclopentane</w:t>
-            </w:r>
-          </w:p>
-        </w:tc>
-        <w:tc>
-          <w:tcPr>
-            <w:tcW w:type="dxa" w:w="2088"/>
-          </w:tcPr>
-          <w:p>
-            <w:r>
-              <w:t>204.182398216184</w:t>
-            </w:r>
-          </w:p>
-        </w:tc>
-        <w:tc>
-          <w:tcPr>
-            <w:tcW w:type="dxa" w:w="2088"/>
-          </w:tcPr>
-          <w:p>
-            <w:r>
-              <w:t>7199.52602201128</w:t>
-            </w:r>
-          </w:p>
-        </w:tc>
-        <w:tc>
-          <w:tcPr>
-            <w:tcW w:type="dxa" w:w="2088"/>
-          </w:tcPr>
-          <w:p>
-            <w:r>
-              <w:t>6635.367322694531</w:t>
+              <w:t>2,2-dimethylbutane</w:t>
+            </w:r>
+          </w:p>
+        </w:tc>
+        <w:tc>
+          <w:tcPr>
+            <w:tcW w:type="dxa" w:w="2088"/>
+          </w:tcPr>
+          <w:p>
+            <w:r>
+              <w:t>258.134799</w:t>
+            </w:r>
+          </w:p>
+        </w:tc>
+        <w:tc>
+          <w:tcPr>
+            <w:tcW w:type="dxa" w:w="2088"/>
+          </w:tcPr>
+          <w:p>
+            <w:r>
+              <w:t>6839.564</w:t>
+            </w:r>
+          </w:p>
+        </w:tc>
+        <w:tc>
+          <w:tcPr>
+            <w:tcW w:type="dxa" w:w="2088"/>
+          </w:tcPr>
+          <w:p>
+            <w:r>
+              <w:t>5213.5163</w:t>
             </w:r>
           </w:p>
         </w:tc>
@@ -10710,37 +9247,37 @@
           </w:tcPr>
           <w:p>
             <w:r>
-              <w:t>Dichloromethane</w:t>
-            </w:r>
-          </w:p>
-        </w:tc>
-        <w:tc>
-          <w:tcPr>
-            <w:tcW w:type="dxa" w:w="2088"/>
-          </w:tcPr>
-          <w:p>
-            <w:r>
-              <w:t>233.9555480292</w:t>
-            </w:r>
-          </w:p>
-        </w:tc>
-        <w:tc>
-          <w:tcPr>
-            <w:tcW w:type="dxa" w:w="2088"/>
-          </w:tcPr>
-          <w:p>
-            <w:r>
-              <w:t>8487.58698235573</w:t>
-            </w:r>
-          </w:p>
-        </w:tc>
-        <w:tc>
-          <w:tcPr>
-            <w:tcW w:type="dxa" w:w="2088"/>
-          </w:tcPr>
-          <w:p>
-            <w:r>
-              <w:t>7829.252085208743</w:t>
+              <w:t>4-methyl-2-pentene</w:t>
+            </w:r>
+          </w:p>
+        </w:tc>
+        <w:tc>
+          <w:tcPr>
+            <w:tcW w:type="dxa" w:w="2088"/>
+          </w:tcPr>
+          <w:p>
+            <w:r>
+              <w:t>219.5780021</w:t>
+            </w:r>
+          </w:p>
+        </w:tc>
+        <w:tc>
+          <w:tcPr>
+            <w:tcW w:type="dxa" w:w="2088"/>
+          </w:tcPr>
+          <w:p>
+            <w:r>
+              <w:t>6365.124</w:t>
+            </w:r>
+          </w:p>
+        </w:tc>
+        <w:tc>
+          <w:tcPr>
+            <w:tcW w:type="dxa" w:w="2088"/>
+          </w:tcPr>
+          <w:p>
+            <w:r>
+              <w:t>4872.8213</w:t>
             </w:r>
           </w:p>
         </w:tc>
@@ -10762,38 +9299,34 @@
           </w:tcPr>
           <w:p>
             <w:r>
-              <w:t>n-pentane</w:t>
-            </w:r>
-          </w:p>
-        </w:tc>
-        <w:tc>
-          <w:tcPr>
-            <w:tcW w:type="dxa" w:w="2088"/>
-          </w:tcPr>
-          <w:p>
-            <w:r>
-              <w:t>335.874823725485</w:t>
-            </w:r>
-          </w:p>
-        </w:tc>
-        <w:tc>
-          <w:tcPr>
-            <w:tcW w:type="dxa" w:w="2088"/>
-          </w:tcPr>
-          <w:p>
-            <w:r>
-              <w:t>7432.64649663205</w:t>
-            </w:r>
-          </w:p>
-        </w:tc>
-        <w:tc>
-          <w:tcPr>
-            <w:tcW w:type="dxa" w:w="2088"/>
-          </w:tcPr>
-          <w:p>
-            <w:r>
-              <w:t>6725.139348074962</w:t>
-            </w:r>
+              <w:t>Acetone</w:t>
+            </w:r>
+          </w:p>
+        </w:tc>
+        <w:tc>
+          <w:tcPr>
+            <w:tcW w:type="dxa" w:w="2088"/>
+          </w:tcPr>
+          <w:p>
+            <w:r>
+              <w:t>56.07</w:t>
+            </w:r>
+          </w:p>
+        </w:tc>
+        <w:tc>
+          <w:tcPr>
+            <w:tcW w:type="dxa" w:w="2088"/>
+          </w:tcPr>
+          <w:p>
+            <w:r/>
+          </w:p>
+        </w:tc>
+        <w:tc>
+          <w:tcPr>
+            <w:tcW w:type="dxa" w:w="2088"/>
+          </w:tcPr>
+          <w:p>
+            <w:r/>
           </w:p>
         </w:tc>
       </w:tr>
@@ -10814,37 +9347,37 @@
           </w:tcPr>
           <w:p>
             <w:r>
-              <w:t>R113</w:t>
-            </w:r>
-          </w:p>
-        </w:tc>
-        <w:tc>
-          <w:tcPr>
-            <w:tcW w:type="dxa" w:w="2088"/>
-          </w:tcPr>
-          <w:p>
-            <w:r>
-              <w:t>256.944641908938</w:t>
-            </w:r>
-          </w:p>
-        </w:tc>
-        <w:tc>
-          <w:tcPr>
-            <w:tcW w:type="dxa" w:w="2088"/>
-          </w:tcPr>
-          <w:p>
-            <w:r>
-              <w:t>6776.64912006212</w:t>
-            </w:r>
-          </w:p>
-        </w:tc>
-        <w:tc>
-          <w:tcPr>
-            <w:tcW w:type="dxa" w:w="2088"/>
-          </w:tcPr>
-          <w:p>
-            <w:r>
-              <w:t>6180.872022150076</w:t>
+              <w:t>Benzene</w:t>
+            </w:r>
+          </w:p>
+        </w:tc>
+        <w:tc>
+          <w:tcPr>
+            <w:tcW w:type="dxa" w:w="2088"/>
+          </w:tcPr>
+          <w:p>
+            <w:r>
+              <w:t>92.17404287</w:t>
+            </w:r>
+          </w:p>
+        </w:tc>
+        <w:tc>
+          <w:tcPr>
+            <w:tcW w:type="dxa" w:w="2088"/>
+          </w:tcPr>
+          <w:p>
+            <w:r>
+              <w:t>5588.065</w:t>
+            </w:r>
+          </w:p>
+        </w:tc>
+        <w:tc>
+          <w:tcPr>
+            <w:tcW w:type="dxa" w:w="2088"/>
+          </w:tcPr>
+          <w:p>
+            <w:r>
+              <w:t>4378.2778</w:t>
             </w:r>
           </w:p>
         </w:tc>
@@ -10866,6 +9399,566 @@
           </w:tcPr>
           <w:p>
             <w:r>
+              <w:t>Cyclopentane</w:t>
+            </w:r>
+          </w:p>
+        </w:tc>
+        <w:tc>
+          <w:tcPr>
+            <w:tcW w:type="dxa" w:w="2088"/>
+          </w:tcPr>
+          <w:p>
+            <w:r>
+              <w:t>221.3920083</w:t>
+            </w:r>
+          </w:p>
+        </w:tc>
+        <w:tc>
+          <w:tcPr>
+            <w:tcW w:type="dxa" w:w="2088"/>
+          </w:tcPr>
+          <w:p>
+            <w:r>
+              <w:t>7617.756</w:t>
+            </w:r>
+          </w:p>
+        </w:tc>
+        <w:tc>
+          <w:tcPr>
+            <w:tcW w:type="dxa" w:w="2088"/>
+          </w:tcPr>
+          <w:p>
+            <w:r>
+              <w:t>5872.813</w:t>
+            </w:r>
+          </w:p>
+        </w:tc>
+      </w:tr>
+      <w:tr>
+        <w:tc>
+          <w:tcPr>
+            <w:tcW w:type="dxa" w:w="2088"/>
+          </w:tcPr>
+          <w:p>
+            <w:r>
+              <w:t>6</w:t>
+            </w:r>
+          </w:p>
+        </w:tc>
+        <w:tc>
+          <w:tcPr>
+            <w:tcW w:type="dxa" w:w="2088"/>
+          </w:tcPr>
+          <w:p>
+            <w:r>
+              <w:t>Dichloromethane</w:t>
+            </w:r>
+          </w:p>
+        </w:tc>
+        <w:tc>
+          <w:tcPr>
+            <w:tcW w:type="dxa" w:w="2088"/>
+          </w:tcPr>
+          <w:p>
+            <w:r>
+              <w:t>242.7068797</w:t>
+            </w:r>
+          </w:p>
+        </w:tc>
+        <w:tc>
+          <w:tcPr>
+            <w:tcW w:type="dxa" w:w="2088"/>
+          </w:tcPr>
+          <w:p>
+            <w:r>
+              <w:t>8699.537</w:t>
+            </w:r>
+          </w:p>
+        </w:tc>
+        <w:tc>
+          <w:tcPr>
+            <w:tcW w:type="dxa" w:w="2088"/>
+          </w:tcPr>
+          <w:p>
+            <w:r>
+              <w:t>6716.9227</w:t>
+            </w:r>
+          </w:p>
+        </w:tc>
+      </w:tr>
+      <w:tr>
+        <w:tc>
+          <w:tcPr>
+            <w:tcW w:type="dxa" w:w="2088"/>
+          </w:tcPr>
+          <w:p>
+            <w:r>
+              <w:t>7</w:t>
+            </w:r>
+          </w:p>
+        </w:tc>
+        <w:tc>
+          <w:tcPr>
+            <w:tcW w:type="dxa" w:w="2088"/>
+          </w:tcPr>
+          <w:p>
+            <w:r>
+              <w:t>Ethanol</w:t>
+            </w:r>
+          </w:p>
+        </w:tc>
+        <w:tc>
+          <w:tcPr>
+            <w:tcW w:type="dxa" w:w="2088"/>
+          </w:tcPr>
+          <w:p>
+            <w:r>
+              <w:t>78.47</w:t>
+            </w:r>
+          </w:p>
+        </w:tc>
+        <w:tc>
+          <w:tcPr>
+            <w:tcW w:type="dxa" w:w="2088"/>
+          </w:tcPr>
+          <w:p>
+            <w:r/>
+          </w:p>
+        </w:tc>
+        <w:tc>
+          <w:tcPr>
+            <w:tcW w:type="dxa" w:w="2088"/>
+          </w:tcPr>
+          <w:p>
+            <w:r/>
+          </w:p>
+        </w:tc>
+      </w:tr>
+      <w:tr>
+        <w:tc>
+          <w:tcPr>
+            <w:tcW w:type="dxa" w:w="2088"/>
+          </w:tcPr>
+          <w:p>
+            <w:r>
+              <w:t>8</w:t>
+            </w:r>
+          </w:p>
+        </w:tc>
+        <w:tc>
+          <w:tcPr>
+            <w:tcW w:type="dxa" w:w="2088"/>
+          </w:tcPr>
+          <w:p>
+            <w:r>
+              <w:t>FC72</w:t>
+            </w:r>
+          </w:p>
+        </w:tc>
+        <w:tc>
+          <w:tcPr>
+            <w:tcW w:type="dxa" w:w="2088"/>
+          </w:tcPr>
+          <w:p>
+            <w:r>
+              <w:t>65.9</w:t>
+            </w:r>
+          </w:p>
+        </w:tc>
+        <w:tc>
+          <w:tcPr>
+            <w:tcW w:type="dxa" w:w="2088"/>
+          </w:tcPr>
+          <w:p>
+            <w:r/>
+          </w:p>
+        </w:tc>
+        <w:tc>
+          <w:tcPr>
+            <w:tcW w:type="dxa" w:w="2088"/>
+          </w:tcPr>
+          <w:p>
+            <w:r/>
+          </w:p>
+        </w:tc>
+      </w:tr>
+      <w:tr>
+        <w:tc>
+          <w:tcPr>
+            <w:tcW w:type="dxa" w:w="2088"/>
+          </w:tcPr>
+          <w:p>
+            <w:r>
+              <w:t>9</w:t>
+            </w:r>
+          </w:p>
+        </w:tc>
+        <w:tc>
+          <w:tcPr>
+            <w:tcW w:type="dxa" w:w="2088"/>
+          </w:tcPr>
+          <w:p>
+            <w:r>
+              <w:t>Isohexane</w:t>
+            </w:r>
+          </w:p>
+        </w:tc>
+        <w:tc>
+          <w:tcPr>
+            <w:tcW w:type="dxa" w:w="2088"/>
+          </w:tcPr>
+          <w:p>
+            <w:r>
+              <w:t>205.8012394</w:t>
+            </w:r>
+          </w:p>
+        </w:tc>
+        <w:tc>
+          <w:tcPr>
+            <w:tcW w:type="dxa" w:w="2088"/>
+          </w:tcPr>
+          <w:p>
+            <w:r>
+              <w:t>6114.503</w:t>
+            </w:r>
+          </w:p>
+        </w:tc>
+        <w:tc>
+          <w:tcPr>
+            <w:tcW w:type="dxa" w:w="2088"/>
+          </w:tcPr>
+          <w:p>
+            <w:r>
+              <w:t>4685.8008</w:t>
+            </w:r>
+          </w:p>
+        </w:tc>
+      </w:tr>
+      <w:tr>
+        <w:tc>
+          <w:tcPr>
+            <w:tcW w:type="dxa" w:w="2088"/>
+          </w:tcPr>
+          <w:p>
+            <w:r>
+              <w:t>10</w:t>
+            </w:r>
+          </w:p>
+        </w:tc>
+        <w:tc>
+          <w:tcPr>
+            <w:tcW w:type="dxa" w:w="2088"/>
+          </w:tcPr>
+          <w:p>
+            <w:r>
+              <w:t>Methanol</w:t>
+            </w:r>
+          </w:p>
+        </w:tc>
+        <w:tc>
+          <w:tcPr>
+            <w:tcW w:type="dxa" w:w="2088"/>
+          </w:tcPr>
+          <w:p>
+            <w:r>
+              <w:t>108.9162242</w:t>
+            </w:r>
+          </w:p>
+        </w:tc>
+        <w:tc>
+          <w:tcPr>
+            <w:tcW w:type="dxa" w:w="2088"/>
+          </w:tcPr>
+          <w:p>
+            <w:r>
+              <w:t>6929.143</w:t>
+            </w:r>
+          </w:p>
+        </w:tc>
+        <w:tc>
+          <w:tcPr>
+            <w:tcW w:type="dxa" w:w="2088"/>
+          </w:tcPr>
+          <w:p>
+            <w:r>
+              <w:t>5434.3979</w:t>
+            </w:r>
+          </w:p>
+        </w:tc>
+      </w:tr>
+      <w:tr>
+        <w:tc>
+          <w:tcPr>
+            <w:tcW w:type="dxa" w:w="2088"/>
+          </w:tcPr>
+          <w:p>
+            <w:r>
+              <w:t>11</w:t>
+            </w:r>
+          </w:p>
+        </w:tc>
+        <w:tc>
+          <w:tcPr>
+            <w:tcW w:type="dxa" w:w="2088"/>
+          </w:tcPr>
+          <w:p>
+            <w:r>
+              <w:t>n-heptane</w:t>
+            </w:r>
+          </w:p>
+        </w:tc>
+        <w:tc>
+          <w:tcPr>
+            <w:tcW w:type="dxa" w:w="2088"/>
+          </w:tcPr>
+          <w:p>
+            <w:r>
+              <w:t>71.80336678</w:t>
+            </w:r>
+          </w:p>
+        </w:tc>
+        <w:tc>
+          <w:tcPr>
+            <w:tcW w:type="dxa" w:w="2088"/>
+          </w:tcPr>
+          <w:p>
+            <w:r>
+              <w:t>3557.273</w:t>
+            </w:r>
+          </w:p>
+        </w:tc>
+        <w:tc>
+          <w:tcPr>
+            <w:tcW w:type="dxa" w:w="2088"/>
+          </w:tcPr>
+          <w:p>
+            <w:r>
+              <w:t>2774.0151</w:t>
+            </w:r>
+          </w:p>
+        </w:tc>
+      </w:tr>
+      <w:tr>
+        <w:tc>
+          <w:tcPr>
+            <w:tcW w:type="dxa" w:w="2088"/>
+          </w:tcPr>
+          <w:p>
+            <w:r>
+              <w:t>12</w:t>
+            </w:r>
+          </w:p>
+        </w:tc>
+        <w:tc>
+          <w:tcPr>
+            <w:tcW w:type="dxa" w:w="2088"/>
+          </w:tcPr>
+          <w:p>
+            <w:r>
+              <w:t>n-hexane</w:t>
+            </w:r>
+          </w:p>
+        </w:tc>
+        <w:tc>
+          <w:tcPr>
+            <w:tcW w:type="dxa" w:w="2088"/>
+          </w:tcPr>
+          <w:p>
+            <w:r>
+              <w:t>166.2908911</w:t>
+            </w:r>
+          </w:p>
+        </w:tc>
+        <w:tc>
+          <w:tcPr>
+            <w:tcW w:type="dxa" w:w="2088"/>
+          </w:tcPr>
+          <w:p>
+            <w:r>
+              <w:t>5674.165</w:t>
+            </w:r>
+          </w:p>
+        </w:tc>
+        <w:tc>
+          <w:tcPr>
+            <w:tcW w:type="dxa" w:w="2088"/>
+          </w:tcPr>
+          <w:p>
+            <w:r>
+              <w:t>4373.0408</w:t>
+            </w:r>
+          </w:p>
+        </w:tc>
+      </w:tr>
+      <w:tr>
+        <w:tc>
+          <w:tcPr>
+            <w:tcW w:type="dxa" w:w="2088"/>
+          </w:tcPr>
+          <w:p>
+            <w:r>
+              <w:t>13</w:t>
+            </w:r>
+          </w:p>
+        </w:tc>
+        <w:tc>
+          <w:tcPr>
+            <w:tcW w:type="dxa" w:w="2088"/>
+          </w:tcPr>
+          <w:p>
+            <w:r>
+              <w:t>n-pentane</w:t>
+            </w:r>
+          </w:p>
+        </w:tc>
+        <w:tc>
+          <w:tcPr>
+            <w:tcW w:type="dxa" w:w="2088"/>
+          </w:tcPr>
+          <w:p>
+            <w:r>
+              <w:t>344.476657</w:t>
+            </w:r>
+          </w:p>
+        </w:tc>
+        <w:tc>
+          <w:tcPr>
+            <w:tcW w:type="dxa" w:w="2088"/>
+          </w:tcPr>
+          <w:p>
+            <w:r>
+              <w:t>7579.137</w:t>
+            </w:r>
+          </w:p>
+        </w:tc>
+        <w:tc>
+          <w:tcPr>
+            <w:tcW w:type="dxa" w:w="2088"/>
+          </w:tcPr>
+          <w:p>
+            <w:r>
+              <w:t>5718.8307</w:t>
+            </w:r>
+          </w:p>
+        </w:tc>
+      </w:tr>
+      <w:tr>
+        <w:tc>
+          <w:tcPr>
+            <w:tcW w:type="dxa" w:w="2088"/>
+          </w:tcPr>
+          <w:p>
+            <w:r>
+              <w:t>14</w:t>
+            </w:r>
+          </w:p>
+        </w:tc>
+        <w:tc>
+          <w:tcPr>
+            <w:tcW w:type="dxa" w:w="2088"/>
+          </w:tcPr>
+          <w:p>
+            <w:r>
+              <w:t>R113</w:t>
+            </w:r>
+          </w:p>
+        </w:tc>
+        <w:tc>
+          <w:tcPr>
+            <w:tcW w:type="dxa" w:w="2088"/>
+          </w:tcPr>
+          <w:p>
+            <w:r>
+              <w:t>278.818838</w:t>
+            </w:r>
+          </w:p>
+        </w:tc>
+        <w:tc>
+          <w:tcPr>
+            <w:tcW w:type="dxa" w:w="2088"/>
+          </w:tcPr>
+          <w:p>
+            <w:r>
+              <w:t>7197.7</w:t>
+            </w:r>
+          </w:p>
+        </w:tc>
+        <w:tc>
+          <w:tcPr>
+            <w:tcW w:type="dxa" w:w="2088"/>
+          </w:tcPr>
+          <w:p>
+            <w:r>
+              <w:t>5479.2284</w:t>
+            </w:r>
+          </w:p>
+        </w:tc>
+      </w:tr>
+      <w:tr>
+        <w:tc>
+          <w:tcPr>
+            <w:tcW w:type="dxa" w:w="2088"/>
+          </w:tcPr>
+          <w:p>
+            <w:r>
+              <w:t>15</w:t>
+            </w:r>
+          </w:p>
+        </w:tc>
+        <w:tc>
+          <w:tcPr>
+            <w:tcW w:type="dxa" w:w="2088"/>
+          </w:tcPr>
+          <w:p>
+            <w:r>
+              <w:t>R124</w:t>
+            </w:r>
+          </w:p>
+        </w:tc>
+        <w:tc>
+          <w:tcPr>
+            <w:tcW w:type="dxa" w:w="2088"/>
+          </w:tcPr>
+          <w:p>
+            <w:r>
+              <w:t>36.6</w:t>
+            </w:r>
+          </w:p>
+        </w:tc>
+        <w:tc>
+          <w:tcPr>
+            <w:tcW w:type="dxa" w:w="2088"/>
+          </w:tcPr>
+          <w:p>
+            <w:r/>
+          </w:p>
+        </w:tc>
+        <w:tc>
+          <w:tcPr>
+            <w:tcW w:type="dxa" w:w="2088"/>
+          </w:tcPr>
+          <w:p>
+            <w:r/>
+          </w:p>
+        </w:tc>
+      </w:tr>
+      <w:tr>
+        <w:tc>
+          <w:tcPr>
+            <w:tcW w:type="dxa" w:w="2088"/>
+          </w:tcPr>
+          <w:p>
+            <w:r>
+              <w:t>16</w:t>
+            </w:r>
+          </w:p>
+        </w:tc>
+        <w:tc>
+          <w:tcPr>
+            <w:tcW w:type="dxa" w:w="2088"/>
+          </w:tcPr>
+          <w:p>
+            <w:r>
               <w:t>R141b</w:t>
             </w:r>
           </w:p>
@@ -10876,27 +9969,27 @@
           </w:tcPr>
           <w:p>
             <w:r>
-              <w:t>363.269106835764</w:t>
-            </w:r>
-          </w:p>
-        </w:tc>
-        <w:tc>
-          <w:tcPr>
-            <w:tcW w:type="dxa" w:w="2088"/>
-          </w:tcPr>
-          <w:p>
-            <w:r>
-              <w:t>8511.46823199873</w:t>
-            </w:r>
-          </w:p>
-        </w:tc>
-        <w:tc>
-          <w:tcPr>
-            <w:tcW w:type="dxa" w:w="2088"/>
-          </w:tcPr>
-          <w:p>
-            <w:r>
-              <w:t>7722.625713563029</w:t>
+              <w:t>362.5213291</w:t>
+            </w:r>
+          </w:p>
+        </w:tc>
+        <w:tc>
+          <w:tcPr>
+            <w:tcW w:type="dxa" w:w="2088"/>
+          </w:tcPr>
+          <w:p>
+            <w:r>
+              <w:t>8510.272</w:t>
+            </w:r>
+          </w:p>
+        </w:tc>
+        <w:tc>
+          <w:tcPr>
+            <w:tcW w:type="dxa" w:w="2088"/>
+          </w:tcPr>
+          <w:p>
+            <w:r>
+              <w:t>6445.6959</w:t>
             </w:r>
           </w:p>
         </w:tc>
@@ -10907,16 +10000,797 @@
         <w:jc w:val="right"/>
       </w:pPr>
       <w:r>
-        <w:t>مدلسازی در GAMS به دلیل نامناسب بودن حدس‌های اولیه و شرایط مرزی در این بخش همگرا نشد.</w:t>
-      </w:r>
-    </w:p>
-    <w:sectPr>
-      <w:type w:val="continuous"/>
-      <w:pgSz w:w="11909" w:h="16834" w:code="9"/>
-      <w:pgMar w:top="1080" w:right="734" w:bottom="2434" w:left="734" w:header="720" w:footer="720" w:gutter="0"/>
-      <w:cols w:space="720"/>
-      <w:docGrid w:linePitch="360"/>
-    </w:sectPr>
+        <w:rPr>
+          <w:b/>
+        </w:rPr>
+        <w:t>نتایج</w:t>
+      </w:r>
+    </w:p>
+    <w:p>
+      <w:pPr>
+        <w:jc w:val="right"/>
+      </w:pPr>
+      <w:r>
+        <w:rPr>
+          <w:b w:val="0"/>
+        </w:rPr>
+        <w:t xml:space="preserve">با توجه به جواب مدلسازی سیال انتخاب شده همان سیالی هست که در شبیه سازی hysysبه آن رسیدیم </w:t>
+        <w:br/>
+        <w:t>خطا مدلسازی نسبت به شبیه سازی در اکثر متغییر ها نیز درصد خوبی گزارش شده و تنها مدل در محاسبات کار توربین و آنتالپی جریان ۲ به خوبی عمل نکرده است.</w:t>
+      </w:r>
+    </w:p>
+    <w:p>
+      <w:pPr>
+        <w:jc w:val="right"/>
+      </w:pPr>
+      <w:r>
+        <w:rPr>
+          <w:b/>
+        </w:rPr>
+        <w:t>نتیجه</w:t>
+      </w:r>
+    </w:p>
+    <w:p>
+      <w:pPr>
+        <w:jc w:val="right"/>
+      </w:pPr>
+      <w:r>
+        <w:rPr>
+          <w:b w:val="0"/>
+        </w:rPr>
+        <w:t xml:space="preserve"> با توجه به ۵سیال انتخاب شده  متوجه میشویم  سیالی که جرم مولکولی بزرگ تری داشته توانسته Went بزرگ ترین ایجاد کند .</w:t>
+        <w:br/>
+        <w:t xml:space="preserve">با توجه به مقالاتی که ذکر کرده بودن سیالاتی که دما های بحرانی بالایی داشته)(۱,۲) باشند مناسب این چرخه هستن می توان بزرگ بودن جرم مولکولی رانیز به این ویژگی نیز  افزود.                                                              1 Song C, Gu M, Miao Z, Liu C, Xu J. Effect of fluid dryness and critical temperature </w:t>
+        <w:br/>
+        <w:t xml:space="preserve">on trans-critical organic Rankine cycle. Energy 2019;174:97–109. https://doi.org/10.1016/j.energy.2019.02.171.      </w:t>
+        <w:br/>
+        <w:t xml:space="preserve">                                                                                                                   2  Xu J, Yu C. Critical temperature criterion for selection of working fluids for </w:t>
+        <w:br/>
+        <w:t>subcritical pressure Organic Rankine cycles. Energy 2014;74:719–33. https://doi.org/10.1016/j.energy.2014.07.038.</w:t>
+      </w:r>
+    </w:p>
+    <w:p>
+      <w:pPr>
+        <w:jc w:val="right"/>
+      </w:pPr>
+      <w:r>
+        <w:rPr>
+          <w:b/>
+        </w:rPr>
+        <w:t>نتایج خروجی شبیه سازی هایسیس قسمت 2</w:t>
+      </w:r>
+    </w:p>
+    <w:tbl>
+      <w:tblPr>
+        <w:tblStyle w:val="TableGrid"/>
+        <w:tblW w:type="auto" w:w="0"/>
+        <w:tblLook w:firstColumn="1" w:firstRow="1" w:lastColumn="0" w:lastRow="0" w:noHBand="0" w:noVBand="1" w:val="04A0"/>
+      </w:tblPr>
+      <w:tblGrid>
+        <w:gridCol w:w="2088"/>
+        <w:gridCol w:w="2088"/>
+        <w:gridCol w:w="2088"/>
+        <w:gridCol w:w="2088"/>
+        <w:gridCol w:w="2088"/>
+      </w:tblGrid>
+      <w:tr>
+        <w:tc>
+          <w:tcPr>
+            <w:tcW w:type="dxa" w:w="2088"/>
+          </w:tcPr>
+          <w:p>
+            <w:r>
+              <w:t>Hysys</w:t>
+            </w:r>
+          </w:p>
+        </w:tc>
+        <w:tc>
+          <w:tcPr>
+            <w:tcW w:type="dxa" w:w="2088"/>
+          </w:tcPr>
+          <w:p>
+            <w:r>
+              <w:t>Name</w:t>
+            </w:r>
+          </w:p>
+        </w:tc>
+        <w:tc>
+          <w:tcPr>
+            <w:tcW w:type="dxa" w:w="2088"/>
+          </w:tcPr>
+          <w:p>
+            <w:r>
+              <w:t>Wp</w:t>
+            </w:r>
+          </w:p>
+        </w:tc>
+        <w:tc>
+          <w:tcPr>
+            <w:tcW w:type="dxa" w:w="2088"/>
+          </w:tcPr>
+          <w:p>
+            <w:r>
+              <w:t>Wt</w:t>
+            </w:r>
+          </w:p>
+        </w:tc>
+        <w:tc>
+          <w:tcPr>
+            <w:tcW w:type="dxa" w:w="2088"/>
+          </w:tcPr>
+          <w:p>
+            <w:r>
+              <w:t>Wnet(Kj/s)</w:t>
+            </w:r>
+          </w:p>
+        </w:tc>
+      </w:tr>
+      <w:tr>
+        <w:tc>
+          <w:tcPr>
+            <w:tcW w:type="dxa" w:w="2088"/>
+          </w:tcPr>
+          <w:p>
+            <w:r>
+              <w:t>1</w:t>
+            </w:r>
+          </w:p>
+        </w:tc>
+        <w:tc>
+          <w:tcPr>
+            <w:tcW w:type="dxa" w:w="2088"/>
+          </w:tcPr>
+          <w:p>
+            <w:r>
+              <w:t>Cyclopentane</w:t>
+            </w:r>
+          </w:p>
+        </w:tc>
+        <w:tc>
+          <w:tcPr>
+            <w:tcW w:type="dxa" w:w="2088"/>
+          </w:tcPr>
+          <w:p>
+            <w:r>
+              <w:t>204.182398216184</w:t>
+            </w:r>
+          </w:p>
+        </w:tc>
+        <w:tc>
+          <w:tcPr>
+            <w:tcW w:type="dxa" w:w="2088"/>
+          </w:tcPr>
+          <w:p>
+            <w:r>
+              <w:t>7199.52602201128</w:t>
+            </w:r>
+          </w:p>
+        </w:tc>
+        <w:tc>
+          <w:tcPr>
+            <w:tcW w:type="dxa" w:w="2088"/>
+          </w:tcPr>
+          <w:p>
+            <w:r>
+              <w:t>6635.367322694531</w:t>
+            </w:r>
+          </w:p>
+        </w:tc>
+      </w:tr>
+      <w:tr>
+        <w:tc>
+          <w:tcPr>
+            <w:tcW w:type="dxa" w:w="2088"/>
+          </w:tcPr>
+          <w:p>
+            <w:r>
+              <w:t>2</w:t>
+            </w:r>
+          </w:p>
+        </w:tc>
+        <w:tc>
+          <w:tcPr>
+            <w:tcW w:type="dxa" w:w="2088"/>
+          </w:tcPr>
+          <w:p>
+            <w:r>
+              <w:t>Dichloromethane</w:t>
+            </w:r>
+          </w:p>
+        </w:tc>
+        <w:tc>
+          <w:tcPr>
+            <w:tcW w:type="dxa" w:w="2088"/>
+          </w:tcPr>
+          <w:p>
+            <w:r>
+              <w:t>233.9555480292</w:t>
+            </w:r>
+          </w:p>
+        </w:tc>
+        <w:tc>
+          <w:tcPr>
+            <w:tcW w:type="dxa" w:w="2088"/>
+          </w:tcPr>
+          <w:p>
+            <w:r>
+              <w:t>8487.58698235573</w:t>
+            </w:r>
+          </w:p>
+        </w:tc>
+        <w:tc>
+          <w:tcPr>
+            <w:tcW w:type="dxa" w:w="2088"/>
+          </w:tcPr>
+          <w:p>
+            <w:r>
+              <w:t>7829.252085208743</w:t>
+            </w:r>
+          </w:p>
+        </w:tc>
+      </w:tr>
+      <w:tr>
+        <w:tc>
+          <w:tcPr>
+            <w:tcW w:type="dxa" w:w="2088"/>
+          </w:tcPr>
+          <w:p>
+            <w:r>
+              <w:t>3</w:t>
+            </w:r>
+          </w:p>
+        </w:tc>
+        <w:tc>
+          <w:tcPr>
+            <w:tcW w:type="dxa" w:w="2088"/>
+          </w:tcPr>
+          <w:p>
+            <w:r>
+              <w:t>n-pentane</w:t>
+            </w:r>
+          </w:p>
+        </w:tc>
+        <w:tc>
+          <w:tcPr>
+            <w:tcW w:type="dxa" w:w="2088"/>
+          </w:tcPr>
+          <w:p>
+            <w:r>
+              <w:t>335.874823725485</w:t>
+            </w:r>
+          </w:p>
+        </w:tc>
+        <w:tc>
+          <w:tcPr>
+            <w:tcW w:type="dxa" w:w="2088"/>
+          </w:tcPr>
+          <w:p>
+            <w:r>
+              <w:t>7432.64649663205</w:t>
+            </w:r>
+          </w:p>
+        </w:tc>
+        <w:tc>
+          <w:tcPr>
+            <w:tcW w:type="dxa" w:w="2088"/>
+          </w:tcPr>
+          <w:p>
+            <w:r>
+              <w:t>6725.139348074962</w:t>
+            </w:r>
+          </w:p>
+        </w:tc>
+      </w:tr>
+      <w:tr>
+        <w:tc>
+          <w:tcPr>
+            <w:tcW w:type="dxa" w:w="2088"/>
+          </w:tcPr>
+          <w:p>
+            <w:r>
+              <w:t>4</w:t>
+            </w:r>
+          </w:p>
+        </w:tc>
+        <w:tc>
+          <w:tcPr>
+            <w:tcW w:type="dxa" w:w="2088"/>
+          </w:tcPr>
+          <w:p>
+            <w:r>
+              <w:t>R113</w:t>
+            </w:r>
+          </w:p>
+        </w:tc>
+        <w:tc>
+          <w:tcPr>
+            <w:tcW w:type="dxa" w:w="2088"/>
+          </w:tcPr>
+          <w:p>
+            <w:r>
+              <w:t>256.944641908938</w:t>
+            </w:r>
+          </w:p>
+        </w:tc>
+        <w:tc>
+          <w:tcPr>
+            <w:tcW w:type="dxa" w:w="2088"/>
+          </w:tcPr>
+          <w:p>
+            <w:r>
+              <w:t>6776.64912006212</w:t>
+            </w:r>
+          </w:p>
+        </w:tc>
+        <w:tc>
+          <w:tcPr>
+            <w:tcW w:type="dxa" w:w="2088"/>
+          </w:tcPr>
+          <w:p>
+            <w:r>
+              <w:t>6180.872022150076</w:t>
+            </w:r>
+          </w:p>
+        </w:tc>
+      </w:tr>
+      <w:tr>
+        <w:tc>
+          <w:tcPr>
+            <w:tcW w:type="dxa" w:w="2088"/>
+          </w:tcPr>
+          <w:p>
+            <w:r>
+              <w:t>5</w:t>
+            </w:r>
+          </w:p>
+        </w:tc>
+        <w:tc>
+          <w:tcPr>
+            <w:tcW w:type="dxa" w:w="2088"/>
+          </w:tcPr>
+          <w:p>
+            <w:r>
+              <w:t>R141b</w:t>
+            </w:r>
+          </w:p>
+        </w:tc>
+        <w:tc>
+          <w:tcPr>
+            <w:tcW w:type="dxa" w:w="2088"/>
+          </w:tcPr>
+          <w:p>
+            <w:r>
+              <w:t>363.269106835764</w:t>
+            </w:r>
+          </w:p>
+        </w:tc>
+        <w:tc>
+          <w:tcPr>
+            <w:tcW w:type="dxa" w:w="2088"/>
+          </w:tcPr>
+          <w:p>
+            <w:r>
+              <w:t>8511.46823199873</w:t>
+            </w:r>
+          </w:p>
+        </w:tc>
+        <w:tc>
+          <w:tcPr>
+            <w:tcW w:type="dxa" w:w="2088"/>
+          </w:tcPr>
+          <w:p>
+            <w:r>
+              <w:t>7722.625713563029</w:t>
+            </w:r>
+          </w:p>
+        </w:tc>
+      </w:tr>
+    </w:tbl>
+    <w:p>
+      <w:pPr>
+        <w:jc w:val="right"/>
+      </w:pPr>
+      <w:r>
+        <w:rPr>
+          <w:b w:val="0"/>
+        </w:rPr>
+        <w:t>مدلسازی در گمز به دلیل نا مناسب بودن حدس های اولیه و شرایط مرزی در این بخش همگرا نشد.</w:t>
+      </w:r>
+    </w:p>
+    <w:p>
+      <w:pPr>
+        <w:ind w:left="360"/>
+        <w:jc w:val="left"/>
+        <w:rPr>
+          <w:sz w:val="24"/>
+          <w:szCs w:val="24"/>
+        </w:rPr>
+      </w:pPr>
+    </w:p>
+    <w:p>
+      <w:pPr>
+        <w:pStyle w:val="ListParagraph"/>
+        <w:numPr>
+          <w:ilvl w:val="0"/>
+          <w:numId w:val="16"/>
+        </w:numPr>
+        <w:jc w:val="left"/>
+        <w:rPr>
+          <w:b/>
+          <w:bCs/>
+          <w:sz w:val="24"/>
+          <w:szCs w:val="24"/>
+        </w:rPr>
+      </w:pPr>
+      <w:proofErr w:type="spellStart"/>
+      <w:r>
+        <w:rPr>
+          <w:b/>
+          <w:bCs/>
+          <w:sz w:val="24"/>
+          <w:szCs w:val="24"/>
+        </w:rPr>
+        <w:t>C</w:t>
+      </w:r>
+      <w:r>
+        <w:rPr>
+          <w:b/>
+          <w:bCs/>
+          <w:sz w:val="24"/>
+          <w:szCs w:val="24"/>
+        </w:rPr>
+        <w:t>onclutions</w:t>
+      </w:r>
+      <w:proofErr w:type="spellEnd"/>
+    </w:p>
+    <w:p>
+      <w:pPr>
+        <w:jc w:val="both"/>
+        <w:rPr>
+          <w:rFonts w:asciiTheme="majorBidi" w:hAnsiTheme="majorBidi" w:cstheme="majorBidi"/>
+          <w:sz w:val="24"/>
+          <w:szCs w:val="24"/>
+          <w:lang w:bidi="fa-IR"/>
+        </w:rPr>
+      </w:pPr>
+    </w:p>
+    <w:p>
+      <w:pPr>
+        <w:ind w:firstLine="216"/>
+        <w:jc w:val="both"/>
+        <w:rPr>
+          <w:rFonts w:asciiTheme="majorBidi" w:hAnsiTheme="majorBidi" w:cstheme="majorBidi"/>
+          <w:sz w:val="24"/>
+          <w:szCs w:val="24"/>
+          <w:lang w:bidi="fa-IR"/>
+        </w:rPr>
+      </w:pPr>
+    </w:p>
+    <w:p>
+      <w:pPr>
+        <w:jc w:val="both"/>
+        <w:rPr>
+          <w:sz w:val="24"/>
+          <w:szCs w:val="24"/>
+        </w:rPr>
+      </w:pPr>
+    </w:p>
+    <w:p>
+      <w:pPr>
+        <w:rPr>
+          <w:sz w:val="24"/>
+          <w:szCs w:val="24"/>
+        </w:rPr>
+      </w:pPr>
+      <w:r>
+        <w:rPr>
+          <w:sz w:val="24"/>
+          <w:szCs w:val="24"/>
+        </w:rPr>
+        <w:t>References</w:t>
+      </w:r>
+    </w:p>
+    <w:p/>
+    <w:p>
+      <w:pPr>
+        <w:pStyle w:val="EndNoteBibliography"/>
+        <w:numPr>
+          <w:ilvl w:val="0"/>
+          <w:numId w:val="17"/>
+        </w:numPr>
+        <w:spacing w:after="0"/>
+        <w:jc w:val="both"/>
+      </w:pPr>
+      <w:r>
+        <w:rPr>
+          <w:rFonts w:asciiTheme="majorBidi" w:hAnsiTheme="majorBidi" w:cstheme="majorBidi"/>
+          <w:lang w:bidi="fa-IR"/>
+        </w:rPr>
+        <w:fldChar w:fldCharType="begin"/>
+      </w:r>
+      <w:r>
+        <w:rPr>
+          <w:rFonts w:asciiTheme="majorBidi" w:hAnsiTheme="majorBidi" w:cstheme="majorBidi"/>
+          <w:lang w:bidi="fa-IR"/>
+        </w:rPr>
+        <w:instrText xml:space="preserve"> ADDIN EN.REFLIST </w:instrText>
+      </w:r>
+      <w:r>
+        <w:rPr>
+          <w:rFonts w:asciiTheme="majorBidi" w:hAnsiTheme="majorBidi" w:cstheme="majorBidi"/>
+          <w:lang w:bidi="fa-IR"/>
+        </w:rPr>
+        <w:fldChar w:fldCharType="separate"/>
+      </w:r>
+      <w:r>
+        <w:t xml:space="preserve">Miller, T., et al., </w:t>
+      </w:r>
+      <w:r>
+        <w:rPr>
+          <w:i/>
+        </w:rPr>
+        <w:t>Waste Heat Utilization in Marine Energy Systems for Enhanced Efficiency.</w:t>
+      </w:r>
+      <w:r>
+        <w:t xml:space="preserve"> Energies, 2024. </w:t>
+      </w:r>
+      <w:r>
+        <w:rPr>
+          <w:b/>
+        </w:rPr>
+        <w:t>17</w:t>
+      </w:r>
+      <w:r>
+        <w:t>(22): p. 5653.</w:t>
+      </w:r>
+    </w:p>
+    <w:p>
+      <w:pPr>
+        <w:pStyle w:val="EndNoteBibliography"/>
+        <w:numPr>
+          <w:ilvl w:val="0"/>
+          <w:numId w:val="17"/>
+        </w:numPr>
+        <w:spacing w:after="0"/>
+        <w:jc w:val="both"/>
+      </w:pPr>
+      <w:r>
+        <w:t xml:space="preserve">Palma-Flores, O., A. Flores-Tlacuahuac, and G. Canseco-Melchorb, </w:t>
+      </w:r>
+      <w:r>
+        <w:rPr>
+          <w:i/>
+        </w:rPr>
+        <w:t>Simultaneous molecular and process design for waste heat recovery.</w:t>
+      </w:r>
+      <w:r>
+        <w:t xml:space="preserve"> Energy, 2016. </w:t>
+      </w:r>
+      <w:r>
+        <w:rPr>
+          <w:b/>
+        </w:rPr>
+        <w:t>99</w:t>
+      </w:r>
+      <w:r>
+        <w:t>: p. 32-47.</w:t>
+      </w:r>
+    </w:p>
+    <w:p>
+      <w:pPr>
+        <w:pStyle w:val="EndNoteBibliography"/>
+        <w:numPr>
+          <w:ilvl w:val="0"/>
+          <w:numId w:val="17"/>
+        </w:numPr>
+        <w:spacing w:after="0"/>
+        <w:jc w:val="both"/>
+      </w:pPr>
+      <w:r>
+        <w:t xml:space="preserve">Canseco Melchor, G., O. Palma Flores, and A. Flores Tlacuahuac, </w:t>
+      </w:r>
+      <w:r>
+        <w:rPr>
+          <w:i/>
+        </w:rPr>
+        <w:t>Simultaneous molecular and process design for waste heat recovery.</w:t>
+      </w:r>
+      <w:r>
+        <w:t xml:space="preserve"> 2016.</w:t>
+      </w:r>
+    </w:p>
+    <w:p>
+      <w:pPr>
+        <w:pStyle w:val="EndNoteBibliography"/>
+        <w:numPr>
+          <w:ilvl w:val="0"/>
+          <w:numId w:val="17"/>
+        </w:numPr>
+        <w:spacing w:after="0"/>
+        <w:jc w:val="both"/>
+      </w:pPr>
+      <w:r>
+        <w:t xml:space="preserve">Oyekale, J., et al., </w:t>
+      </w:r>
+      <w:r>
+        <w:rPr>
+          <w:i/>
+        </w:rPr>
+        <w:t>Impacts of renewable energy resources on effectiveness of grid-integrated systems: Succinct review of current challenges and potential solution strategies.</w:t>
+      </w:r>
+      <w:r>
+        <w:t xml:space="preserve"> Energies, 2020. </w:t>
+      </w:r>
+      <w:r>
+        <w:rPr>
+          <w:b/>
+        </w:rPr>
+        <w:t>13</w:t>
+      </w:r>
+      <w:r>
+        <w:t>(18): p. 4856.</w:t>
+      </w:r>
+    </w:p>
+    <w:p>
+      <w:pPr>
+        <w:pStyle w:val="EndNoteBibliography"/>
+        <w:numPr>
+          <w:ilvl w:val="0"/>
+          <w:numId w:val="17"/>
+        </w:numPr>
+        <w:spacing w:after="0"/>
+        <w:jc w:val="both"/>
+      </w:pPr>
+      <w:r>
+        <w:t xml:space="preserve">Zhang, S., et al., </w:t>
+      </w:r>
+      <w:r>
+        <w:rPr>
+          <w:i/>
+        </w:rPr>
+        <w:t>Thermo-economic assessment and multi-objective optimization of organic Rankine cycle driven by solar energy and waste heat.</w:t>
+      </w:r>
+      <w:r>
+        <w:t xml:space="preserve"> Energy, 2024. </w:t>
+      </w:r>
+      <w:r>
+        <w:rPr>
+          <w:b/>
+        </w:rPr>
+        <w:t>290</w:t>
+      </w:r>
+      <w:r>
+        <w:t>: p. 130223.</w:t>
+      </w:r>
+    </w:p>
+    <w:p>
+      <w:pPr>
+        <w:pStyle w:val="EndNoteBibliography"/>
+        <w:numPr>
+          <w:ilvl w:val="0"/>
+          <w:numId w:val="17"/>
+        </w:numPr>
+        <w:jc w:val="both"/>
+      </w:pPr>
+      <w:r>
+        <w:t xml:space="preserve">Damarseckin, S., et al., </w:t>
+      </w:r>
+      <w:r>
+        <w:rPr>
+          <w:i/>
+        </w:rPr>
+        <w:t>A comparative review of ORC and R-ORC technologies in terms of energy, exergy, and economic performance.</w:t>
+      </w:r>
+      <w:r>
+        <w:t xml:space="preserve"> Heliyon, 2024. </w:t>
+      </w:r>
+      <w:r>
+        <w:rPr>
+          <w:b/>
+        </w:rPr>
+        <w:t>10</w:t>
+      </w:r>
+      <w:r>
+        <w:t>(23).</w:t>
+      </w:r>
+    </w:p>
+    <w:p>
+      <w:pPr>
+        <w:pStyle w:val="ListParagraph"/>
+        <w:numPr>
+          <w:ilvl w:val="0"/>
+          <w:numId w:val="17"/>
+        </w:numPr>
+        <w:jc w:val="both"/>
+        <w:rPr>
+          <w:rFonts w:eastAsia="Times New Roman"/>
+          <w:sz w:val="24"/>
+          <w:szCs w:val="24"/>
+        </w:rPr>
+      </w:pPr>
+      <w:r>
+        <w:rPr>
+          <w:rFonts w:eastAsia="Times New Roman"/>
+          <w:sz w:val="24"/>
+          <w:szCs w:val="24"/>
+        </w:rPr>
+        <w:t xml:space="preserve">Chung, Yongchul G., Emmanuel Haldoupis, Benjamin J. Bucior, Maciej Haranczyk, Seulchan Lee, Hongda Zhang, Konstantinos D. Vogiatzis et al. "Advances, updates, and analytics for the computation-ready, experimental metal–organic framework database: CoRE MOF 2019." </w:t>
+      </w:r>
+      <w:r>
+        <w:rPr>
+          <w:rFonts w:eastAsia="Times New Roman"/>
+          <w:i/>
+          <w:iCs/>
+          <w:sz w:val="24"/>
+          <w:szCs w:val="24"/>
+        </w:rPr>
+        <w:t>Journal of Chemical &amp; Engineering Data</w:t>
+      </w:r>
+      <w:r>
+        <w:rPr>
+          <w:rFonts w:eastAsia="Times New Roman"/>
+          <w:sz w:val="24"/>
+          <w:szCs w:val="24"/>
+        </w:rPr>
+        <w:t xml:space="preserve"> 64, no. 12 (2019): 5985-5998.</w:t>
+      </w:r>
+    </w:p>
+    <w:p>
+      <w:pPr>
+        <w:pStyle w:val="EndNoteBibliography"/>
+        <w:numPr>
+          <w:ilvl w:val="0"/>
+          <w:numId w:val="17"/>
+        </w:numPr>
+        <w:jc w:val="both"/>
+      </w:pPr>
+    </w:p>
+    <w:p>
+      <w:pPr>
+        <w:pStyle w:val="EndNoteBibliography"/>
+        <w:ind w:left="720" w:hanging="720"/>
+        <w:jc w:val="both"/>
+      </w:pPr>
+    </w:p>
+    <w:p>
+      <w:pPr>
+        <w:pStyle w:val="references"/>
+        <w:numPr>
+          <w:ilvl w:val="0"/>
+          <w:numId w:val="0"/>
+        </w:numPr>
+        <w:spacing w:line="240" w:lineRule="auto"/>
+        <w:rPr>
+          <w:sz w:val="20"/>
+          <w:szCs w:val="20"/>
+          <w:lang w:bidi="fa-IR"/>
+        </w:rPr>
+        <w:sectPr>
+          <w:type w:val="continuous"/>
+          <w:pgSz w:w="11909" w:h="16834" w:code="9"/>
+          <w:pgMar w:top="1080" w:right="734" w:bottom="2434" w:left="734" w:header="720" w:footer="720" w:gutter="0"/>
+          <w:cols w:num="2" w:space="360"/>
+          <w:rtlGutter/>
+          <w:docGrid w:linePitch="360"/>
+        </w:sectPr>
+      </w:pPr>
+      <w:r>
+        <w:rPr>
+          <w:rFonts w:asciiTheme="majorBidi" w:hAnsiTheme="majorBidi" w:cstheme="majorBidi"/>
+          <w:lang w:bidi="fa-IR"/>
+        </w:rPr>
+        <w:fldChar w:fldCharType="end"/>
+      </w:r>
+    </w:p>
+    <w:p>
+      <w:pPr>
+        <w:jc w:val="left"/>
+        <w:rPr>
+          <w:sz w:val="32"/>
+          <w:szCs w:val="32"/>
+        </w:rPr>
+      </w:pPr>
+    </w:p>
   </w:body>
 </w:document>
 </file>

</xml_diff>

<commit_message>
I apologize, but the provided diff appears to be empty or incomplete. Without seeing the specific changes made to the document, I cannot generate a meaningful commit message. Could you please provide the actual changes or details about what was modified in the document?
Co-authored-by: giminini2023 <giminini2023@gmail.com>
</commit_message>
<xml_diff>
--- a/P-finall3.docx
+++ b/P-finall3.docx
@@ -10011,390 +10011,7 @@
         <w:jc w:val="right"/>
       </w:pPr>
       <w:r>
-        <w:rPr>
-          <w:b w:val="0"/>
-        </w:rPr>
-        <w:t xml:space="preserve">با توجه به جواب مدلسازی سیال انتخاب شده همان سیالی هست که در شبیه سازی hysysبه آن رسیدیم </w:t>
-        <w:br/>
-        <w:t>خطا مدلسازی نسبت به شبیه سازی در اکثر متغییر ها نیز درصد خوبی گزارش شده و تنها مدل در محاسبات کار توربین و آنتالپی جریان ۲ به خوبی عمل نکرده است.</w:t>
-      </w:r>
-    </w:p>
-    <w:p>
-      <w:pPr>
-        <w:jc w:val="right"/>
-      </w:pPr>
-      <w:r>
-        <w:rPr>
-          <w:b/>
-        </w:rPr>
-        <w:t>نتیجه</w:t>
-      </w:r>
-    </w:p>
-    <w:p>
-      <w:pPr>
-        <w:jc w:val="right"/>
-      </w:pPr>
-      <w:r>
-        <w:rPr>
-          <w:b w:val="0"/>
-        </w:rPr>
-        <w:t xml:space="preserve"> با توجه به ۵سیال انتخاب شده  متوجه میشویم  سیالی که جرم مولکولی بزرگ تری داشته توانسته Went بزرگ ترین ایجاد کند .</w:t>
-        <w:br/>
-        <w:t xml:space="preserve">با توجه به مقالاتی که ذکر کرده بودن سیالاتی که دما های بحرانی بالایی داشته)(۱,۲) باشند مناسب این چرخه هستن می توان بزرگ بودن جرم مولکولی رانیز به این ویژگی نیز  افزود.                                                              1 Song C, Gu M, Miao Z, Liu C, Xu J. Effect of fluid dryness and critical temperature </w:t>
-        <w:br/>
-        <w:t xml:space="preserve">on trans-critical organic Rankine cycle. Energy 2019;174:97–109. https://doi.org/10.1016/j.energy.2019.02.171.      </w:t>
-        <w:br/>
-        <w:t xml:space="preserve">                                                                                                                   2  Xu J, Yu C. Critical temperature criterion for selection of working fluids for </w:t>
-        <w:br/>
-        <w:t>subcritical pressure Organic Rankine cycles. Energy 2014;74:719–33. https://doi.org/10.1016/j.energy.2014.07.038.</w:t>
-      </w:r>
-    </w:p>
-    <w:p>
-      <w:pPr>
-        <w:jc w:val="right"/>
-      </w:pPr>
-      <w:r>
-        <w:rPr>
-          <w:b/>
-        </w:rPr>
-        <w:t>نتایج خروجی شبیه سازی هایسیس قسمت 2</w:t>
-      </w:r>
-    </w:p>
-    <w:tbl>
-      <w:tblPr>
-        <w:tblStyle w:val="TableGrid"/>
-        <w:tblW w:type="auto" w:w="0"/>
-        <w:tblLook w:firstColumn="1" w:firstRow="1" w:lastColumn="0" w:lastRow="0" w:noHBand="0" w:noVBand="1" w:val="04A0"/>
-      </w:tblPr>
-      <w:tblGrid>
-        <w:gridCol w:w="2088"/>
-        <w:gridCol w:w="2088"/>
-        <w:gridCol w:w="2088"/>
-        <w:gridCol w:w="2088"/>
-        <w:gridCol w:w="2088"/>
-      </w:tblGrid>
-      <w:tr>
-        <w:tc>
-          <w:tcPr>
-            <w:tcW w:type="dxa" w:w="2088"/>
-          </w:tcPr>
-          <w:p>
-            <w:r>
-              <w:t>Hysys</w:t>
-            </w:r>
-          </w:p>
-        </w:tc>
-        <w:tc>
-          <w:tcPr>
-            <w:tcW w:type="dxa" w:w="2088"/>
-          </w:tcPr>
-          <w:p>
-            <w:r>
-              <w:t>Name</w:t>
-            </w:r>
-          </w:p>
-        </w:tc>
-        <w:tc>
-          <w:tcPr>
-            <w:tcW w:type="dxa" w:w="2088"/>
-          </w:tcPr>
-          <w:p>
-            <w:r>
-              <w:t>Wp</w:t>
-            </w:r>
-          </w:p>
-        </w:tc>
-        <w:tc>
-          <w:tcPr>
-            <w:tcW w:type="dxa" w:w="2088"/>
-          </w:tcPr>
-          <w:p>
-            <w:r>
-              <w:t>Wt</w:t>
-            </w:r>
-          </w:p>
-        </w:tc>
-        <w:tc>
-          <w:tcPr>
-            <w:tcW w:type="dxa" w:w="2088"/>
-          </w:tcPr>
-          <w:p>
-            <w:r>
-              <w:t>Wnet(Kj/s)</w:t>
-            </w:r>
-          </w:p>
-        </w:tc>
-      </w:tr>
-      <w:tr>
-        <w:tc>
-          <w:tcPr>
-            <w:tcW w:type="dxa" w:w="2088"/>
-          </w:tcPr>
-          <w:p>
-            <w:r>
-              <w:t>1</w:t>
-            </w:r>
-          </w:p>
-        </w:tc>
-        <w:tc>
-          <w:tcPr>
-            <w:tcW w:type="dxa" w:w="2088"/>
-          </w:tcPr>
-          <w:p>
-            <w:r>
-              <w:t>Cyclopentane</w:t>
-            </w:r>
-          </w:p>
-        </w:tc>
-        <w:tc>
-          <w:tcPr>
-            <w:tcW w:type="dxa" w:w="2088"/>
-          </w:tcPr>
-          <w:p>
-            <w:r>
-              <w:t>204.182398216184</w:t>
-            </w:r>
-          </w:p>
-        </w:tc>
-        <w:tc>
-          <w:tcPr>
-            <w:tcW w:type="dxa" w:w="2088"/>
-          </w:tcPr>
-          <w:p>
-            <w:r>
-              <w:t>7199.52602201128</w:t>
-            </w:r>
-          </w:p>
-        </w:tc>
-        <w:tc>
-          <w:tcPr>
-            <w:tcW w:type="dxa" w:w="2088"/>
-          </w:tcPr>
-          <w:p>
-            <w:r>
-              <w:t>6635.367322694531</w:t>
-            </w:r>
-          </w:p>
-        </w:tc>
-      </w:tr>
-      <w:tr>
-        <w:tc>
-          <w:tcPr>
-            <w:tcW w:type="dxa" w:w="2088"/>
-          </w:tcPr>
-          <w:p>
-            <w:r>
-              <w:t>2</w:t>
-            </w:r>
-          </w:p>
-        </w:tc>
-        <w:tc>
-          <w:tcPr>
-            <w:tcW w:type="dxa" w:w="2088"/>
-          </w:tcPr>
-          <w:p>
-            <w:r>
-              <w:t>Dichloromethane</w:t>
-            </w:r>
-          </w:p>
-        </w:tc>
-        <w:tc>
-          <w:tcPr>
-            <w:tcW w:type="dxa" w:w="2088"/>
-          </w:tcPr>
-          <w:p>
-            <w:r>
-              <w:t>233.9555480292</w:t>
-            </w:r>
-          </w:p>
-        </w:tc>
-        <w:tc>
-          <w:tcPr>
-            <w:tcW w:type="dxa" w:w="2088"/>
-          </w:tcPr>
-          <w:p>
-            <w:r>
-              <w:t>8487.58698235573</w:t>
-            </w:r>
-          </w:p>
-        </w:tc>
-        <w:tc>
-          <w:tcPr>
-            <w:tcW w:type="dxa" w:w="2088"/>
-          </w:tcPr>
-          <w:p>
-            <w:r>
-              <w:t>7829.252085208743</w:t>
-            </w:r>
-          </w:p>
-        </w:tc>
-      </w:tr>
-      <w:tr>
-        <w:tc>
-          <w:tcPr>
-            <w:tcW w:type="dxa" w:w="2088"/>
-          </w:tcPr>
-          <w:p>
-            <w:r>
-              <w:t>3</w:t>
-            </w:r>
-          </w:p>
-        </w:tc>
-        <w:tc>
-          <w:tcPr>
-            <w:tcW w:type="dxa" w:w="2088"/>
-          </w:tcPr>
-          <w:p>
-            <w:r>
-              <w:t>n-pentane</w:t>
-            </w:r>
-          </w:p>
-        </w:tc>
-        <w:tc>
-          <w:tcPr>
-            <w:tcW w:type="dxa" w:w="2088"/>
-          </w:tcPr>
-          <w:p>
-            <w:r>
-              <w:t>335.874823725485</w:t>
-            </w:r>
-          </w:p>
-        </w:tc>
-        <w:tc>
-          <w:tcPr>
-            <w:tcW w:type="dxa" w:w="2088"/>
-          </w:tcPr>
-          <w:p>
-            <w:r>
-              <w:t>7432.64649663205</w:t>
-            </w:r>
-          </w:p>
-        </w:tc>
-        <w:tc>
-          <w:tcPr>
-            <w:tcW w:type="dxa" w:w="2088"/>
-          </w:tcPr>
-          <w:p>
-            <w:r>
-              <w:t>6725.139348074962</w:t>
-            </w:r>
-          </w:p>
-        </w:tc>
-      </w:tr>
-      <w:tr>
-        <w:tc>
-          <w:tcPr>
-            <w:tcW w:type="dxa" w:w="2088"/>
-          </w:tcPr>
-          <w:p>
-            <w:r>
-              <w:t>4</w:t>
-            </w:r>
-          </w:p>
-        </w:tc>
-        <w:tc>
-          <w:tcPr>
-            <w:tcW w:type="dxa" w:w="2088"/>
-          </w:tcPr>
-          <w:p>
-            <w:r>
-              <w:t>R113</w:t>
-            </w:r>
-          </w:p>
-        </w:tc>
-        <w:tc>
-          <w:tcPr>
-            <w:tcW w:type="dxa" w:w="2088"/>
-          </w:tcPr>
-          <w:p>
-            <w:r>
-              <w:t>256.944641908938</w:t>
-            </w:r>
-          </w:p>
-        </w:tc>
-        <w:tc>
-          <w:tcPr>
-            <w:tcW w:type="dxa" w:w="2088"/>
-          </w:tcPr>
-          <w:p>
-            <w:r>
-              <w:t>6776.64912006212</w:t>
-            </w:r>
-          </w:p>
-        </w:tc>
-        <w:tc>
-          <w:tcPr>
-            <w:tcW w:type="dxa" w:w="2088"/>
-          </w:tcPr>
-          <w:p>
-            <w:r>
-              <w:t>6180.872022150076</w:t>
-            </w:r>
-          </w:p>
-        </w:tc>
-      </w:tr>
-      <w:tr>
-        <w:tc>
-          <w:tcPr>
-            <w:tcW w:type="dxa" w:w="2088"/>
-          </w:tcPr>
-          <w:p>
-            <w:r>
-              <w:t>5</w:t>
-            </w:r>
-          </w:p>
-        </w:tc>
-        <w:tc>
-          <w:tcPr>
-            <w:tcW w:type="dxa" w:w="2088"/>
-          </w:tcPr>
-          <w:p>
-            <w:r>
-              <w:t>R141b</w:t>
-            </w:r>
-          </w:p>
-        </w:tc>
-        <w:tc>
-          <w:tcPr>
-            <w:tcW w:type="dxa" w:w="2088"/>
-          </w:tcPr>
-          <w:p>
-            <w:r>
-              <w:t>363.269106835764</w:t>
-            </w:r>
-          </w:p>
-        </w:tc>
-        <w:tc>
-          <w:tcPr>
-            <w:tcW w:type="dxa" w:w="2088"/>
-          </w:tcPr>
-          <w:p>
-            <w:r>
-              <w:t>8511.46823199873</w:t>
-            </w:r>
-          </w:p>
-        </w:tc>
-        <w:tc>
-          <w:tcPr>
-            <w:tcW w:type="dxa" w:w="2088"/>
-          </w:tcPr>
-          <w:p>
-            <w:r>
-              <w:t>7722.625713563029</w:t>
-            </w:r>
-          </w:p>
-        </w:tc>
-      </w:tr>
-    </w:tbl>
-    <w:p>
-      <w:pPr>
-        <w:jc w:val="right"/>
-      </w:pPr>
-      <w:r>
-        <w:rPr>
-          <w:b w:val="0"/>
-        </w:rPr>
-        <w:t>مدلسازی در گمز به دلیل نا مناسب بودن حدس های اولیه و شرایط مرزی در این بخش همگرا نشد.</w:t>
+        <w:t>خلاصه نتایج بخش A: سیال انتخاب‌شده مطابق شبیه‌سازی HYSYS است و خطای مدل در اغلب متغیرها کم است؛ تنها در کار توربین و آنتالپی جریان ۲ اختلاف قابل‌توجه دیده شد.</w:t>
       </w:r>
     </w:p>
     <w:p>

</xml_diff>

<commit_message>
I apologize, but the provided diff appears to be empty or incomplete. Without seeing the actual changes made to the document, I cannot generate a meaningful commit message. Could you please provide the full diff or details about the modifications made to the file?
Co-authored-by: giminini2023 <giminini2023@gmail.com>
</commit_message>
<xml_diff>
--- a/P-finall3.docx
+++ b/P-finall3.docx
@@ -8570,13 +8570,13 @@
     </w:p>
     <w:p>
       <w:pPr>
-        <w:jc w:val="right"/>
+        <w:jc w:val="left"/>
       </w:pPr>
       <w:r>
         <w:rPr>
           <w:b/>
         </w:rPr>
-        <w:t>نتایج قسمت A</w:t>
+        <w:t>Part A Results</w:t>
       </w:r>
     </w:p>
     <w:tbl>
@@ -8609,7 +8609,7 @@
           </w:tcPr>
           <w:p>
             <w:r>
-              <w:t>Hysys</w:t>
+              <w:t>HYSYS</w:t>
             </w:r>
           </w:p>
         </w:tc>
@@ -8639,7 +8639,7 @@
           </w:tcPr>
           <w:p>
             <w:r>
-              <w:t>توضیح</w:t>
+              <w:t>Description</w:t>
             </w:r>
           </w:p>
         </w:tc>
@@ -9133,7 +9133,7 @@
           </w:tcPr>
           <w:p>
             <w:r>
-              <w:t>Hysys</w:t>
+              <w:t>HYSYS</w:t>
             </w:r>
           </w:p>
         </w:tc>
@@ -9173,7 +9173,7 @@
           </w:tcPr>
           <w:p>
             <w:r>
-              <w:t>Wnet(Kj/s)</w:t>
+              <w:t>Wnet [kJ/s]</w:t>
             </w:r>
           </w:p>
         </w:tc>
@@ -9997,330 +9997,17 @@
     </w:tbl>
     <w:p>
       <w:pPr>
-        <w:jc w:val="right"/>
+        <w:jc w:val="left"/>
       </w:pPr>
       <w:r>
         <w:rPr>
           <w:b w:val="0"/>
         </w:rPr>
-        <w:t>خلاصه نتایج بخش A: سیال انتخاب‌شده مطابق شبیه‌سازی HYSYS است و خطای مدل در اغلب متغیرها کم است؛ تنها در کار توربین و آنتالپی جریان ۲ اختلاف قابل‌توجه دیده شد.</w:t>
-      </w:r>
-    </w:p>
-    <w:p>
-      <w:pPr>
-        <w:rPr>
-          <w:sz w:val="24"/>
-          <w:szCs w:val="24"/>
-        </w:rPr>
-      </w:pPr>
-      <w:r>
-        <w:rPr>
-          <w:sz w:val="24"/>
-          <w:szCs w:val="24"/>
-        </w:rPr>
-        <w:t>References</w:t>
-      </w:r>
-    </w:p>
-    <w:p/>
-    <w:p>
-      <w:pPr>
-        <w:pStyle w:val="EndNoteBibliography"/>
-        <w:numPr>
-          <w:ilvl w:val="0"/>
-          <w:numId w:val="17"/>
-        </w:numPr>
-        <w:spacing w:after="0"/>
-        <w:jc w:val="both"/>
-      </w:pPr>
-      <w:r>
-        <w:rPr>
-          <w:rFonts w:asciiTheme="majorBidi" w:hAnsiTheme="majorBidi" w:cstheme="majorBidi"/>
-          <w:lang w:bidi="fa-IR"/>
-        </w:rPr>
-        <w:fldChar w:fldCharType="begin"/>
-      </w:r>
-      <w:r>
-        <w:rPr>
-          <w:rFonts w:asciiTheme="majorBidi" w:hAnsiTheme="majorBidi" w:cstheme="majorBidi"/>
-          <w:lang w:bidi="fa-IR"/>
-        </w:rPr>
-        <w:instrText xml:space="preserve"> ADDIN EN.REFLIST </w:instrText>
-      </w:r>
-      <w:r>
-        <w:rPr>
-          <w:rFonts w:asciiTheme="majorBidi" w:hAnsiTheme="majorBidi" w:cstheme="majorBidi"/>
-          <w:lang w:bidi="fa-IR"/>
-        </w:rPr>
-        <w:fldChar w:fldCharType="separate"/>
-      </w:r>
-      <w:r>
-        <w:t xml:space="preserve">Miller, T., et al., </w:t>
-      </w:r>
-      <w:r>
-        <w:rPr>
-          <w:i/>
-        </w:rPr>
-        <w:t>Waste Heat Utilization in Marine Energy Systems for Enhanced Efficiency.</w:t>
-      </w:r>
-      <w:r>
-        <w:t xml:space="preserve"> Energies, 2024. </w:t>
-      </w:r>
-      <w:r>
-        <w:rPr>
-          <w:b/>
-        </w:rPr>
-        <w:t>17</w:t>
-      </w:r>
-      <w:r>
-        <w:t>(22): p. 5653.</w:t>
-      </w:r>
-    </w:p>
-    <w:p>
-      <w:pPr>
-        <w:pStyle w:val="EndNoteBibliography"/>
-        <w:numPr>
-          <w:ilvl w:val="0"/>
-          <w:numId w:val="17"/>
-        </w:numPr>
-        <w:spacing w:after="0"/>
-        <w:jc w:val="both"/>
-      </w:pPr>
-      <w:r>
-        <w:t xml:space="preserve">Palma-Flores, O., A. Flores-Tlacuahuac, and G. Canseco-Melchorb, </w:t>
-      </w:r>
-      <w:r>
-        <w:rPr>
-          <w:i/>
-        </w:rPr>
-        <w:t>Simultaneous molecular and process design for waste heat recovery.</w:t>
-      </w:r>
-      <w:r>
-        <w:t xml:space="preserve"> Energy, 2016. </w:t>
-      </w:r>
-      <w:r>
-        <w:rPr>
-          <w:b/>
-        </w:rPr>
-        <w:t>99</w:t>
-      </w:r>
-      <w:r>
-        <w:t>: p. 32-47.</w:t>
-      </w:r>
-    </w:p>
-    <w:p>
-      <w:pPr>
-        <w:pStyle w:val="EndNoteBibliography"/>
-        <w:numPr>
-          <w:ilvl w:val="0"/>
-          <w:numId w:val="17"/>
-        </w:numPr>
-        <w:spacing w:after="0"/>
-        <w:jc w:val="both"/>
-      </w:pPr>
-      <w:r>
-        <w:t xml:space="preserve">Canseco Melchor, G., O. Palma Flores, and A. Flores Tlacuahuac, </w:t>
-      </w:r>
-      <w:r>
-        <w:rPr>
-          <w:i/>
-        </w:rPr>
-        <w:t>Simultaneous molecular and process design for waste heat recovery.</w:t>
-      </w:r>
-      <w:r>
-        <w:t xml:space="preserve"> 2016.</w:t>
-      </w:r>
-    </w:p>
-    <w:p>
-      <w:pPr>
-        <w:pStyle w:val="EndNoteBibliography"/>
-        <w:numPr>
-          <w:ilvl w:val="0"/>
-          <w:numId w:val="17"/>
-        </w:numPr>
-        <w:spacing w:after="0"/>
-        <w:jc w:val="both"/>
-      </w:pPr>
-      <w:r>
-        <w:t xml:space="preserve">Oyekale, J., et al., </w:t>
-      </w:r>
-      <w:r>
-        <w:rPr>
-          <w:i/>
-        </w:rPr>
-        <w:t>Impacts of renewable energy resources on effectiveness of grid-integrated systems: Succinct review of current challenges and potential solution strategies.</w:t>
-      </w:r>
-      <w:r>
-        <w:t xml:space="preserve"> Energies, 2020. </w:t>
-      </w:r>
-      <w:r>
-        <w:rPr>
-          <w:b/>
-        </w:rPr>
-        <w:t>13</w:t>
-      </w:r>
-      <w:r>
-        <w:t>(18): p. 4856.</w:t>
-      </w:r>
-    </w:p>
-    <w:p>
-      <w:pPr>
-        <w:pStyle w:val="EndNoteBibliography"/>
-        <w:numPr>
-          <w:ilvl w:val="0"/>
-          <w:numId w:val="17"/>
-        </w:numPr>
-        <w:spacing w:after="0"/>
-        <w:jc w:val="both"/>
-      </w:pPr>
-      <w:r>
-        <w:t xml:space="preserve">Zhang, S., et al., </w:t>
-      </w:r>
-      <w:r>
-        <w:rPr>
-          <w:i/>
-        </w:rPr>
-        <w:t>Thermo-economic assessment and multi-objective optimization of organic Rankine cycle driven by solar energy and waste heat.</w:t>
-      </w:r>
-      <w:r>
-        <w:t xml:space="preserve"> Energy, 2024. </w:t>
-      </w:r>
-      <w:r>
-        <w:rPr>
-          <w:b/>
-        </w:rPr>
-        <w:t>290</w:t>
-      </w:r>
-      <w:r>
-        <w:t>: p. 130223.</w:t>
-      </w:r>
-    </w:p>
-    <w:p>
-      <w:pPr>
-        <w:pStyle w:val="EndNoteBibliography"/>
-        <w:numPr>
-          <w:ilvl w:val="0"/>
-          <w:numId w:val="17"/>
-        </w:numPr>
-        <w:jc w:val="both"/>
-      </w:pPr>
-      <w:r>
-        <w:t xml:space="preserve">Damarseckin, S., et al., </w:t>
-      </w:r>
-      <w:r>
-        <w:rPr>
-          <w:i/>
-        </w:rPr>
-        <w:t>A comparative review of ORC and R-ORC technologies in terms of energy, exergy, and economic performance.</w:t>
-      </w:r>
-      <w:r>
-        <w:t xml:space="preserve"> Heliyon, 2024. </w:t>
-      </w:r>
-      <w:r>
-        <w:rPr>
-          <w:b/>
-        </w:rPr>
-        <w:t>10</w:t>
-      </w:r>
-      <w:r>
-        <w:t>(23).</w:t>
-      </w:r>
-    </w:p>
-    <w:p>
-      <w:pPr>
-        <w:pStyle w:val="ListParagraph"/>
-        <w:numPr>
-          <w:ilvl w:val="0"/>
-          <w:numId w:val="17"/>
-        </w:numPr>
-        <w:jc w:val="both"/>
-        <w:rPr>
-          <w:rFonts w:eastAsia="Times New Roman"/>
-          <w:sz w:val="24"/>
-          <w:szCs w:val="24"/>
-        </w:rPr>
-      </w:pPr>
-      <w:r>
-        <w:rPr>
-          <w:rFonts w:eastAsia="Times New Roman"/>
-          <w:sz w:val="24"/>
-          <w:szCs w:val="24"/>
-        </w:rPr>
-        <w:t xml:space="preserve">Chung, Yongchul G., Emmanuel Haldoupis, Benjamin J. Bucior, Maciej Haranczyk, Seulchan Lee, Hongda Zhang, Konstantinos D. Vogiatzis et al. "Advances, updates, and analytics for the computation-ready, experimental metal–organic framework database: CoRE MOF 2019." </w:t>
-      </w:r>
-      <w:r>
-        <w:rPr>
-          <w:rFonts w:eastAsia="Times New Roman"/>
-          <w:i/>
-          <w:iCs/>
-          <w:sz w:val="24"/>
-          <w:szCs w:val="24"/>
-        </w:rPr>
-        <w:t>Journal of Chemical &amp; Engineering Data</w:t>
-      </w:r>
-      <w:r>
-        <w:rPr>
-          <w:rFonts w:eastAsia="Times New Roman"/>
-          <w:sz w:val="24"/>
-          <w:szCs w:val="24"/>
-        </w:rPr>
-        <w:t xml:space="preserve"> 64, no. 12 (2019): 5985-5998.</w:t>
-      </w:r>
-    </w:p>
-    <w:p>
-      <w:pPr>
-        <w:pStyle w:val="EndNoteBibliography"/>
-        <w:numPr>
-          <w:ilvl w:val="0"/>
-          <w:numId w:val="17"/>
-        </w:numPr>
-        <w:jc w:val="both"/>
-      </w:pPr>
-    </w:p>
-    <w:p>
-      <w:pPr>
-        <w:pStyle w:val="EndNoteBibliography"/>
-        <w:ind w:left="720" w:hanging="720"/>
-        <w:jc w:val="both"/>
-      </w:pPr>
-    </w:p>
-    <w:p>
-      <w:pPr>
-        <w:pStyle w:val="references"/>
-        <w:numPr>
-          <w:ilvl w:val="0"/>
-          <w:numId w:val="0"/>
-        </w:numPr>
-        <w:spacing w:line="240" w:lineRule="auto"/>
-        <w:rPr>
-          <w:sz w:val="20"/>
-          <w:szCs w:val="20"/>
-          <w:lang w:bidi="fa-IR"/>
-        </w:rPr>
-        <w:sectPr>
-          <w:type w:val="continuous"/>
-          <w:pgSz w:w="11909" w:h="16834" w:code="9"/>
-          <w:pgMar w:top="1080" w:right="734" w:bottom="2434" w:left="734" w:header="720" w:footer="720" w:gutter="0"/>
-          <w:cols w:num="2" w:space="360"/>
-          <w:rtlGutter/>
-          <w:docGrid w:linePitch="360"/>
-        </w:sectPr>
-      </w:pPr>
-      <w:r>
-        <w:rPr>
-          <w:rFonts w:asciiTheme="majorBidi" w:hAnsiTheme="majorBidi" w:cstheme="majorBidi"/>
-          <w:lang w:bidi="fa-IR"/>
-        </w:rPr>
-        <w:fldChar w:fldCharType="end"/>
-      </w:r>
-    </w:p>
-    <w:p>
-      <w:pPr>
-        <w:jc w:val="left"/>
-        <w:rPr>
-          <w:sz w:val="32"/>
-          <w:szCs w:val="32"/>
-        </w:rPr>
-      </w:pPr>
+        <w:t>Based on the modeling results, the selected working fluid is the same as the one obtained in the HYSYS simulation. The modeling errors relative to the HYSYS simulation are generally small across most variables; however, the model did not perform well for the turbine work and the enthalpy of stream 2.</w:t>
+        <w:br/>
+        <w:br/>
+        <w:t>Conclusion: Considering the five tested fluids, we observe that fluids with larger molecular weight yield higher Wnet. In line with prior studies indicating that working fluids with higher critical temperatures are suitable for this cycle (1, 2), a larger molecular weight can be added to the desirable attributes for fluid selection.</w:t>
+      </w:r>
     </w:p>
   </w:body>
 </w:document>

</xml_diff>

<commit_message>
I apologize, but the diff you provided appears to be empty or incomplete. Without seeing the actual changes made to the document, I cannot generate a meaningful commit message. Could you please provide the full diff or details about the specific modifications made to the document?
Co-authored-by: giminini2023 <giminini2023@gmail.com>
</commit_message>
<xml_diff>
--- a/P-finall3.docx
+++ b/P-finall3.docx
@@ -8568,16 +8568,544 @@
       </w:r>
       <w:proofErr w:type="spellEnd"/>
     </w:p>
+    <w:tbl>
+      <w:tblPr>
+        <w:tblStyle w:val="TableGrid"/>
+        <w:tblW w:type="auto" w:w="0"/>
+        <w:tblLook w:firstColumn="1" w:firstRow="1" w:lastColumn="0" w:lastRow="0" w:noHBand="0" w:noVBand="1" w:val="04A0"/>
+      </w:tblPr>
+      <w:tblGrid>
+        <w:gridCol w:w="2088"/>
+        <w:gridCol w:w="2088"/>
+        <w:gridCol w:w="2088"/>
+        <w:gridCol w:w="2088"/>
+        <w:gridCol w:w="2088"/>
+      </w:tblGrid>
+      <w:tr>
+        <w:tc>
+          <w:tcPr>
+            <w:tcW w:type="dxa" w:w="2088"/>
+          </w:tcPr>
+          <w:p>
+            <w:r>
+              <w:t>Spec</w:t>
+            </w:r>
+          </w:p>
+        </w:tc>
+        <w:tc>
+          <w:tcPr>
+            <w:tcW w:type="dxa" w:w="2088"/>
+          </w:tcPr>
+          <w:p>
+            <w:r>
+              <w:t>HYSYS</w:t>
+            </w:r>
+          </w:p>
+        </w:tc>
+        <w:tc>
+          <w:tcPr>
+            <w:tcW w:type="dxa" w:w="2088"/>
+          </w:tcPr>
+          <w:p>
+            <w:r>
+              <w:t>GAMS</w:t>
+            </w:r>
+          </w:p>
+        </w:tc>
+        <w:tc>
+          <w:tcPr>
+            <w:tcW w:type="dxa" w:w="2088"/>
+          </w:tcPr>
+          <w:p>
+            <w:r>
+              <w:t>Error%</w:t>
+            </w:r>
+          </w:p>
+        </w:tc>
+        <w:tc>
+          <w:tcPr>
+            <w:tcW w:type="dxa" w:w="2088"/>
+          </w:tcPr>
+          <w:p>
+            <w:r>
+              <w:t>Description</w:t>
+            </w:r>
+          </w:p>
+        </w:tc>
+      </w:tr>
+      <w:tr>
+        <w:tc>
+          <w:tcPr>
+            <w:tcW w:type="dxa" w:w="2088"/>
+          </w:tcPr>
+          <w:p>
+            <w:r>
+              <w:t>Wt</w:t>
+            </w:r>
+          </w:p>
+        </w:tc>
+        <w:tc>
+          <w:tcPr>
+            <w:tcW w:type="dxa" w:w="2088"/>
+          </w:tcPr>
+          <w:p>
+            <w:r>
+              <w:t>8699.537</w:t>
+            </w:r>
+          </w:p>
+        </w:tc>
+        <w:tc>
+          <w:tcPr>
+            <w:tcW w:type="dxa" w:w="2088"/>
+          </w:tcPr>
+          <w:p>
+            <w:r>
+              <w:t>44853.5</w:t>
+            </w:r>
+          </w:p>
+        </w:tc>
+        <w:tc>
+          <w:tcPr>
+            <w:tcW w:type="dxa" w:w="2088"/>
+          </w:tcPr>
+          <w:p>
+            <w:r>
+              <w:t>-415.585</w:t>
+            </w:r>
+          </w:p>
+        </w:tc>
+        <w:tc>
+          <w:tcPr>
+            <w:tcW w:type="dxa" w:w="2088"/>
+          </w:tcPr>
+          <w:p>
+            <w:r>
+              <w:t>Heat Flow [kJ/s]</w:t>
+            </w:r>
+          </w:p>
+        </w:tc>
+      </w:tr>
+      <w:tr>
+        <w:tc>
+          <w:tcPr>
+            <w:tcW w:type="dxa" w:w="2088"/>
+          </w:tcPr>
+          <w:p>
+            <w:r>
+              <w:t>Wp</w:t>
+            </w:r>
+          </w:p>
+        </w:tc>
+        <w:tc>
+          <w:tcPr>
+            <w:tcW w:type="dxa" w:w="2088"/>
+          </w:tcPr>
+          <w:p>
+            <w:r>
+              <w:t>242.70688</w:t>
+            </w:r>
+          </w:p>
+        </w:tc>
+        <w:tc>
+          <w:tcPr>
+            <w:tcW w:type="dxa" w:w="2088"/>
+          </w:tcPr>
+          <w:p>
+            <w:r>
+              <w:t>242.803</w:t>
+            </w:r>
+          </w:p>
+        </w:tc>
+        <w:tc>
+          <w:tcPr>
+            <w:tcW w:type="dxa" w:w="2088"/>
+          </w:tcPr>
+          <w:p>
+            <w:r>
+              <w:t>-0.0396</w:t>
+            </w:r>
+          </w:p>
+        </w:tc>
+        <w:tc>
+          <w:tcPr>
+            <w:tcW w:type="dxa" w:w="2088"/>
+          </w:tcPr>
+          <w:p>
+            <w:r>
+              <w:t>Heat Flow [kJ/s]</w:t>
+            </w:r>
+          </w:p>
+        </w:tc>
+      </w:tr>
+      <w:tr>
+        <w:tc>
+          <w:tcPr>
+            <w:tcW w:type="dxa" w:w="2088"/>
+          </w:tcPr>
+          <w:p>
+            <w:r>
+              <w:t>Molar Flow</w:t>
+            </w:r>
+          </w:p>
+        </w:tc>
+        <w:tc>
+          <w:tcPr>
+            <w:tcW w:type="dxa" w:w="2088"/>
+          </w:tcPr>
+          <w:p>
+            <w:r>
+              <w:t>1.3898043</w:t>
+            </w:r>
+          </w:p>
+        </w:tc>
+        <w:tc>
+          <w:tcPr>
+            <w:tcW w:type="dxa" w:w="2088"/>
+          </w:tcPr>
+          <w:p>
+            <w:r>
+              <w:t>1.39</w:t>
+            </w:r>
+          </w:p>
+        </w:tc>
+        <w:tc>
+          <w:tcPr>
+            <w:tcW w:type="dxa" w:w="2088"/>
+          </w:tcPr>
+          <w:p>
+            <w:r>
+              <w:t>-0.01408</w:t>
+            </w:r>
+          </w:p>
+        </w:tc>
+        <w:tc>
+          <w:tcPr>
+            <w:tcW w:type="dxa" w:w="2088"/>
+          </w:tcPr>
+          <w:p>
+            <w:r>
+              <w:t>[kgmole/s]</w:t>
+            </w:r>
+          </w:p>
+        </w:tc>
+      </w:tr>
+      <w:tr>
+        <w:tc>
+          <w:tcPr>
+            <w:tcW w:type="dxa" w:w="2088"/>
+          </w:tcPr>
+          <w:p>
+            <w:r>
+              <w:t>H1</w:t>
+            </w:r>
+          </w:p>
+        </w:tc>
+        <w:tc>
+          <w:tcPr>
+            <w:tcW w:type="dxa" w:w="2088"/>
+          </w:tcPr>
+          <w:p>
+            <w:r>
+              <w:t>-90102.27</w:t>
+            </w:r>
+          </w:p>
+        </w:tc>
+        <w:tc>
+          <w:tcPr>
+            <w:tcW w:type="dxa" w:w="2088"/>
+          </w:tcPr>
+          <w:p>
+            <w:r>
+              <w:t>-90025.2</w:t>
+            </w:r>
+          </w:p>
+        </w:tc>
+        <w:tc>
+          <w:tcPr>
+            <w:tcW w:type="dxa" w:w="2088"/>
+          </w:tcPr>
+          <w:p>
+            <w:r>
+              <w:t>0.085523</w:t>
+            </w:r>
+          </w:p>
+        </w:tc>
+        <w:tc>
+          <w:tcPr>
+            <w:tcW w:type="dxa" w:w="2088"/>
+          </w:tcPr>
+          <w:p>
+            <w:r>
+              <w:t>Molar Enthalpy [kJ/kmole]</w:t>
+            </w:r>
+          </w:p>
+        </w:tc>
+      </w:tr>
+      <w:tr>
+        <w:tc>
+          <w:tcPr>
+            <w:tcW w:type="dxa" w:w="2088"/>
+          </w:tcPr>
+          <w:p>
+            <w:r>
+              <w:t>H2</w:t>
+            </w:r>
+          </w:p>
+        </w:tc>
+        <w:tc>
+          <w:tcPr>
+            <w:tcW w:type="dxa" w:w="2088"/>
+          </w:tcPr>
+          <w:p>
+            <w:r>
+              <w:t>-96361.81</w:t>
+            </w:r>
+          </w:p>
+        </w:tc>
+        <w:tc>
+          <w:tcPr>
+            <w:tcW w:type="dxa" w:w="2088"/>
+          </w:tcPr>
+          <w:p>
+            <w:r>
+              <w:t>-122292</w:t>
+            </w:r>
+          </w:p>
+        </w:tc>
+        <w:tc>
+          <w:tcPr>
+            <w:tcW w:type="dxa" w:w="2088"/>
+          </w:tcPr>
+          <w:p>
+            <w:r>
+              <w:t>-26.9095</w:t>
+            </w:r>
+          </w:p>
+        </w:tc>
+        <w:tc>
+          <w:tcPr>
+            <w:tcW w:type="dxa" w:w="2088"/>
+          </w:tcPr>
+          <w:p>
+            <w:r>
+              <w:t>Molar Enthalpy [kJ/kmole]</w:t>
+            </w:r>
+          </w:p>
+        </w:tc>
+      </w:tr>
+      <w:tr>
+        <w:tc>
+          <w:tcPr>
+            <w:tcW w:type="dxa" w:w="2088"/>
+          </w:tcPr>
+          <w:p>
+            <w:r>
+              <w:t>H4</w:t>
+            </w:r>
+          </w:p>
+        </w:tc>
+        <w:tc>
+          <w:tcPr>
+            <w:tcW w:type="dxa" w:w="2088"/>
+          </w:tcPr>
+          <w:p>
+            <w:r>
+              <w:t>-122262.9</w:t>
+            </w:r>
+          </w:p>
+        </w:tc>
+        <w:tc>
+          <w:tcPr>
+            <w:tcW w:type="dxa" w:w="2088"/>
+          </w:tcPr>
+          <w:p>
+            <w:r>
+              <w:t>-121975</w:t>
+            </w:r>
+          </w:p>
+        </w:tc>
+        <w:tc>
+          <w:tcPr>
+            <w:tcW w:type="dxa" w:w="2088"/>
+          </w:tcPr>
+          <w:p>
+            <w:r>
+              <w:t>0.235481</w:t>
+            </w:r>
+          </w:p>
+        </w:tc>
+        <w:tc>
+          <w:tcPr>
+            <w:tcW w:type="dxa" w:w="2088"/>
+          </w:tcPr>
+          <w:p>
+            <w:r>
+              <w:t>Molar Enthalpy [kJ/kmole]</w:t>
+            </w:r>
+          </w:p>
+        </w:tc>
+      </w:tr>
+      <w:tr>
+        <w:tc>
+          <w:tcPr>
+            <w:tcW w:type="dxa" w:w="2088"/>
+          </w:tcPr>
+          <w:p>
+            <w:r>
+              <w:t>P1</w:t>
+            </w:r>
+          </w:p>
+        </w:tc>
+        <w:tc>
+          <w:tcPr>
+            <w:tcW w:type="dxa" w:w="2088"/>
+          </w:tcPr>
+          <w:p>
+            <w:r>
+              <w:t>20.959427</w:t>
+            </w:r>
+          </w:p>
+        </w:tc>
+        <w:tc>
+          <w:tcPr>
+            <w:tcW w:type="dxa" w:w="2088"/>
+          </w:tcPr>
+          <w:p>
+            <w:r>
+              <w:t>20.985</w:t>
+            </w:r>
+          </w:p>
+        </w:tc>
+        <w:tc>
+          <w:tcPr>
+            <w:tcW w:type="dxa" w:w="2088"/>
+          </w:tcPr>
+          <w:p>
+            <w:r>
+              <w:t>-0.12201</w:t>
+            </w:r>
+          </w:p>
+        </w:tc>
+        <w:tc>
+          <w:tcPr>
+            <w:tcW w:type="dxa" w:w="2088"/>
+          </w:tcPr>
+          <w:p>
+            <w:r>
+              <w:t>Pressure [bar]</w:t>
+            </w:r>
+          </w:p>
+        </w:tc>
+      </w:tr>
+      <w:tr>
+        <w:tc>
+          <w:tcPr>
+            <w:tcW w:type="dxa" w:w="2088"/>
+          </w:tcPr>
+          <w:p>
+            <w:r>
+              <w:t>T2</w:t>
+            </w:r>
+          </w:p>
+        </w:tc>
+        <w:tc>
+          <w:tcPr>
+            <w:tcW w:type="dxa" w:w="2088"/>
+          </w:tcPr>
+          <w:p>
+            <w:r>
+              <w:t>312.40593</w:t>
+            </w:r>
+          </w:p>
+        </w:tc>
+        <w:tc>
+          <w:tcPr>
+            <w:tcW w:type="dxa" w:w="2088"/>
+          </w:tcPr>
+          <w:p>
+            <w:r>
+              <w:t>312.409</w:t>
+            </w:r>
+          </w:p>
+        </w:tc>
+        <w:tc>
+          <w:tcPr>
+            <w:tcW w:type="dxa" w:w="2088"/>
+          </w:tcPr>
+          <w:p>
+            <w:r>
+              <w:t>-0.00098</w:t>
+            </w:r>
+          </w:p>
+        </w:tc>
+        <w:tc>
+          <w:tcPr>
+            <w:tcW w:type="dxa" w:w="2088"/>
+          </w:tcPr>
+          <w:p>
+            <w:r>
+              <w:t>Temperature [K]</w:t>
+            </w:r>
+          </w:p>
+        </w:tc>
+      </w:tr>
+      <w:tr>
+        <w:tc>
+          <w:tcPr>
+            <w:tcW w:type="dxa" w:w="2088"/>
+          </w:tcPr>
+          <w:p>
+            <w:r>
+              <w:t>T4</w:t>
+            </w:r>
+          </w:p>
+        </w:tc>
+        <w:tc>
+          <w:tcPr>
+            <w:tcW w:type="dxa" w:w="2088"/>
+          </w:tcPr>
+          <w:p>
+            <w:r>
+              <w:t>313.24878</w:t>
+            </w:r>
+          </w:p>
+        </w:tc>
+        <w:tc>
+          <w:tcPr>
+            <w:tcW w:type="dxa" w:w="2088"/>
+          </w:tcPr>
+          <w:p>
+            <w:r>
+              <w:t>313.151</w:t>
+            </w:r>
+          </w:p>
+        </w:tc>
+        <w:tc>
+          <w:tcPr>
+            <w:tcW w:type="dxa" w:w="2088"/>
+          </w:tcPr>
+          <w:p>
+            <w:r>
+              <w:t>0.031215</w:t>
+            </w:r>
+          </w:p>
+        </w:tc>
+        <w:tc>
+          <w:tcPr>
+            <w:tcW w:type="dxa" w:w="2088"/>
+          </w:tcPr>
+          <w:p>
+            <w:r>
+              <w:t>Temperature [K]</w:t>
+            </w:r>
+          </w:p>
+        </w:tc>
+      </w:tr>
+    </w:tbl>
     <w:p>
       <w:pPr>
         <w:jc w:val="left"/>
       </w:pPr>
-      <w:r>
-        <w:rPr>
-          <w:b/>
-        </w:rPr>
-        <w:t>Part A Results</w:t>
-      </w:r>
     </w:p>
     <w:tbl>
       <w:tblPr>
@@ -8599,540 +9127,6 @@
           </w:tcPr>
           <w:p>
             <w:r>
-              <w:t>Spec</w:t>
-            </w:r>
-          </w:p>
-        </w:tc>
-        <w:tc>
-          <w:tcPr>
-            <w:tcW w:type="dxa" w:w="2088"/>
-          </w:tcPr>
-          <w:p>
-            <w:r>
-              <w:t>HYSYS</w:t>
-            </w:r>
-          </w:p>
-        </w:tc>
-        <w:tc>
-          <w:tcPr>
-            <w:tcW w:type="dxa" w:w="2088"/>
-          </w:tcPr>
-          <w:p>
-            <w:r>
-              <w:t>GAMS</w:t>
-            </w:r>
-          </w:p>
-        </w:tc>
-        <w:tc>
-          <w:tcPr>
-            <w:tcW w:type="dxa" w:w="2088"/>
-          </w:tcPr>
-          <w:p>
-            <w:r>
-              <w:t>Error%</w:t>
-            </w:r>
-          </w:p>
-        </w:tc>
-        <w:tc>
-          <w:tcPr>
-            <w:tcW w:type="dxa" w:w="2088"/>
-          </w:tcPr>
-          <w:p>
-            <w:r>
-              <w:t>Description</w:t>
-            </w:r>
-          </w:p>
-        </w:tc>
-      </w:tr>
-      <w:tr>
-        <w:tc>
-          <w:tcPr>
-            <w:tcW w:type="dxa" w:w="2088"/>
-          </w:tcPr>
-          <w:p>
-            <w:r>
-              <w:t>Wt</w:t>
-            </w:r>
-          </w:p>
-        </w:tc>
-        <w:tc>
-          <w:tcPr>
-            <w:tcW w:type="dxa" w:w="2088"/>
-          </w:tcPr>
-          <w:p>
-            <w:r>
-              <w:t>8699.537</w:t>
-            </w:r>
-          </w:p>
-        </w:tc>
-        <w:tc>
-          <w:tcPr>
-            <w:tcW w:type="dxa" w:w="2088"/>
-          </w:tcPr>
-          <w:p>
-            <w:r>
-              <w:t>44853.5</w:t>
-            </w:r>
-          </w:p>
-        </w:tc>
-        <w:tc>
-          <w:tcPr>
-            <w:tcW w:type="dxa" w:w="2088"/>
-          </w:tcPr>
-          <w:p>
-            <w:r>
-              <w:t>-415.585</w:t>
-            </w:r>
-          </w:p>
-        </w:tc>
-        <w:tc>
-          <w:tcPr>
-            <w:tcW w:type="dxa" w:w="2088"/>
-          </w:tcPr>
-          <w:p>
-            <w:r>
-              <w:t>Heat Flow [kJ/s]</w:t>
-            </w:r>
-          </w:p>
-        </w:tc>
-      </w:tr>
-      <w:tr>
-        <w:tc>
-          <w:tcPr>
-            <w:tcW w:type="dxa" w:w="2088"/>
-          </w:tcPr>
-          <w:p>
-            <w:r>
-              <w:t>Wp</w:t>
-            </w:r>
-          </w:p>
-        </w:tc>
-        <w:tc>
-          <w:tcPr>
-            <w:tcW w:type="dxa" w:w="2088"/>
-          </w:tcPr>
-          <w:p>
-            <w:r>
-              <w:t>242.70688</w:t>
-            </w:r>
-          </w:p>
-        </w:tc>
-        <w:tc>
-          <w:tcPr>
-            <w:tcW w:type="dxa" w:w="2088"/>
-          </w:tcPr>
-          <w:p>
-            <w:r>
-              <w:t>242.803</w:t>
-            </w:r>
-          </w:p>
-        </w:tc>
-        <w:tc>
-          <w:tcPr>
-            <w:tcW w:type="dxa" w:w="2088"/>
-          </w:tcPr>
-          <w:p>
-            <w:r>
-              <w:t>-0.0396</w:t>
-            </w:r>
-          </w:p>
-        </w:tc>
-        <w:tc>
-          <w:tcPr>
-            <w:tcW w:type="dxa" w:w="2088"/>
-          </w:tcPr>
-          <w:p>
-            <w:r>
-              <w:t>Heat Flow [kJ/s]</w:t>
-            </w:r>
-          </w:p>
-        </w:tc>
-      </w:tr>
-      <w:tr>
-        <w:tc>
-          <w:tcPr>
-            <w:tcW w:type="dxa" w:w="2088"/>
-          </w:tcPr>
-          <w:p>
-            <w:r>
-              <w:t>Molar Flow</w:t>
-            </w:r>
-          </w:p>
-        </w:tc>
-        <w:tc>
-          <w:tcPr>
-            <w:tcW w:type="dxa" w:w="2088"/>
-          </w:tcPr>
-          <w:p>
-            <w:r>
-              <w:t>1.3898043</w:t>
-            </w:r>
-          </w:p>
-        </w:tc>
-        <w:tc>
-          <w:tcPr>
-            <w:tcW w:type="dxa" w:w="2088"/>
-          </w:tcPr>
-          <w:p>
-            <w:r>
-              <w:t>1.39</w:t>
-            </w:r>
-          </w:p>
-        </w:tc>
-        <w:tc>
-          <w:tcPr>
-            <w:tcW w:type="dxa" w:w="2088"/>
-          </w:tcPr>
-          <w:p>
-            <w:r>
-              <w:t>-0.01408</w:t>
-            </w:r>
-          </w:p>
-        </w:tc>
-        <w:tc>
-          <w:tcPr>
-            <w:tcW w:type="dxa" w:w="2088"/>
-          </w:tcPr>
-          <w:p>
-            <w:r>
-              <w:t>[kgmole/s]</w:t>
-            </w:r>
-          </w:p>
-        </w:tc>
-      </w:tr>
-      <w:tr>
-        <w:tc>
-          <w:tcPr>
-            <w:tcW w:type="dxa" w:w="2088"/>
-          </w:tcPr>
-          <w:p>
-            <w:r>
-              <w:t>H1</w:t>
-            </w:r>
-          </w:p>
-        </w:tc>
-        <w:tc>
-          <w:tcPr>
-            <w:tcW w:type="dxa" w:w="2088"/>
-          </w:tcPr>
-          <w:p>
-            <w:r>
-              <w:t>-90102.27</w:t>
-            </w:r>
-          </w:p>
-        </w:tc>
-        <w:tc>
-          <w:tcPr>
-            <w:tcW w:type="dxa" w:w="2088"/>
-          </w:tcPr>
-          <w:p>
-            <w:r>
-              <w:t>-90025.2</w:t>
-            </w:r>
-          </w:p>
-        </w:tc>
-        <w:tc>
-          <w:tcPr>
-            <w:tcW w:type="dxa" w:w="2088"/>
-          </w:tcPr>
-          <w:p>
-            <w:r>
-              <w:t>0.085523</w:t>
-            </w:r>
-          </w:p>
-        </w:tc>
-        <w:tc>
-          <w:tcPr>
-            <w:tcW w:type="dxa" w:w="2088"/>
-          </w:tcPr>
-          <w:p>
-            <w:r>
-              <w:t>Molar Enthalpy [kJ/kmole]</w:t>
-            </w:r>
-          </w:p>
-        </w:tc>
-      </w:tr>
-      <w:tr>
-        <w:tc>
-          <w:tcPr>
-            <w:tcW w:type="dxa" w:w="2088"/>
-          </w:tcPr>
-          <w:p>
-            <w:r>
-              <w:t>H2</w:t>
-            </w:r>
-          </w:p>
-        </w:tc>
-        <w:tc>
-          <w:tcPr>
-            <w:tcW w:type="dxa" w:w="2088"/>
-          </w:tcPr>
-          <w:p>
-            <w:r>
-              <w:t>-96361.81</w:t>
-            </w:r>
-          </w:p>
-        </w:tc>
-        <w:tc>
-          <w:tcPr>
-            <w:tcW w:type="dxa" w:w="2088"/>
-          </w:tcPr>
-          <w:p>
-            <w:r>
-              <w:t>-122292</w:t>
-            </w:r>
-          </w:p>
-        </w:tc>
-        <w:tc>
-          <w:tcPr>
-            <w:tcW w:type="dxa" w:w="2088"/>
-          </w:tcPr>
-          <w:p>
-            <w:r>
-              <w:t>-26.9095</w:t>
-            </w:r>
-          </w:p>
-        </w:tc>
-        <w:tc>
-          <w:tcPr>
-            <w:tcW w:type="dxa" w:w="2088"/>
-          </w:tcPr>
-          <w:p>
-            <w:r>
-              <w:t>Molar Enthalpy [kJ/kmole]</w:t>
-            </w:r>
-          </w:p>
-        </w:tc>
-      </w:tr>
-      <w:tr>
-        <w:tc>
-          <w:tcPr>
-            <w:tcW w:type="dxa" w:w="2088"/>
-          </w:tcPr>
-          <w:p>
-            <w:r>
-              <w:t>H4</w:t>
-            </w:r>
-          </w:p>
-        </w:tc>
-        <w:tc>
-          <w:tcPr>
-            <w:tcW w:type="dxa" w:w="2088"/>
-          </w:tcPr>
-          <w:p>
-            <w:r>
-              <w:t>-122262.9</w:t>
-            </w:r>
-          </w:p>
-        </w:tc>
-        <w:tc>
-          <w:tcPr>
-            <w:tcW w:type="dxa" w:w="2088"/>
-          </w:tcPr>
-          <w:p>
-            <w:r>
-              <w:t>-121975</w:t>
-            </w:r>
-          </w:p>
-        </w:tc>
-        <w:tc>
-          <w:tcPr>
-            <w:tcW w:type="dxa" w:w="2088"/>
-          </w:tcPr>
-          <w:p>
-            <w:r>
-              <w:t>0.235481</w:t>
-            </w:r>
-          </w:p>
-        </w:tc>
-        <w:tc>
-          <w:tcPr>
-            <w:tcW w:type="dxa" w:w="2088"/>
-          </w:tcPr>
-          <w:p>
-            <w:r>
-              <w:t>Molar Enthalpy [kJ/kmole]</w:t>
-            </w:r>
-          </w:p>
-        </w:tc>
-      </w:tr>
-      <w:tr>
-        <w:tc>
-          <w:tcPr>
-            <w:tcW w:type="dxa" w:w="2088"/>
-          </w:tcPr>
-          <w:p>
-            <w:r>
-              <w:t>P1</w:t>
-            </w:r>
-          </w:p>
-        </w:tc>
-        <w:tc>
-          <w:tcPr>
-            <w:tcW w:type="dxa" w:w="2088"/>
-          </w:tcPr>
-          <w:p>
-            <w:r>
-              <w:t>20.959427</w:t>
-            </w:r>
-          </w:p>
-        </w:tc>
-        <w:tc>
-          <w:tcPr>
-            <w:tcW w:type="dxa" w:w="2088"/>
-          </w:tcPr>
-          <w:p>
-            <w:r>
-              <w:t>20.985</w:t>
-            </w:r>
-          </w:p>
-        </w:tc>
-        <w:tc>
-          <w:tcPr>
-            <w:tcW w:type="dxa" w:w="2088"/>
-          </w:tcPr>
-          <w:p>
-            <w:r>
-              <w:t>-0.12201</w:t>
-            </w:r>
-          </w:p>
-        </w:tc>
-        <w:tc>
-          <w:tcPr>
-            <w:tcW w:type="dxa" w:w="2088"/>
-          </w:tcPr>
-          <w:p>
-            <w:r>
-              <w:t>Pressure [bar]</w:t>
-            </w:r>
-          </w:p>
-        </w:tc>
-      </w:tr>
-      <w:tr>
-        <w:tc>
-          <w:tcPr>
-            <w:tcW w:type="dxa" w:w="2088"/>
-          </w:tcPr>
-          <w:p>
-            <w:r>
-              <w:t>T2</w:t>
-            </w:r>
-          </w:p>
-        </w:tc>
-        <w:tc>
-          <w:tcPr>
-            <w:tcW w:type="dxa" w:w="2088"/>
-          </w:tcPr>
-          <w:p>
-            <w:r>
-              <w:t>312.40593</w:t>
-            </w:r>
-          </w:p>
-        </w:tc>
-        <w:tc>
-          <w:tcPr>
-            <w:tcW w:type="dxa" w:w="2088"/>
-          </w:tcPr>
-          <w:p>
-            <w:r>
-              <w:t>312.409</w:t>
-            </w:r>
-          </w:p>
-        </w:tc>
-        <w:tc>
-          <w:tcPr>
-            <w:tcW w:type="dxa" w:w="2088"/>
-          </w:tcPr>
-          <w:p>
-            <w:r>
-              <w:t>-0.00098</w:t>
-            </w:r>
-          </w:p>
-        </w:tc>
-        <w:tc>
-          <w:tcPr>
-            <w:tcW w:type="dxa" w:w="2088"/>
-          </w:tcPr>
-          <w:p>
-            <w:r>
-              <w:t>Temperature [K]</w:t>
-            </w:r>
-          </w:p>
-        </w:tc>
-      </w:tr>
-      <w:tr>
-        <w:tc>
-          <w:tcPr>
-            <w:tcW w:type="dxa" w:w="2088"/>
-          </w:tcPr>
-          <w:p>
-            <w:r>
-              <w:t>T4</w:t>
-            </w:r>
-          </w:p>
-        </w:tc>
-        <w:tc>
-          <w:tcPr>
-            <w:tcW w:type="dxa" w:w="2088"/>
-          </w:tcPr>
-          <w:p>
-            <w:r>
-              <w:t>313.24878</w:t>
-            </w:r>
-          </w:p>
-        </w:tc>
-        <w:tc>
-          <w:tcPr>
-            <w:tcW w:type="dxa" w:w="2088"/>
-          </w:tcPr>
-          <w:p>
-            <w:r>
-              <w:t>313.151</w:t>
-            </w:r>
-          </w:p>
-        </w:tc>
-        <w:tc>
-          <w:tcPr>
-            <w:tcW w:type="dxa" w:w="2088"/>
-          </w:tcPr>
-          <w:p>
-            <w:r>
-              <w:t>0.031215</w:t>
-            </w:r>
-          </w:p>
-        </w:tc>
-        <w:tc>
-          <w:tcPr>
-            <w:tcW w:type="dxa" w:w="2088"/>
-          </w:tcPr>
-          <w:p>
-            <w:r>
-              <w:t>Temperature [K]</w:t>
-            </w:r>
-          </w:p>
-        </w:tc>
-      </w:tr>
-    </w:tbl>
-    <w:tbl>
-      <w:tblPr>
-        <w:tblStyle w:val="TableGrid"/>
-        <w:tblW w:type="auto" w:w="0"/>
-        <w:tblLook w:firstColumn="1" w:firstRow="1" w:lastColumn="0" w:lastRow="0" w:noHBand="0" w:noVBand="1" w:val="04A0"/>
-      </w:tblPr>
-      <w:tblGrid>
-        <w:gridCol w:w="2088"/>
-        <w:gridCol w:w="2088"/>
-        <w:gridCol w:w="2088"/>
-        <w:gridCol w:w="2088"/>
-        <w:gridCol w:w="2088"/>
-      </w:tblGrid>
-      <w:tr>
-        <w:tc>
-          <w:tcPr>
-            <w:tcW w:type="dxa" w:w="2088"/>
-          </w:tcPr>
-          <w:p>
-            <w:r>
               <w:t>HYSYS</w:t>
             </w:r>
           </w:p>
@@ -9999,14 +9993,21 @@
       <w:pPr>
         <w:jc w:val="left"/>
       </w:pPr>
-      <w:r>
-        <w:rPr>
-          <w:b w:val="0"/>
-        </w:rPr>
+    </w:p>
+    <w:p>
+      <w:pPr>
+        <w:jc w:val="left"/>
+      </w:pPr>
+      <w:r>
         <w:t>Based on the modeling results, the selected working fluid is the same as the one obtained in the HYSYS simulation. The modeling errors relative to the HYSYS simulation are generally small across most variables; however, the model did not perform well for the turbine work and the enthalpy of stream 2.</w:t>
-        <w:br/>
-        <w:br/>
-        <w:t>Conclusion: Considering the five tested fluids, we observe that fluids with larger molecular weight yield higher Wnet. In line with prior studies indicating that working fluids with higher critical temperatures are suitable for this cycle (1, 2), a larger molecular weight can be added to the desirable attributes for fluid selection.</w:t>
+      </w:r>
+    </w:p>
+    <w:p>
+      <w:pPr>
+        <w:jc w:val="left"/>
+      </w:pPr>
+      <w:r>
+        <w:t>Considering the five tested fluids, we observe that fluids with larger molecular weight yield higher Wnet. Consistent with prior studies showing that fluids with higher critical temperatures are suitable for this cycle (1, 2), larger molecular weight can also be considered a favorable attribute for working-fluid selection.</w:t>
       </w:r>
     </w:p>
   </w:body>

</xml_diff>

<commit_message>
I apologize, but the provided diff appears to be empty or incomplete. Without seeing the actual changes made to the document, I cannot generate a meaningful commit message. Could you please provide the full diff or describe the specific changes that were made?
Co-authored-by: giminini2023 <giminini2023@gmail.com>
</commit_message>
<xml_diff>
--- a/P-finall3.docx
+++ b/P-finall3.docx
@@ -10008,6 +10008,353 @@
       </w:pPr>
       <w:r>
         <w:t>Considering the five tested fluids, we observe that fluids with larger molecular weight yield higher Wnet. Consistent with prior studies showing that fluids with higher critical temperatures are suitable for this cycle (1, 2), larger molecular weight can also be considered a favorable attribute for working-fluid selection.</w:t>
+      </w:r>
+    </w:p>
+    <w:p>
+      <w:pPr>
+        <w:jc w:val="left"/>
+      </w:pPr>
+    </w:p>
+    <w:p>
+      <w:pPr>
+        <w:jc w:val="left"/>
+      </w:pPr>
+      <w:r>
+        <w:t>HYSYS simulation outputs – Section 2</w:t>
+      </w:r>
+    </w:p>
+    <w:tbl>
+      <w:tblPr>
+        <w:tblStyle w:val="TableGrid"/>
+        <w:tblW w:type="auto" w:w="0"/>
+        <w:tblLook w:firstColumn="1" w:firstRow="1" w:lastColumn="0" w:lastRow="0" w:noHBand="0" w:noVBand="1" w:val="04A0"/>
+      </w:tblPr>
+      <w:tblGrid>
+        <w:gridCol w:w="2088"/>
+        <w:gridCol w:w="2088"/>
+        <w:gridCol w:w="2088"/>
+        <w:gridCol w:w="2088"/>
+        <w:gridCol w:w="2088"/>
+      </w:tblGrid>
+      <w:tr>
+        <w:tc>
+          <w:tcPr>
+            <w:tcW w:type="dxa" w:w="2088"/>
+          </w:tcPr>
+          <w:p>
+            <w:r>
+              <w:t>Hysys</w:t>
+            </w:r>
+          </w:p>
+        </w:tc>
+        <w:tc>
+          <w:tcPr>
+            <w:tcW w:type="dxa" w:w="2088"/>
+          </w:tcPr>
+          <w:p>
+            <w:r>
+              <w:t>Name</w:t>
+            </w:r>
+          </w:p>
+        </w:tc>
+        <w:tc>
+          <w:tcPr>
+            <w:tcW w:type="dxa" w:w="2088"/>
+          </w:tcPr>
+          <w:p>
+            <w:r>
+              <w:t>Wp</w:t>
+            </w:r>
+          </w:p>
+        </w:tc>
+        <w:tc>
+          <w:tcPr>
+            <w:tcW w:type="dxa" w:w="2088"/>
+          </w:tcPr>
+          <w:p>
+            <w:r>
+              <w:t>Wt</w:t>
+            </w:r>
+          </w:p>
+        </w:tc>
+        <w:tc>
+          <w:tcPr>
+            <w:tcW w:type="dxa" w:w="2088"/>
+          </w:tcPr>
+          <w:p>
+            <w:r>
+              <w:t>Wnet(Kj/s)</w:t>
+            </w:r>
+          </w:p>
+        </w:tc>
+      </w:tr>
+      <w:tr>
+        <w:tc>
+          <w:tcPr>
+            <w:tcW w:type="dxa" w:w="2088"/>
+          </w:tcPr>
+          <w:p>
+            <w:r>
+              <w:t>1</w:t>
+            </w:r>
+          </w:p>
+        </w:tc>
+        <w:tc>
+          <w:tcPr>
+            <w:tcW w:type="dxa" w:w="2088"/>
+          </w:tcPr>
+          <w:p>
+            <w:r>
+              <w:t>Cyclopentane</w:t>
+            </w:r>
+          </w:p>
+        </w:tc>
+        <w:tc>
+          <w:tcPr>
+            <w:tcW w:type="dxa" w:w="2088"/>
+          </w:tcPr>
+          <w:p>
+            <w:r>
+              <w:t>204.182398216184</w:t>
+            </w:r>
+          </w:p>
+        </w:tc>
+        <w:tc>
+          <w:tcPr>
+            <w:tcW w:type="dxa" w:w="2088"/>
+          </w:tcPr>
+          <w:p>
+            <w:r>
+              <w:t>7199.52602201128</w:t>
+            </w:r>
+          </w:p>
+        </w:tc>
+        <w:tc>
+          <w:tcPr>
+            <w:tcW w:type="dxa" w:w="2088"/>
+          </w:tcPr>
+          <w:p>
+            <w:r>
+              <w:t>6635.367322694531</w:t>
+            </w:r>
+          </w:p>
+        </w:tc>
+      </w:tr>
+      <w:tr>
+        <w:tc>
+          <w:tcPr>
+            <w:tcW w:type="dxa" w:w="2088"/>
+          </w:tcPr>
+          <w:p>
+            <w:r>
+              <w:t>2</w:t>
+            </w:r>
+          </w:p>
+        </w:tc>
+        <w:tc>
+          <w:tcPr>
+            <w:tcW w:type="dxa" w:w="2088"/>
+          </w:tcPr>
+          <w:p>
+            <w:r>
+              <w:t>Dichloromethane</w:t>
+            </w:r>
+          </w:p>
+        </w:tc>
+        <w:tc>
+          <w:tcPr>
+            <w:tcW w:type="dxa" w:w="2088"/>
+          </w:tcPr>
+          <w:p>
+            <w:r>
+              <w:t>233.9555480292</w:t>
+            </w:r>
+          </w:p>
+        </w:tc>
+        <w:tc>
+          <w:tcPr>
+            <w:tcW w:type="dxa" w:w="2088"/>
+          </w:tcPr>
+          <w:p>
+            <w:r>
+              <w:t>8487.58698235573</w:t>
+            </w:r>
+          </w:p>
+        </w:tc>
+        <w:tc>
+          <w:tcPr>
+            <w:tcW w:type="dxa" w:w="2088"/>
+          </w:tcPr>
+          <w:p>
+            <w:r>
+              <w:t>7829.252085208743</w:t>
+            </w:r>
+          </w:p>
+        </w:tc>
+      </w:tr>
+      <w:tr>
+        <w:tc>
+          <w:tcPr>
+            <w:tcW w:type="dxa" w:w="2088"/>
+          </w:tcPr>
+          <w:p>
+            <w:r>
+              <w:t>3</w:t>
+            </w:r>
+          </w:p>
+        </w:tc>
+        <w:tc>
+          <w:tcPr>
+            <w:tcW w:type="dxa" w:w="2088"/>
+          </w:tcPr>
+          <w:p>
+            <w:r>
+              <w:t>n-pentane</w:t>
+            </w:r>
+          </w:p>
+        </w:tc>
+        <w:tc>
+          <w:tcPr>
+            <w:tcW w:type="dxa" w:w="2088"/>
+          </w:tcPr>
+          <w:p>
+            <w:r>
+              <w:t>335.874823725485</w:t>
+            </w:r>
+          </w:p>
+        </w:tc>
+        <w:tc>
+          <w:tcPr>
+            <w:tcW w:type="dxa" w:w="2088"/>
+          </w:tcPr>
+          <w:p>
+            <w:r>
+              <w:t>7432.64649663205</w:t>
+            </w:r>
+          </w:p>
+        </w:tc>
+        <w:tc>
+          <w:tcPr>
+            <w:tcW w:type="dxa" w:w="2088"/>
+          </w:tcPr>
+          <w:p>
+            <w:r>
+              <w:t>6725.139348074962</w:t>
+            </w:r>
+          </w:p>
+        </w:tc>
+      </w:tr>
+      <w:tr>
+        <w:tc>
+          <w:tcPr>
+            <w:tcW w:type="dxa" w:w="2088"/>
+          </w:tcPr>
+          <w:p>
+            <w:r>
+              <w:t>4</w:t>
+            </w:r>
+          </w:p>
+        </w:tc>
+        <w:tc>
+          <w:tcPr>
+            <w:tcW w:type="dxa" w:w="2088"/>
+          </w:tcPr>
+          <w:p>
+            <w:r>
+              <w:t>R113</w:t>
+            </w:r>
+          </w:p>
+        </w:tc>
+        <w:tc>
+          <w:tcPr>
+            <w:tcW w:type="dxa" w:w="2088"/>
+          </w:tcPr>
+          <w:p>
+            <w:r>
+              <w:t>256.944641908938</w:t>
+            </w:r>
+          </w:p>
+        </w:tc>
+        <w:tc>
+          <w:tcPr>
+            <w:tcW w:type="dxa" w:w="2088"/>
+          </w:tcPr>
+          <w:p>
+            <w:r>
+              <w:t>6776.64912006212</w:t>
+            </w:r>
+          </w:p>
+        </w:tc>
+        <w:tc>
+          <w:tcPr>
+            <w:tcW w:type="dxa" w:w="2088"/>
+          </w:tcPr>
+          <w:p>
+            <w:r>
+              <w:t>6180.872022150076</w:t>
+            </w:r>
+          </w:p>
+        </w:tc>
+      </w:tr>
+      <w:tr>
+        <w:tc>
+          <w:tcPr>
+            <w:tcW w:type="dxa" w:w="2088"/>
+          </w:tcPr>
+          <w:p>
+            <w:r>
+              <w:t>5</w:t>
+            </w:r>
+          </w:p>
+        </w:tc>
+        <w:tc>
+          <w:tcPr>
+            <w:tcW w:type="dxa" w:w="2088"/>
+          </w:tcPr>
+          <w:p>
+            <w:r>
+              <w:t>R141b</w:t>
+            </w:r>
+          </w:p>
+        </w:tc>
+        <w:tc>
+          <w:tcPr>
+            <w:tcW w:type="dxa" w:w="2088"/>
+          </w:tcPr>
+          <w:p>
+            <w:r>
+              <w:t>363.269106835764</w:t>
+            </w:r>
+          </w:p>
+        </w:tc>
+        <w:tc>
+          <w:tcPr>
+            <w:tcW w:type="dxa" w:w="2088"/>
+          </w:tcPr>
+          <w:p>
+            <w:r>
+              <w:t>8511.46823199873</w:t>
+            </w:r>
+          </w:p>
+        </w:tc>
+        <w:tc>
+          <w:tcPr>
+            <w:tcW w:type="dxa" w:w="2088"/>
+          </w:tcPr>
+          <w:p>
+            <w:r>
+              <w:t>7722.625713563029</w:t>
+            </w:r>
+          </w:p>
+        </w:tc>
+      </w:tr>
+    </w:tbl>
+    <w:p>
+      <w:pPr>
+        <w:jc w:val="left"/>
+      </w:pPr>
+      <w:r>
+        <w:t>The GAMS model did not converge in this section due to unsuitable initial guesses and boundary conditions.</w:t>
       </w:r>
     </w:p>
   </w:body>

</xml_diff>